<commit_message>
Added a few things to drejebog
Added a few things to drejebog
</commit_message>
<xml_diff>
--- a/Drejebog_2.docx
+++ b/Drejebog_2.docx
@@ -4,7 +4,7 @@
   <w:body>
     <w:p>
       <w:pPr>
-        <w:pStyle w:val="Overskrift2"/>
+        <w:pStyle w:val="Heading2"/>
         <w:rPr>
           <w:rFonts w:eastAsia="Times New Roman" w:cs="Times New Roman"/>
           <w:b/>
@@ -92,7 +92,7 @@
     </w:p>
     <w:p>
       <w:pPr>
-        <w:pStyle w:val="Overskrift2"/>
+        <w:pStyle w:val="Heading2"/>
         <w:rPr>
           <w:rFonts w:eastAsia="Times New Roman" w:cs="Times New Roman"/>
           <w:b/>
@@ -335,7 +335,7 @@
     </w:p>
     <w:p>
       <w:pPr>
-        <w:pStyle w:val="Overskrift2"/>
+        <w:pStyle w:val="Heading2"/>
         <w:rPr>
           <w:rFonts w:eastAsia="Times New Roman" w:cs="Times New Roman"/>
           <w:b/>
@@ -489,7 +489,25 @@
           <w:color w:val="000000"/>
           <w:lang w:val="da-DK" w:eastAsia="da-DK"/>
         </w:rPr>
-        <w:t>Testen handler om webappen ”</w:t>
+        <w:t xml:space="preserve">Testen handler om </w:t>
+      </w:r>
+      <w:proofErr w:type="spellStart"/>
+      <w:r>
+        <w:rPr>
+          <w:rFonts w:eastAsia="Times New Roman" w:cs="Arial"/>
+          <w:color w:val="000000"/>
+          <w:lang w:val="da-DK" w:eastAsia="da-DK"/>
+        </w:rPr>
+        <w:t>webappen</w:t>
+      </w:r>
+      <w:proofErr w:type="spellEnd"/>
+      <w:r>
+        <w:rPr>
+          <w:rFonts w:eastAsia="Times New Roman" w:cs="Arial"/>
+          <w:color w:val="000000"/>
+          <w:lang w:val="da-DK" w:eastAsia="da-DK"/>
+        </w:rPr>
+        <w:t xml:space="preserve"> ”</w:t>
       </w:r>
       <w:proofErr w:type="spellStart"/>
       <w:r>
@@ -570,7 +588,7 @@
     </w:p>
     <w:p>
       <w:pPr>
-        <w:pStyle w:val="Overskrift2"/>
+        <w:pStyle w:val="Heading2"/>
         <w:rPr>
           <w:rFonts w:eastAsia="Times New Roman" w:cs="Times New Roman"/>
           <w:b/>
@@ -1082,7 +1100,31 @@
           <w:color w:val="000000"/>
           <w:lang w:val="da-DK" w:eastAsia="da-DK"/>
         </w:rPr>
-        <w:t>Korrekt: Klik ”Indstillinger” -&gt; tryk på valgte dage -&gt; klik “Send”.</w:t>
+        <w:t>Korrekt: Klik ”Indstillinger” -&gt; tryk på valgte dage -&gt; klik “</w:t>
+      </w:r>
+      <w:r>
+        <w:rPr>
+          <w:rFonts w:eastAsia="Times New Roman" w:cs="Arial"/>
+          <w:color w:val="000000"/>
+          <w:lang w:val="da-DK" w:eastAsia="da-DK"/>
+        </w:rPr>
+        <w:t xml:space="preserve"> </w:t>
+      </w:r>
+      <w:r>
+        <w:rPr>
+          <w:rFonts w:eastAsia="Times New Roman" w:cs="Arial"/>
+          <w:color w:val="000000"/>
+          <w:lang w:val="da-DK" w:eastAsia="da-DK"/>
+        </w:rPr>
+        <w:t>Gem</w:t>
+      </w:r>
+      <w:r>
+        <w:rPr>
+          <w:rFonts w:eastAsia="Times New Roman" w:cs="Arial"/>
+          <w:color w:val="000000"/>
+          <w:lang w:val="da-DK" w:eastAsia="da-DK"/>
+        </w:rPr>
+        <w:t>”.</w:t>
       </w:r>
     </w:p>
     <w:p>
@@ -1090,9 +1132,8 @@
         <w:spacing w:line="276" w:lineRule="auto"/>
         <w:ind w:left="720"/>
         <w:rPr>
-          <w:rFonts w:eastAsia="Times New Roman" w:cs="Times New Roman"/>
-          <w:sz w:val="24"/>
-          <w:szCs w:val="24"/>
+          <w:rFonts w:eastAsia="Times New Roman" w:cs="Arial"/>
+          <w:color w:val="000000"/>
           <w:lang w:eastAsia="da-DK"/>
         </w:rPr>
       </w:pPr>
@@ -1183,9 +1224,8 @@
         <w:spacing w:line="276" w:lineRule="auto"/>
         <w:ind w:left="720"/>
         <w:rPr>
-          <w:rFonts w:eastAsia="Times New Roman" w:cs="Times New Roman"/>
-          <w:sz w:val="24"/>
-          <w:szCs w:val="24"/>
+          <w:rFonts w:eastAsia="Times New Roman" w:cs="Arial"/>
+          <w:color w:val="000000"/>
           <w:lang w:eastAsia="da-DK"/>
         </w:rPr>
       </w:pPr>
@@ -1207,6 +1247,8 @@
         </w:rPr>
         <w:t>: 2 min.</w:t>
       </w:r>
+      <w:bookmarkStart w:id="4" w:name="_GoBack"/>
+      <w:bookmarkEnd w:id="4"/>
     </w:p>
     <w:p>
       <w:pPr>
@@ -1330,9 +1372,8 @@
         <w:spacing w:line="276" w:lineRule="auto"/>
         <w:ind w:left="720"/>
         <w:rPr>
-          <w:rFonts w:eastAsia="Times New Roman" w:cs="Times New Roman"/>
-          <w:sz w:val="24"/>
-          <w:szCs w:val="24"/>
+          <w:rFonts w:eastAsia="Times New Roman" w:cs="Arial"/>
+          <w:color w:val="000000"/>
           <w:lang w:eastAsia="da-DK"/>
         </w:rPr>
       </w:pPr>
@@ -1375,7 +1416,31 @@
           <w:color w:val="000000"/>
           <w:lang w:val="da-DK" w:eastAsia="da-DK"/>
         </w:rPr>
-        <w:t>Baggrund: Test af mulighed for at ændre projektnavn.</w:t>
+        <w:t xml:space="preserve">Baggrund: Test af antal værter </w:t>
+      </w:r>
+      <w:r>
+        <w:rPr>
+          <w:rFonts w:eastAsia="Times New Roman" w:cs="Arial"/>
+          <w:color w:val="000000"/>
+          <w:lang w:val="da-DK" w:eastAsia="da-DK"/>
+        </w:rPr>
+        <w:t>til arrangementer</w:t>
+      </w:r>
+      <w:r>
+        <w:rPr>
+          <w:rFonts w:eastAsia="Times New Roman" w:cs="Arial"/>
+          <w:color w:val="000000"/>
+          <w:lang w:val="da-DK" w:eastAsia="da-DK"/>
+        </w:rPr>
+        <w:t>ne</w:t>
+      </w:r>
+      <w:r>
+        <w:rPr>
+          <w:rFonts w:eastAsia="Times New Roman" w:cs="Arial"/>
+          <w:color w:val="000000"/>
+          <w:lang w:val="da-DK" w:eastAsia="da-DK"/>
+        </w:rPr>
+        <w:t>.</w:t>
       </w:r>
     </w:p>
     <w:p>
@@ -1395,31 +1460,15 @@
           <w:color w:val="000000"/>
           <w:lang w:val="da-DK" w:eastAsia="da-DK"/>
         </w:rPr>
-        <w:t>Opgave: Jeres projekts titel</w:t>
-      </w:r>
-      <w:r>
-        <w:rPr>
-          <w:rFonts w:eastAsia="Times New Roman" w:cs="Arial"/>
-          <w:color w:val="000000"/>
-          <w:lang w:val="da-DK" w:eastAsia="da-DK"/>
-        </w:rPr>
-        <w:t xml:space="preserve"> er blevet forældet. Rediger projektets </w:t>
-      </w:r>
-      <w:r>
-        <w:rPr>
-          <w:rFonts w:eastAsia="Times New Roman" w:cs="Arial"/>
-          <w:color w:val="000000"/>
-          <w:lang w:val="da-DK" w:eastAsia="da-DK"/>
-        </w:rPr>
-        <w:t>titel</w:t>
-      </w:r>
-      <w:r>
-        <w:rPr>
-          <w:rFonts w:eastAsia="Times New Roman" w:cs="Arial"/>
-          <w:color w:val="000000"/>
-          <w:lang w:val="da-DK" w:eastAsia="da-DK"/>
-        </w:rPr>
-        <w:t>.</w:t>
+        <w:t xml:space="preserve">Opgave: </w:t>
+      </w:r>
+      <w:r>
+        <w:rPr>
+          <w:rFonts w:eastAsia="Times New Roman" w:cs="Arial"/>
+          <w:color w:val="000000"/>
+          <w:lang w:val="da-DK" w:eastAsia="da-DK"/>
+        </w:rPr>
+        <w:t>I har besluttet jeg for at være to værter ved hvert arrangement. Ret dette til.</w:t>
       </w:r>
     </w:p>
     <w:p>
@@ -1439,7 +1488,71 @@
           <w:color w:val="000000"/>
           <w:lang w:val="da-DK" w:eastAsia="da-DK"/>
         </w:rPr>
-        <w:t>Korrekt: Klik ”Indstillinger” -&gt; klik ”Ret projektnavn” -&gt; ændre navn -&gt; klik ”Gem projektnavn”.</w:t>
+        <w:t xml:space="preserve">Korrekt: Klik ”Indstillinger” -&gt; </w:t>
+      </w:r>
+      <w:r>
+        <w:rPr>
+          <w:rFonts w:eastAsia="Times New Roman" w:cs="Arial"/>
+          <w:color w:val="000000"/>
+          <w:lang w:val="da-DK" w:eastAsia="da-DK"/>
+        </w:rPr>
+        <w:t>vælg</w:t>
+      </w:r>
+      <w:r>
+        <w:rPr>
+          <w:rFonts w:eastAsia="Times New Roman" w:cs="Arial"/>
+          <w:color w:val="000000"/>
+          <w:lang w:val="da-DK" w:eastAsia="da-DK"/>
+        </w:rPr>
+        <w:t xml:space="preserve"> </w:t>
+      </w:r>
+      <w:r>
+        <w:rPr>
+          <w:rFonts w:eastAsia="Times New Roman" w:cs="Arial"/>
+          <w:color w:val="000000"/>
+          <w:lang w:val="da-DK" w:eastAsia="da-DK"/>
+        </w:rPr>
+        <w:t>antal</w:t>
+      </w:r>
+      <w:r>
+        <w:rPr>
+          <w:rFonts w:eastAsia="Times New Roman" w:cs="Arial"/>
+          <w:color w:val="000000"/>
+          <w:lang w:val="da-DK" w:eastAsia="da-DK"/>
+        </w:rPr>
+        <w:t xml:space="preserve"> </w:t>
+      </w:r>
+      <w:r>
+        <w:rPr>
+          <w:rFonts w:eastAsia="Times New Roman" w:cs="Arial"/>
+          <w:color w:val="000000"/>
+          <w:lang w:val="da-DK" w:eastAsia="da-DK"/>
+        </w:rPr>
+        <w:t>værter</w:t>
+      </w:r>
+      <w:r>
+        <w:rPr>
+          <w:rFonts w:eastAsia="Times New Roman" w:cs="Arial"/>
+          <w:color w:val="000000"/>
+          <w:lang w:val="da-DK" w:eastAsia="da-DK"/>
+        </w:rPr>
+        <w:t xml:space="preserve"> -&gt; klik “</w:t>
+      </w:r>
+      <w:r>
+        <w:rPr>
+          <w:rFonts w:eastAsia="Times New Roman" w:cs="Arial"/>
+          <w:color w:val="000000"/>
+          <w:lang w:val="da-DK" w:eastAsia="da-DK"/>
+        </w:rPr>
+        <w:t>Gem</w:t>
+      </w:r>
+      <w:r>
+        <w:rPr>
+          <w:rFonts w:eastAsia="Times New Roman" w:cs="Arial"/>
+          <w:color w:val="000000"/>
+          <w:lang w:val="da-DK" w:eastAsia="da-DK"/>
+        </w:rPr>
+        <w:t>”.</w:t>
       </w:r>
     </w:p>
     <w:p>
@@ -1492,7 +1605,7 @@
           <w:color w:val="000000"/>
           <w:lang w:val="da-DK" w:eastAsia="da-DK"/>
         </w:rPr>
-        <w:t>Baggrund: Test af tilføjelse af hvad der er på lager.</w:t>
+        <w:t>Baggrund: Test af mulighed for at ændre projektnavn.</w:t>
       </w:r>
     </w:p>
     <w:p>
@@ -1512,15 +1625,23 @@
           <w:color w:val="000000"/>
           <w:lang w:val="da-DK" w:eastAsia="da-DK"/>
         </w:rPr>
-        <w:t>Opgave: Du har købt morgenmads</w:t>
-      </w:r>
-      <w:r>
-        <w:rPr>
-          <w:rFonts w:eastAsia="Times New Roman" w:cs="Arial"/>
-          <w:color w:val="000000"/>
-          <w:lang w:val="da-DK" w:eastAsia="da-DK"/>
-        </w:rPr>
-        <w:t>varer ind, som tidligere manglede. Kryds mindst en vare af som værende indkøbt</w:t>
+        <w:t>Opgave: Jeres projekts titel</w:t>
+      </w:r>
+      <w:r>
+        <w:rPr>
+          <w:rFonts w:eastAsia="Times New Roman" w:cs="Arial"/>
+          <w:color w:val="000000"/>
+          <w:lang w:val="da-DK" w:eastAsia="da-DK"/>
+        </w:rPr>
+        <w:t xml:space="preserve"> er blevet forældet. Rediger projektets </w:t>
+      </w:r>
+      <w:r>
+        <w:rPr>
+          <w:rFonts w:eastAsia="Times New Roman" w:cs="Arial"/>
+          <w:color w:val="000000"/>
+          <w:lang w:val="da-DK" w:eastAsia="da-DK"/>
+        </w:rPr>
+        <w:t>titel</w:t>
       </w:r>
       <w:r>
         <w:rPr>
@@ -1539,43 +1660,29 @@
           <w:rFonts w:eastAsia="Times New Roman" w:cs="Times New Roman"/>
           <w:sz w:val="24"/>
           <w:szCs w:val="24"/>
-          <w:lang w:eastAsia="da-DK"/>
-        </w:rPr>
-      </w:pPr>
-      <w:r>
-        <w:rPr>
-          <w:rFonts w:eastAsia="Times New Roman" w:cs="Arial"/>
-          <w:color w:val="000000"/>
-          <w:lang w:val="da-DK" w:eastAsia="da-DK"/>
-        </w:rPr>
-        <w:t xml:space="preserve">Korrekt: Klik ”Plan” -&gt; tryk på valgte produkt under ”Hvad skal købes </w:t>
-      </w:r>
-      <w:proofErr w:type="gramStart"/>
-      <w:r>
-        <w:rPr>
-          <w:rFonts w:eastAsia="Times New Roman" w:cs="Arial"/>
-          <w:color w:val="000000"/>
-          <w:lang w:val="da-DK" w:eastAsia="da-DK"/>
-        </w:rPr>
-        <w:t>ind?”</w:t>
-      </w:r>
-      <w:proofErr w:type="gramEnd"/>
-      <w:r>
-        <w:rPr>
-          <w:rFonts w:eastAsia="Times New Roman" w:cs="Arial"/>
-          <w:color w:val="000000"/>
-          <w:lang w:val="da-DK" w:eastAsia="da-DK"/>
-        </w:rPr>
-        <w:t xml:space="preserve"> </w:t>
-      </w:r>
-      <w:r>
-        <w:rPr>
-          <w:rFonts w:eastAsia="Times New Roman" w:cs="Arial"/>
-          <w:color w:val="000000"/>
-          <w:lang w:eastAsia="da-DK"/>
-        </w:rPr>
-        <w:t xml:space="preserve">ELLER </w:t>
-      </w:r>
+          <w:lang w:val="da-DK" w:eastAsia="da-DK"/>
+        </w:rPr>
+      </w:pPr>
+      <w:r>
+        <w:rPr>
+          <w:rFonts w:eastAsia="Times New Roman" w:cs="Arial"/>
+          <w:color w:val="000000"/>
+          <w:lang w:val="da-DK" w:eastAsia="da-DK"/>
+        </w:rPr>
+        <w:t>Korrekt: Klik ”Indstillinger” -&gt; klik ”Ret projektnavn” -&gt; ændre navn -&gt; klik ”Gem projektnavn”.</w:t>
+      </w:r>
+    </w:p>
+    <w:p>
+      <w:pPr>
+        <w:spacing w:line="276" w:lineRule="auto"/>
+        <w:ind w:left="720"/>
+        <w:rPr>
+          <w:rFonts w:eastAsia="Times New Roman" w:cs="Times New Roman"/>
+          <w:sz w:val="24"/>
+          <w:szCs w:val="24"/>
+          <w:lang w:eastAsia="da-DK"/>
+        </w:rPr>
+      </w:pPr>
       <w:proofErr w:type="spellStart"/>
       <w:r>
         <w:rPr>
@@ -1583,7 +1690,7 @@
           <w:color w:val="000000"/>
           <w:lang w:eastAsia="da-DK"/>
         </w:rPr>
-        <w:t>klik</w:t>
+        <w:t>Tidsgrænse</w:t>
       </w:r>
       <w:proofErr w:type="spellEnd"/>
       <w:r>
@@ -1592,127 +1699,7 @@
           <w:color w:val="000000"/>
           <w:lang w:eastAsia="da-DK"/>
         </w:rPr>
-        <w:t xml:space="preserve"> “</w:t>
-      </w:r>
-      <w:proofErr w:type="spellStart"/>
-      <w:r>
-        <w:rPr>
-          <w:rFonts w:eastAsia="Times New Roman" w:cs="Arial"/>
-          <w:color w:val="000000"/>
-          <w:lang w:eastAsia="da-DK"/>
-        </w:rPr>
-        <w:t>Produkter</w:t>
-      </w:r>
-      <w:proofErr w:type="spellEnd"/>
-      <w:r>
-        <w:rPr>
-          <w:rFonts w:eastAsia="Times New Roman" w:cs="Arial"/>
-          <w:color w:val="000000"/>
-          <w:lang w:eastAsia="da-DK"/>
-        </w:rPr>
-        <w:t xml:space="preserve">” -&gt; </w:t>
-      </w:r>
-      <w:proofErr w:type="spellStart"/>
-      <w:r>
-        <w:rPr>
-          <w:rFonts w:eastAsia="Times New Roman" w:cs="Arial"/>
-          <w:color w:val="000000"/>
-          <w:lang w:eastAsia="da-DK"/>
-        </w:rPr>
-        <w:t>tryk</w:t>
-      </w:r>
-      <w:proofErr w:type="spellEnd"/>
-      <w:r>
-        <w:rPr>
-          <w:rFonts w:eastAsia="Times New Roman" w:cs="Arial"/>
-          <w:color w:val="000000"/>
-          <w:lang w:eastAsia="da-DK"/>
-        </w:rPr>
-        <w:t xml:space="preserve"> </w:t>
-      </w:r>
-      <w:proofErr w:type="spellStart"/>
-      <w:r>
-        <w:rPr>
-          <w:rFonts w:eastAsia="Times New Roman" w:cs="Arial"/>
-          <w:color w:val="000000"/>
-          <w:lang w:eastAsia="da-DK"/>
-        </w:rPr>
-        <w:t>på</w:t>
-      </w:r>
-      <w:proofErr w:type="spellEnd"/>
-      <w:r>
-        <w:rPr>
-          <w:rFonts w:eastAsia="Times New Roman" w:cs="Arial"/>
-          <w:color w:val="000000"/>
-          <w:lang w:eastAsia="da-DK"/>
-        </w:rPr>
-        <w:t xml:space="preserve"> </w:t>
-      </w:r>
-      <w:proofErr w:type="spellStart"/>
-      <w:r>
-        <w:rPr>
-          <w:rFonts w:eastAsia="Times New Roman" w:cs="Arial"/>
-          <w:color w:val="000000"/>
-          <w:lang w:eastAsia="da-DK"/>
-        </w:rPr>
-        <w:t>valgte</w:t>
-      </w:r>
-      <w:proofErr w:type="spellEnd"/>
-      <w:r>
-        <w:rPr>
-          <w:rFonts w:eastAsia="Times New Roman" w:cs="Arial"/>
-          <w:color w:val="000000"/>
-          <w:lang w:eastAsia="da-DK"/>
-        </w:rPr>
-        <w:t xml:space="preserve"> </w:t>
-      </w:r>
-      <w:proofErr w:type="spellStart"/>
-      <w:r>
-        <w:rPr>
-          <w:rFonts w:eastAsia="Times New Roman" w:cs="Arial"/>
-          <w:color w:val="000000"/>
-          <w:lang w:eastAsia="da-DK"/>
-        </w:rPr>
-        <w:t>produkt</w:t>
-      </w:r>
-      <w:proofErr w:type="spellEnd"/>
-      <w:r>
-        <w:rPr>
-          <w:rFonts w:eastAsia="Times New Roman" w:cs="Arial"/>
-          <w:color w:val="000000"/>
-          <w:lang w:eastAsia="da-DK"/>
-        </w:rPr>
-        <w:t>.</w:t>
-      </w:r>
-    </w:p>
-    <w:p>
-      <w:pPr>
-        <w:spacing w:line="276" w:lineRule="auto"/>
-        <w:ind w:left="720"/>
-        <w:rPr>
-          <w:rFonts w:eastAsia="Times New Roman" w:cs="Times New Roman"/>
-          <w:sz w:val="24"/>
-          <w:szCs w:val="24"/>
-          <w:lang w:eastAsia="da-DK"/>
-        </w:rPr>
-      </w:pPr>
-      <w:proofErr w:type="spellStart"/>
-      <w:r>
-        <w:rPr>
-          <w:rFonts w:eastAsia="Times New Roman" w:cs="Arial"/>
-          <w:color w:val="000000"/>
-          <w:lang w:eastAsia="da-DK"/>
-        </w:rPr>
-        <w:t>Tidsgrænse</w:t>
-      </w:r>
-      <w:proofErr w:type="spellEnd"/>
-      <w:r>
-        <w:rPr>
-          <w:rFonts w:eastAsia="Times New Roman" w:cs="Arial"/>
-          <w:color w:val="000000"/>
-          <w:lang w:eastAsia="da-DK"/>
-        </w:rPr>
-        <w:t>: 2 min.</w:t>
+        <w:t>: 3 min.</w:t>
       </w:r>
     </w:p>
     <w:p>
@@ -1735,7 +1722,7 @@
           <w:color w:val="000000"/>
           <w:lang w:val="da-DK" w:eastAsia="da-DK"/>
         </w:rPr>
-        <w:t>Baggrund: Test af muligheden for at slette et tilføjet produkt.</w:t>
+        <w:t>Baggrund: Test af tilføjelse af hvad der er på lager.</w:t>
       </w:r>
     </w:p>
     <w:p>
@@ -1755,15 +1742,15 @@
           <w:color w:val="000000"/>
           <w:lang w:val="da-DK" w:eastAsia="da-DK"/>
         </w:rPr>
-        <w:t>Opgave: Du ønsker ikke længere, at arbejdsplads</w:t>
-      </w:r>
-      <w:r>
-        <w:rPr>
-          <w:rFonts w:eastAsia="Times New Roman" w:cs="Arial"/>
-          <w:color w:val="000000"/>
-          <w:lang w:val="da-DK" w:eastAsia="da-DK"/>
-        </w:rPr>
-        <w:t>en skal føre et an morgenmadsvarerne. Slet en morgenmadsvare</w:t>
+        <w:t>Opgave: Du har købt morgenmads</w:t>
+      </w:r>
+      <w:r>
+        <w:rPr>
+          <w:rFonts w:eastAsia="Times New Roman" w:cs="Arial"/>
+          <w:color w:val="000000"/>
+          <w:lang w:val="da-DK" w:eastAsia="da-DK"/>
+        </w:rPr>
+        <w:t>varer ind, som tidligere manglede. Kryds mindst en vare af som værende indkøbt</w:t>
       </w:r>
       <w:r>
         <w:rPr>
@@ -1782,16 +1769,150 @@
           <w:rFonts w:eastAsia="Times New Roman" w:cs="Times New Roman"/>
           <w:sz w:val="24"/>
           <w:szCs w:val="24"/>
-          <w:lang w:val="da-DK" w:eastAsia="da-DK"/>
-        </w:rPr>
-      </w:pPr>
-      <w:r>
-        <w:rPr>
-          <w:rFonts w:eastAsia="Times New Roman" w:cs="Arial"/>
-          <w:color w:val="000000"/>
-          <w:lang w:val="da-DK" w:eastAsia="da-DK"/>
-        </w:rPr>
-        <w:t>Korrekt: Klik ”Produkter” -&gt; tryk på rødt kryds ud for valgte produkt.</w:t>
+          <w:lang w:eastAsia="da-DK"/>
+        </w:rPr>
+      </w:pPr>
+      <w:r>
+        <w:rPr>
+          <w:rFonts w:eastAsia="Times New Roman" w:cs="Arial"/>
+          <w:color w:val="000000"/>
+          <w:lang w:val="da-DK" w:eastAsia="da-DK"/>
+        </w:rPr>
+        <w:t xml:space="preserve">Korrekt: Klik ”Plan” -&gt; tryk på valgte produkt under ”Hvad skal købes </w:t>
+      </w:r>
+      <w:proofErr w:type="gramStart"/>
+      <w:r>
+        <w:rPr>
+          <w:rFonts w:eastAsia="Times New Roman" w:cs="Arial"/>
+          <w:color w:val="000000"/>
+          <w:lang w:val="da-DK" w:eastAsia="da-DK"/>
+        </w:rPr>
+        <w:t>ind?”</w:t>
+      </w:r>
+      <w:proofErr w:type="gramEnd"/>
+      <w:r>
+        <w:rPr>
+          <w:rFonts w:eastAsia="Times New Roman" w:cs="Arial"/>
+          <w:color w:val="000000"/>
+          <w:lang w:val="da-DK" w:eastAsia="da-DK"/>
+        </w:rPr>
+        <w:t xml:space="preserve"> </w:t>
+      </w:r>
+      <w:r>
+        <w:rPr>
+          <w:rFonts w:eastAsia="Times New Roman" w:cs="Arial"/>
+          <w:color w:val="000000"/>
+          <w:lang w:eastAsia="da-DK"/>
+        </w:rPr>
+        <w:t xml:space="preserve">ELLER </w:t>
+      </w:r>
+      <w:proofErr w:type="spellStart"/>
+      <w:r>
+        <w:rPr>
+          <w:rFonts w:eastAsia="Times New Roman" w:cs="Arial"/>
+          <w:color w:val="000000"/>
+          <w:lang w:eastAsia="da-DK"/>
+        </w:rPr>
+        <w:t>klik</w:t>
+      </w:r>
+      <w:proofErr w:type="spellEnd"/>
+      <w:r>
+        <w:rPr>
+          <w:rFonts w:eastAsia="Times New Roman" w:cs="Arial"/>
+          <w:color w:val="000000"/>
+          <w:lang w:eastAsia="da-DK"/>
+        </w:rPr>
+        <w:t xml:space="preserve"> “</w:t>
+      </w:r>
+      <w:proofErr w:type="spellStart"/>
+      <w:r>
+        <w:rPr>
+          <w:rFonts w:eastAsia="Times New Roman" w:cs="Arial"/>
+          <w:color w:val="000000"/>
+          <w:lang w:eastAsia="da-DK"/>
+        </w:rPr>
+        <w:t>Produkter</w:t>
+      </w:r>
+      <w:proofErr w:type="spellEnd"/>
+      <w:r>
+        <w:rPr>
+          <w:rFonts w:eastAsia="Times New Roman" w:cs="Arial"/>
+          <w:color w:val="000000"/>
+          <w:lang w:eastAsia="da-DK"/>
+        </w:rPr>
+        <w:t xml:space="preserve">” -&gt; </w:t>
+      </w:r>
+      <w:proofErr w:type="spellStart"/>
+      <w:r>
+        <w:rPr>
+          <w:rFonts w:eastAsia="Times New Roman" w:cs="Arial"/>
+          <w:color w:val="000000"/>
+          <w:lang w:eastAsia="da-DK"/>
+        </w:rPr>
+        <w:t>tryk</w:t>
+      </w:r>
+      <w:proofErr w:type="spellEnd"/>
+      <w:r>
+        <w:rPr>
+          <w:rFonts w:eastAsia="Times New Roman" w:cs="Arial"/>
+          <w:color w:val="000000"/>
+          <w:lang w:eastAsia="da-DK"/>
+        </w:rPr>
+        <w:t xml:space="preserve"> </w:t>
+      </w:r>
+      <w:proofErr w:type="spellStart"/>
+      <w:r>
+        <w:rPr>
+          <w:rFonts w:eastAsia="Times New Roman" w:cs="Arial"/>
+          <w:color w:val="000000"/>
+          <w:lang w:eastAsia="da-DK"/>
+        </w:rPr>
+        <w:t>på</w:t>
+      </w:r>
+      <w:proofErr w:type="spellEnd"/>
+      <w:r>
+        <w:rPr>
+          <w:rFonts w:eastAsia="Times New Roman" w:cs="Arial"/>
+          <w:color w:val="000000"/>
+          <w:lang w:eastAsia="da-DK"/>
+        </w:rPr>
+        <w:t xml:space="preserve"> </w:t>
+      </w:r>
+      <w:proofErr w:type="spellStart"/>
+      <w:r>
+        <w:rPr>
+          <w:rFonts w:eastAsia="Times New Roman" w:cs="Arial"/>
+          <w:color w:val="000000"/>
+          <w:lang w:eastAsia="da-DK"/>
+        </w:rPr>
+        <w:t>valgte</w:t>
+      </w:r>
+      <w:proofErr w:type="spellEnd"/>
+      <w:r>
+        <w:rPr>
+          <w:rFonts w:eastAsia="Times New Roman" w:cs="Arial"/>
+          <w:color w:val="000000"/>
+          <w:lang w:eastAsia="da-DK"/>
+        </w:rPr>
+        <w:t xml:space="preserve"> </w:t>
+      </w:r>
+      <w:proofErr w:type="spellStart"/>
+      <w:r>
+        <w:rPr>
+          <w:rFonts w:eastAsia="Times New Roman" w:cs="Arial"/>
+          <w:color w:val="000000"/>
+          <w:lang w:eastAsia="da-DK"/>
+        </w:rPr>
+        <w:t>produkt</w:t>
+      </w:r>
+      <w:proofErr w:type="spellEnd"/>
+      <w:r>
+        <w:rPr>
+          <w:rFonts w:eastAsia="Times New Roman" w:cs="Arial"/>
+          <w:color w:val="000000"/>
+          <w:lang w:eastAsia="da-DK"/>
+        </w:rPr>
+        <w:t>.</w:t>
       </w:r>
     </w:p>
     <w:p>
@@ -1844,7 +1965,7 @@
           <w:color w:val="000000"/>
           <w:lang w:val="da-DK" w:eastAsia="da-DK"/>
         </w:rPr>
-        <w:t>Baggrund: Test af mulighed for at slette person tilknyttet projektet.</w:t>
+        <w:t>Baggrund: Test af muligheden for at slette et tilføjet produkt.</w:t>
       </w:r>
     </w:p>
     <w:p>
@@ -1864,7 +1985,23 @@
           <w:color w:val="000000"/>
           <w:lang w:val="da-DK" w:eastAsia="da-DK"/>
         </w:rPr>
-        <w:t>Opgave: En af dine kollegaer har opsagt sit arbejde. Slet en person (ikke dig selv).</w:t>
+        <w:t>Opgave: Du ønsker ikke længere, at arbejdsplads</w:t>
+      </w:r>
+      <w:r>
+        <w:rPr>
+          <w:rFonts w:eastAsia="Times New Roman" w:cs="Arial"/>
+          <w:color w:val="000000"/>
+          <w:lang w:val="da-DK" w:eastAsia="da-DK"/>
+        </w:rPr>
+        <w:t>en skal føre et an morgenmadsvarerne. Slet en morgenmadsvare</w:t>
+      </w:r>
+      <w:r>
+        <w:rPr>
+          <w:rFonts w:eastAsia="Times New Roman" w:cs="Arial"/>
+          <w:color w:val="000000"/>
+          <w:lang w:val="da-DK" w:eastAsia="da-DK"/>
+        </w:rPr>
+        <w:t>.</w:t>
       </w:r>
     </w:p>
     <w:p>
@@ -1884,7 +2021,7 @@
           <w:color w:val="000000"/>
           <w:lang w:val="da-DK" w:eastAsia="da-DK"/>
         </w:rPr>
-        <w:t>Korrekt: Klik ”Deltagere” -&gt; tryk på rødt kryds ud for valgte person.</w:t>
+        <w:t>Korrekt: Klik ”Produkter” -&gt; tryk på rødt kryds ud for valgte produkt.</w:t>
       </w:r>
     </w:p>
     <w:p>
@@ -1937,7 +2074,7 @@
           <w:color w:val="000000"/>
           <w:lang w:val="da-DK" w:eastAsia="da-DK"/>
         </w:rPr>
-        <w:t>Baggrund: Test af overskuelighed for arrangør af morgenmadsarrangement.</w:t>
+        <w:t>Baggrund: Test af mulighed for at slette person tilknyttet projektet.</w:t>
       </w:r>
     </w:p>
     <w:p>
@@ -1957,7 +2094,7 @@
           <w:color w:val="000000"/>
           <w:lang w:val="da-DK" w:eastAsia="da-DK"/>
         </w:rPr>
-        <w:t>Opgave: Af ren nysgerrighed ønsker du at finde ud af, hvorvidt du skal sørge for morgenmad i næste uge igen. Find ud af om du skal sørge for morgenmad i næste uge igen.</w:t>
+        <w:t>Opgave: En af dine kollegaer har opsagt sit arbejde. Slet en person (ikke dig selv).</w:t>
       </w:r>
     </w:p>
     <w:p>
@@ -1977,23 +2114,7 @@
           <w:color w:val="000000"/>
           <w:lang w:val="da-DK" w:eastAsia="da-DK"/>
         </w:rPr>
-        <w:t>Korrekt: Klik ”</w:t>
-      </w:r>
-      <w:r>
-        <w:rPr>
-          <w:rFonts w:eastAsia="Times New Roman" w:cs="Arial"/>
-          <w:color w:val="000000"/>
-          <w:lang w:val="da-DK" w:eastAsia="da-DK"/>
-        </w:rPr>
-        <w:t>Plan</w:t>
-      </w:r>
-      <w:r>
-        <w:rPr>
-          <w:rFonts w:eastAsia="Times New Roman" w:cs="Arial"/>
-          <w:color w:val="000000"/>
-          <w:lang w:val="da-DK" w:eastAsia="da-DK"/>
-        </w:rPr>
-        <w:t>” -&gt; check om navnet står ved et morgenmadsarrangement i næste uge igen.</w:t>
+        <w:t>Korrekt: Klik ”Deltagere” -&gt; tryk på rødt kryds ud for valgte person.</w:t>
       </w:r>
     </w:p>
     <w:p>
@@ -2046,7 +2167,7 @@
           <w:color w:val="000000"/>
           <w:lang w:val="da-DK" w:eastAsia="da-DK"/>
         </w:rPr>
-        <w:t>Baggrund: Test af lethed ved at logge af.</w:t>
+        <w:t>Baggrund: Test af overskuelighed for arrangør af morgenmadsarrangement.</w:t>
       </w:r>
     </w:p>
     <w:p>
@@ -2066,103 +2187,70 @@
           <w:color w:val="000000"/>
           <w:lang w:val="da-DK" w:eastAsia="da-DK"/>
         </w:rPr>
-        <w:t xml:space="preserve">Opgave: Du er færdig med </w:t>
-      </w:r>
+        <w:t>Opgave: Af ren nysgerrighed ønsker du at finde ud af, hvorvidt du skal sørge for morgenmad i næste uge igen. Find ud af om du skal sørge for morgenmad i næste uge igen.</w:t>
+      </w:r>
+    </w:p>
+    <w:p>
+      <w:pPr>
+        <w:spacing w:line="276" w:lineRule="auto"/>
+        <w:ind w:left="720"/>
+        <w:rPr>
+          <w:rFonts w:eastAsia="Times New Roman" w:cs="Times New Roman"/>
+          <w:sz w:val="24"/>
+          <w:szCs w:val="24"/>
+          <w:lang w:val="da-DK" w:eastAsia="da-DK"/>
+        </w:rPr>
+      </w:pPr>
+      <w:r>
+        <w:rPr>
+          <w:rFonts w:eastAsia="Times New Roman" w:cs="Arial"/>
+          <w:color w:val="000000"/>
+          <w:lang w:val="da-DK" w:eastAsia="da-DK"/>
+        </w:rPr>
+        <w:t>Korrekt: Klik ”</w:t>
+      </w:r>
+      <w:r>
+        <w:rPr>
+          <w:rFonts w:eastAsia="Times New Roman" w:cs="Arial"/>
+          <w:color w:val="000000"/>
+          <w:lang w:val="da-DK" w:eastAsia="da-DK"/>
+        </w:rPr>
+        <w:t>Plan</w:t>
+      </w:r>
+      <w:r>
+        <w:rPr>
+          <w:rFonts w:eastAsia="Times New Roman" w:cs="Arial"/>
+          <w:color w:val="000000"/>
+          <w:lang w:val="da-DK" w:eastAsia="da-DK"/>
+        </w:rPr>
+        <w:t>” -&gt; check om navnet står ved et morgenmadsarrangement i næste uge igen.</w:t>
+      </w:r>
+    </w:p>
+    <w:p>
+      <w:pPr>
+        <w:spacing w:line="276" w:lineRule="auto"/>
+        <w:ind w:left="720"/>
+        <w:rPr>
+          <w:rFonts w:eastAsia="Times New Roman" w:cs="Times New Roman"/>
+          <w:sz w:val="24"/>
+          <w:szCs w:val="24"/>
+          <w:lang w:eastAsia="da-DK"/>
+        </w:rPr>
+      </w:pPr>
       <w:proofErr w:type="spellStart"/>
       <w:r>
         <w:rPr>
           <w:rFonts w:eastAsia="Times New Roman" w:cs="Arial"/>
           <w:color w:val="000000"/>
-          <w:lang w:val="da-DK" w:eastAsia="da-DK"/>
-        </w:rPr>
-        <w:t>appen</w:t>
+          <w:lang w:eastAsia="da-DK"/>
+        </w:rPr>
+        <w:t>Tidsgrænse</w:t>
       </w:r>
       <w:proofErr w:type="spellEnd"/>
       <w:r>
         <w:rPr>
           <w:rFonts w:eastAsia="Times New Roman" w:cs="Arial"/>
           <w:color w:val="000000"/>
-          <w:lang w:val="da-DK" w:eastAsia="da-DK"/>
-        </w:rPr>
-        <w:t xml:space="preserve"> for nu. Log af.</w:t>
-      </w:r>
-    </w:p>
-    <w:p>
-      <w:pPr>
-        <w:spacing w:line="276" w:lineRule="auto"/>
-        <w:ind w:left="720"/>
-        <w:rPr>
-          <w:rFonts w:eastAsia="Times New Roman" w:cs="Times New Roman"/>
-          <w:sz w:val="24"/>
-          <w:szCs w:val="24"/>
-          <w:lang w:val="da-DK" w:eastAsia="da-DK"/>
-        </w:rPr>
-      </w:pPr>
-      <w:r>
-        <w:rPr>
-          <w:rFonts w:eastAsia="Times New Roman" w:cs="Arial"/>
-          <w:color w:val="000000"/>
-          <w:lang w:val="da-DK" w:eastAsia="da-DK"/>
-        </w:rPr>
-        <w:t>Korrekt: Klik ”</w:t>
-      </w:r>
-      <w:r>
-        <w:rPr>
-          <w:rFonts w:eastAsia="Times New Roman" w:cs="Arial"/>
-          <w:color w:val="000000"/>
-          <w:lang w:val="da-DK" w:eastAsia="da-DK"/>
-        </w:rPr>
-        <w:t>Indstillinger</w:t>
-      </w:r>
-      <w:r>
-        <w:rPr>
-          <w:rFonts w:eastAsia="Times New Roman" w:cs="Arial"/>
-          <w:color w:val="000000"/>
-          <w:lang w:val="da-DK" w:eastAsia="da-DK"/>
-        </w:rPr>
-        <w:t xml:space="preserve">” -&gt; klik ”Log </w:t>
-      </w:r>
-      <w:r>
-        <w:rPr>
-          <w:rFonts w:eastAsia="Times New Roman" w:cs="Arial"/>
-          <w:color w:val="000000"/>
-          <w:lang w:val="da-DK" w:eastAsia="da-DK"/>
-        </w:rPr>
-        <w:t>ud</w:t>
-      </w:r>
-      <w:r>
-        <w:rPr>
-          <w:rFonts w:eastAsia="Times New Roman" w:cs="Arial"/>
-          <w:color w:val="000000"/>
-          <w:lang w:val="da-DK" w:eastAsia="da-DK"/>
-        </w:rPr>
-        <w:t>”.</w:t>
-      </w:r>
-    </w:p>
-    <w:p>
-      <w:pPr>
-        <w:spacing w:line="276" w:lineRule="auto"/>
-        <w:ind w:left="720"/>
-        <w:rPr>
-          <w:rFonts w:eastAsia="Times New Roman" w:cs="Arial"/>
-          <w:color w:val="000000"/>
-          <w:lang w:eastAsia="da-DK"/>
-        </w:rPr>
-      </w:pPr>
-      <w:proofErr w:type="spellStart"/>
-      <w:r>
-        <w:rPr>
-          <w:rFonts w:eastAsia="Times New Roman" w:cs="Arial"/>
-          <w:color w:val="000000"/>
-          <w:lang w:eastAsia="da-DK"/>
-        </w:rPr>
-        <w:t>Tidsgrænse</w:t>
-      </w:r>
-      <w:proofErr w:type="spellEnd"/>
-      <w:r>
-        <w:rPr>
-          <w:rFonts w:eastAsia="Times New Roman" w:cs="Arial"/>
-          <w:color w:val="000000"/>
           <w:lang w:eastAsia="da-DK"/>
         </w:rPr>
         <w:t>: 2 min.</w:t>
@@ -2170,202 +2258,334 @@
     </w:p>
     <w:p>
       <w:pPr>
-        <w:pStyle w:val="Listeafsnit"/>
         <w:numPr>
           <w:ilvl w:val="0"/>
           <w:numId w:val="8"/>
         </w:numPr>
         <w:spacing w:line="276" w:lineRule="auto"/>
-        <w:rPr>
-          <w:rFonts w:eastAsia="Times New Roman" w:cs="Times New Roman"/>
-          <w:szCs w:val="24"/>
-          <w:lang w:eastAsia="da-DK"/>
-        </w:rPr>
-      </w:pPr>
+        <w:textAlignment w:val="baseline"/>
+        <w:rPr>
+          <w:rFonts w:eastAsia="Times New Roman" w:cs="Arial"/>
+          <w:color w:val="000000"/>
+          <w:lang w:val="da-DK" w:eastAsia="da-DK"/>
+        </w:rPr>
+      </w:pPr>
+      <w:r>
+        <w:rPr>
+          <w:rFonts w:eastAsia="Times New Roman" w:cs="Arial"/>
+          <w:color w:val="000000"/>
+          <w:lang w:val="da-DK" w:eastAsia="da-DK"/>
+        </w:rPr>
+        <w:t>Baggrund: Test af lethed ved at logge af.</w:t>
+      </w:r>
+    </w:p>
+    <w:p>
+      <w:pPr>
+        <w:spacing w:line="276" w:lineRule="auto"/>
+        <w:ind w:left="720"/>
+        <w:rPr>
+          <w:rFonts w:eastAsia="Times New Roman" w:cs="Times New Roman"/>
+          <w:sz w:val="24"/>
+          <w:szCs w:val="24"/>
+          <w:lang w:val="da-DK" w:eastAsia="da-DK"/>
+        </w:rPr>
+      </w:pPr>
+      <w:r>
+        <w:rPr>
+          <w:rFonts w:eastAsia="Times New Roman" w:cs="Arial"/>
+          <w:color w:val="000000"/>
+          <w:lang w:val="da-DK" w:eastAsia="da-DK"/>
+        </w:rPr>
+        <w:lastRenderedPageBreak/>
+        <w:t xml:space="preserve">Opgave: Du er færdig med </w:t>
+      </w:r>
       <w:proofErr w:type="spellStart"/>
       <w:r>
         <w:rPr>
-          <w:rFonts w:eastAsia="Times New Roman" w:cs="Times New Roman"/>
-          <w:szCs w:val="24"/>
-          <w:lang w:eastAsia="da-DK"/>
-        </w:rPr>
-        <w:t>Bag</w:t>
-      </w:r>
-      <w:bookmarkStart w:id="4" w:name="_GoBack"/>
-      <w:bookmarkEnd w:id="4"/>
-      <w:r>
-        <w:rPr>
-          <w:rFonts w:eastAsia="Times New Roman" w:cs="Times New Roman"/>
-          <w:szCs w:val="24"/>
-          <w:lang w:eastAsia="da-DK"/>
-        </w:rPr>
-        <w:t>grund</w:t>
+          <w:rFonts w:eastAsia="Times New Roman" w:cs="Arial"/>
+          <w:color w:val="000000"/>
+          <w:lang w:val="da-DK" w:eastAsia="da-DK"/>
+        </w:rPr>
+        <w:t>appen</w:t>
       </w:r>
       <w:proofErr w:type="spellEnd"/>
       <w:r>
         <w:rPr>
-          <w:rFonts w:eastAsia="Times New Roman" w:cs="Times New Roman"/>
-          <w:szCs w:val="24"/>
-          <w:lang w:eastAsia="da-DK"/>
-        </w:rPr>
-        <w:t xml:space="preserve">: Test </w:t>
-      </w:r>
+          <w:rFonts w:eastAsia="Times New Roman" w:cs="Arial"/>
+          <w:color w:val="000000"/>
+          <w:lang w:val="da-DK" w:eastAsia="da-DK"/>
+        </w:rPr>
+        <w:t xml:space="preserve"> for nu. Log af.</w:t>
+      </w:r>
+    </w:p>
+    <w:p>
+      <w:pPr>
+        <w:spacing w:line="276" w:lineRule="auto"/>
+        <w:ind w:left="720"/>
+        <w:rPr>
+          <w:rFonts w:eastAsia="Times New Roman" w:cs="Times New Roman"/>
+          <w:sz w:val="24"/>
+          <w:szCs w:val="24"/>
+          <w:lang w:val="da-DK" w:eastAsia="da-DK"/>
+        </w:rPr>
+      </w:pPr>
+      <w:r>
+        <w:rPr>
+          <w:rFonts w:eastAsia="Times New Roman" w:cs="Arial"/>
+          <w:color w:val="000000"/>
+          <w:lang w:val="da-DK" w:eastAsia="da-DK"/>
+        </w:rPr>
+        <w:t>Korrekt: Klik ”</w:t>
+      </w:r>
+      <w:r>
+        <w:rPr>
+          <w:rFonts w:eastAsia="Times New Roman" w:cs="Arial"/>
+          <w:color w:val="000000"/>
+          <w:lang w:val="da-DK" w:eastAsia="da-DK"/>
+        </w:rPr>
+        <w:t>Indstillinger</w:t>
+      </w:r>
+      <w:r>
+        <w:rPr>
+          <w:rFonts w:eastAsia="Times New Roman" w:cs="Arial"/>
+          <w:color w:val="000000"/>
+          <w:lang w:val="da-DK" w:eastAsia="da-DK"/>
+        </w:rPr>
+        <w:t xml:space="preserve">” -&gt; klik ”Log </w:t>
+      </w:r>
+      <w:r>
+        <w:rPr>
+          <w:rFonts w:eastAsia="Times New Roman" w:cs="Arial"/>
+          <w:color w:val="000000"/>
+          <w:lang w:val="da-DK" w:eastAsia="da-DK"/>
+        </w:rPr>
+        <w:t>ud</w:t>
+      </w:r>
+      <w:r>
+        <w:rPr>
+          <w:rFonts w:eastAsia="Times New Roman" w:cs="Arial"/>
+          <w:color w:val="000000"/>
+          <w:lang w:val="da-DK" w:eastAsia="da-DK"/>
+        </w:rPr>
+        <w:t>”.</w:t>
+      </w:r>
+    </w:p>
+    <w:p>
+      <w:pPr>
+        <w:spacing w:line="276" w:lineRule="auto"/>
+        <w:ind w:left="720"/>
+        <w:rPr>
+          <w:rFonts w:eastAsia="Times New Roman" w:cs="Arial"/>
+          <w:color w:val="000000"/>
+          <w:lang w:eastAsia="da-DK"/>
+        </w:rPr>
+      </w:pPr>
       <w:proofErr w:type="spellStart"/>
       <w:r>
         <w:rPr>
-          <w:rFonts w:eastAsia="Times New Roman" w:cs="Times New Roman"/>
-          <w:szCs w:val="24"/>
-          <w:lang w:eastAsia="da-DK"/>
-        </w:rPr>
-        <w:t>af</w:t>
+          <w:rFonts w:eastAsia="Times New Roman" w:cs="Arial"/>
+          <w:color w:val="000000"/>
+          <w:lang w:eastAsia="da-DK"/>
+        </w:rPr>
+        <w:t>Tidsgrænse</w:t>
       </w:r>
       <w:proofErr w:type="spellEnd"/>
       <w:r>
         <w:rPr>
-          <w:rFonts w:eastAsia="Times New Roman" w:cs="Times New Roman"/>
-          <w:szCs w:val="24"/>
-          <w:lang w:eastAsia="da-DK"/>
-        </w:rPr>
-        <w:t xml:space="preserve"> </w:t>
-      </w:r>
-      <w:proofErr w:type="spellStart"/>
-      <w:r>
-        <w:rPr>
-          <w:rFonts w:eastAsia="Times New Roman" w:cs="Times New Roman"/>
-          <w:szCs w:val="24"/>
-          <w:lang w:eastAsia="da-DK"/>
-        </w:rPr>
-        <w:t>glemt</w:t>
-      </w:r>
-      <w:proofErr w:type="spellEnd"/>
-      <w:r>
-        <w:rPr>
-          <w:rFonts w:eastAsia="Times New Roman" w:cs="Times New Roman"/>
-          <w:szCs w:val="24"/>
-          <w:lang w:eastAsia="da-DK"/>
-        </w:rPr>
-        <w:t xml:space="preserve"> </w:t>
-      </w:r>
-      <w:proofErr w:type="spellStart"/>
-      <w:r>
-        <w:rPr>
-          <w:rFonts w:eastAsia="Times New Roman" w:cs="Times New Roman"/>
-          <w:szCs w:val="24"/>
-          <w:lang w:eastAsia="da-DK"/>
-        </w:rPr>
-        <w:t>kodeord</w:t>
-      </w:r>
-      <w:proofErr w:type="spellEnd"/>
-    </w:p>
-    <w:p>
-      <w:pPr>
-        <w:pStyle w:val="Listeafsnit"/>
-        <w:spacing w:line="276" w:lineRule="auto"/>
-        <w:rPr>
-          <w:rFonts w:eastAsia="Times New Roman" w:cs="Times New Roman"/>
-          <w:szCs w:val="24"/>
-          <w:lang w:val="da-DK" w:eastAsia="da-DK"/>
-        </w:rPr>
-      </w:pPr>
-      <w:r>
-        <w:rPr>
-          <w:rFonts w:eastAsia="Times New Roman" w:cs="Times New Roman"/>
-          <w:szCs w:val="24"/>
-          <w:lang w:val="da-DK" w:eastAsia="da-DK"/>
-        </w:rPr>
-        <w:lastRenderedPageBreak/>
-        <w:t>Opgave: Du kan ikke huske dit password. Log ind uden.</w:t>
-      </w:r>
-    </w:p>
-    <w:p>
-      <w:pPr>
-        <w:pStyle w:val="Listeafsnit"/>
-        <w:spacing w:line="276" w:lineRule="auto"/>
-        <w:rPr>
-          <w:rFonts w:eastAsia="Times New Roman" w:cs="Times New Roman"/>
-          <w:szCs w:val="24"/>
-          <w:lang w:val="da-DK" w:eastAsia="da-DK"/>
-        </w:rPr>
-      </w:pPr>
-      <w:r>
-        <w:rPr>
-          <w:rFonts w:eastAsia="Times New Roman" w:cs="Times New Roman"/>
-          <w:szCs w:val="24"/>
-          <w:lang w:val="da-DK" w:eastAsia="da-DK"/>
-        </w:rPr>
-        <w:t xml:space="preserve">Korrekt: </w:t>
-      </w:r>
-      <w:r>
-        <w:rPr>
-          <w:rFonts w:eastAsia="Times New Roman" w:cs="Times New Roman"/>
-          <w:szCs w:val="24"/>
-          <w:lang w:val="da-DK" w:eastAsia="da-DK"/>
-        </w:rPr>
-        <w:t xml:space="preserve">Klik ”Glemt dit </w:t>
-      </w:r>
-      <w:proofErr w:type="gramStart"/>
-      <w:r>
-        <w:rPr>
-          <w:rFonts w:eastAsia="Times New Roman" w:cs="Times New Roman"/>
-          <w:szCs w:val="24"/>
-          <w:lang w:val="da-DK" w:eastAsia="da-DK"/>
-        </w:rPr>
-        <w:t>kodeord?”</w:t>
-      </w:r>
-      <w:proofErr w:type="gramEnd"/>
-      <w:r>
-        <w:rPr>
-          <w:rFonts w:eastAsia="Times New Roman" w:cs="Times New Roman"/>
-          <w:szCs w:val="24"/>
-          <w:lang w:val="da-DK" w:eastAsia="da-DK"/>
-        </w:rPr>
-        <w:t xml:space="preserve"> -&gt; Indtast navn og </w:t>
-      </w:r>
-      <w:proofErr w:type="spellStart"/>
-      <w:r>
-        <w:rPr>
-          <w:rFonts w:eastAsia="Times New Roman" w:cs="Times New Roman"/>
-          <w:szCs w:val="24"/>
-          <w:lang w:val="da-DK" w:eastAsia="da-DK"/>
-        </w:rPr>
-        <w:t>email</w:t>
-      </w:r>
-      <w:proofErr w:type="spellEnd"/>
-      <w:r>
-        <w:rPr>
-          <w:rFonts w:eastAsia="Times New Roman" w:cs="Times New Roman"/>
-          <w:szCs w:val="24"/>
-          <w:lang w:val="da-DK" w:eastAsia="da-DK"/>
-        </w:rPr>
-        <w:t xml:space="preserve"> -&gt; tjek tilsendt </w:t>
-      </w:r>
-      <w:proofErr w:type="spellStart"/>
-      <w:r>
-        <w:rPr>
-          <w:rFonts w:eastAsia="Times New Roman" w:cs="Times New Roman"/>
-          <w:szCs w:val="24"/>
-          <w:lang w:val="da-DK" w:eastAsia="da-DK"/>
-        </w:rPr>
-        <w:t>email</w:t>
-      </w:r>
-      <w:proofErr w:type="spellEnd"/>
-      <w:r>
-        <w:rPr>
-          <w:rFonts w:eastAsia="Times New Roman" w:cs="Times New Roman"/>
-          <w:szCs w:val="24"/>
-          <w:lang w:val="da-DK" w:eastAsia="da-DK"/>
-        </w:rPr>
-        <w:t xml:space="preserve"> -&gt; indtast sikkerhedskode og nyt kodeord.</w:t>
-      </w:r>
-    </w:p>
-    <w:p>
-      <w:pPr>
-        <w:pStyle w:val="Listeafsnit"/>
+          <w:rFonts w:eastAsia="Times New Roman" w:cs="Arial"/>
+          <w:color w:val="000000"/>
+          <w:lang w:eastAsia="da-DK"/>
+        </w:rPr>
+        <w:t>: 2 min.</w:t>
+      </w:r>
+    </w:p>
+    <w:p>
+      <w:pPr>
+        <w:pStyle w:val="ListParagraph"/>
         <w:numPr>
           <w:ilvl w:val="0"/>
           <w:numId w:val="8"/>
         </w:numPr>
         <w:spacing w:line="276" w:lineRule="auto"/>
+        <w:rPr>
+          <w:rFonts w:eastAsia="Times New Roman" w:cs="Times New Roman"/>
+          <w:szCs w:val="24"/>
+          <w:lang w:eastAsia="da-DK"/>
+        </w:rPr>
+      </w:pPr>
+      <w:proofErr w:type="spellStart"/>
+      <w:r>
+        <w:rPr>
+          <w:rFonts w:eastAsia="Times New Roman" w:cs="Times New Roman"/>
+          <w:szCs w:val="24"/>
+          <w:lang w:eastAsia="da-DK"/>
+        </w:rPr>
+        <w:t>Baggrund</w:t>
+      </w:r>
+      <w:proofErr w:type="spellEnd"/>
+      <w:r>
+        <w:rPr>
+          <w:rFonts w:eastAsia="Times New Roman" w:cs="Times New Roman"/>
+          <w:szCs w:val="24"/>
+          <w:lang w:eastAsia="da-DK"/>
+        </w:rPr>
+        <w:t xml:space="preserve">: Test </w:t>
+      </w:r>
+      <w:proofErr w:type="spellStart"/>
+      <w:r>
+        <w:rPr>
+          <w:rFonts w:eastAsia="Times New Roman" w:cs="Times New Roman"/>
+          <w:szCs w:val="24"/>
+          <w:lang w:eastAsia="da-DK"/>
+        </w:rPr>
+        <w:t>af</w:t>
+      </w:r>
+      <w:proofErr w:type="spellEnd"/>
+      <w:r>
+        <w:rPr>
+          <w:rFonts w:eastAsia="Times New Roman" w:cs="Times New Roman"/>
+          <w:szCs w:val="24"/>
+          <w:lang w:eastAsia="da-DK"/>
+        </w:rPr>
+        <w:t xml:space="preserve"> </w:t>
+      </w:r>
+      <w:proofErr w:type="spellStart"/>
+      <w:r>
+        <w:rPr>
+          <w:rFonts w:eastAsia="Times New Roman" w:cs="Times New Roman"/>
+          <w:szCs w:val="24"/>
+          <w:lang w:eastAsia="da-DK"/>
+        </w:rPr>
+        <w:t>glemt</w:t>
+      </w:r>
+      <w:proofErr w:type="spellEnd"/>
+      <w:r>
+        <w:rPr>
+          <w:rFonts w:eastAsia="Times New Roman" w:cs="Times New Roman"/>
+          <w:szCs w:val="24"/>
+          <w:lang w:eastAsia="da-DK"/>
+        </w:rPr>
+        <w:t xml:space="preserve"> </w:t>
+      </w:r>
+      <w:proofErr w:type="spellStart"/>
+      <w:r>
+        <w:rPr>
+          <w:rFonts w:eastAsia="Times New Roman" w:cs="Times New Roman"/>
+          <w:szCs w:val="24"/>
+          <w:lang w:eastAsia="da-DK"/>
+        </w:rPr>
+        <w:t>kodeord</w:t>
+      </w:r>
+      <w:proofErr w:type="spellEnd"/>
+    </w:p>
+    <w:p>
+      <w:pPr>
+        <w:pStyle w:val="ListParagraph"/>
+        <w:spacing w:line="276" w:lineRule="auto"/>
+        <w:rPr>
+          <w:rFonts w:eastAsia="Times New Roman" w:cs="Times New Roman"/>
+          <w:szCs w:val="24"/>
+          <w:lang w:val="da-DK" w:eastAsia="da-DK"/>
+        </w:rPr>
+      </w:pPr>
+      <w:r>
+        <w:rPr>
+          <w:rFonts w:eastAsia="Times New Roman" w:cs="Times New Roman"/>
+          <w:szCs w:val="24"/>
+          <w:lang w:val="da-DK" w:eastAsia="da-DK"/>
+        </w:rPr>
+        <w:t>Opgave: Du kan ikke huske dit password. Log ind uden.</w:t>
+      </w:r>
+    </w:p>
+    <w:p>
+      <w:pPr>
+        <w:pStyle w:val="ListParagraph"/>
+        <w:spacing w:line="276" w:lineRule="auto"/>
+        <w:rPr>
+          <w:rFonts w:eastAsia="Times New Roman" w:cs="Times New Roman"/>
+          <w:szCs w:val="24"/>
+          <w:lang w:val="da-DK" w:eastAsia="da-DK"/>
+        </w:rPr>
+      </w:pPr>
+      <w:r>
+        <w:rPr>
+          <w:rFonts w:eastAsia="Times New Roman" w:cs="Times New Roman"/>
+          <w:szCs w:val="24"/>
+          <w:lang w:val="da-DK" w:eastAsia="da-DK"/>
+        </w:rPr>
+        <w:t xml:space="preserve">Korrekt: </w:t>
+      </w:r>
+      <w:r>
+        <w:rPr>
+          <w:rFonts w:eastAsia="Times New Roman" w:cs="Times New Roman"/>
+          <w:szCs w:val="24"/>
+          <w:lang w:val="da-DK" w:eastAsia="da-DK"/>
+        </w:rPr>
+        <w:t xml:space="preserve">Klik ”Glemt dit </w:t>
+      </w:r>
+      <w:proofErr w:type="gramStart"/>
+      <w:r>
+        <w:rPr>
+          <w:rFonts w:eastAsia="Times New Roman" w:cs="Times New Roman"/>
+          <w:szCs w:val="24"/>
+          <w:lang w:val="da-DK" w:eastAsia="da-DK"/>
+        </w:rPr>
+        <w:t>kodeord?”</w:t>
+      </w:r>
+      <w:proofErr w:type="gramEnd"/>
+      <w:r>
+        <w:rPr>
+          <w:rFonts w:eastAsia="Times New Roman" w:cs="Times New Roman"/>
+          <w:szCs w:val="24"/>
+          <w:lang w:val="da-DK" w:eastAsia="da-DK"/>
+        </w:rPr>
+        <w:t xml:space="preserve"> -&gt; Indtast navn og </w:t>
+      </w:r>
+      <w:proofErr w:type="spellStart"/>
+      <w:r>
+        <w:rPr>
+          <w:rFonts w:eastAsia="Times New Roman" w:cs="Times New Roman"/>
+          <w:szCs w:val="24"/>
+          <w:lang w:val="da-DK" w:eastAsia="da-DK"/>
+        </w:rPr>
+        <w:t>email</w:t>
+      </w:r>
+      <w:proofErr w:type="spellEnd"/>
+      <w:r>
+        <w:rPr>
+          <w:rFonts w:eastAsia="Times New Roman" w:cs="Times New Roman"/>
+          <w:szCs w:val="24"/>
+          <w:lang w:val="da-DK" w:eastAsia="da-DK"/>
+        </w:rPr>
+        <w:t xml:space="preserve"> -&gt; tjek tilsendt </w:t>
+      </w:r>
+      <w:proofErr w:type="spellStart"/>
+      <w:r>
+        <w:rPr>
+          <w:rFonts w:eastAsia="Times New Roman" w:cs="Times New Roman"/>
+          <w:szCs w:val="24"/>
+          <w:lang w:val="da-DK" w:eastAsia="da-DK"/>
+        </w:rPr>
+        <w:t>email</w:t>
+      </w:r>
+      <w:proofErr w:type="spellEnd"/>
+      <w:r>
+        <w:rPr>
+          <w:rFonts w:eastAsia="Times New Roman" w:cs="Times New Roman"/>
+          <w:szCs w:val="24"/>
+          <w:lang w:val="da-DK" w:eastAsia="da-DK"/>
+        </w:rPr>
+        <w:t xml:space="preserve"> -&gt; indtast sikkerhedskode og nyt kodeord.</w:t>
+      </w:r>
+    </w:p>
+    <w:p>
+      <w:pPr>
+        <w:pStyle w:val="ListParagraph"/>
+        <w:numPr>
+          <w:ilvl w:val="0"/>
+          <w:numId w:val="8"/>
+        </w:numPr>
+        <w:spacing w:line="276" w:lineRule="auto"/>
         <w:textAlignment w:val="baseline"/>
         <w:rPr>
           <w:rFonts w:eastAsia="Times New Roman" w:cs="Arial"/>
@@ -2379,7 +2599,7 @@
           <w:color w:val="000000"/>
           <w:lang w:val="da-DK" w:eastAsia="da-DK"/>
         </w:rPr>
-        <w:t>Baggrund: Test af muligheden af sletning af bruger/projekt.</w:t>
+        <w:t>Baggrund: Test af muligheden af sletning af projekt.</w:t>
       </w:r>
     </w:p>
     <w:p>
@@ -2399,7 +2619,23 @@
           <w:color w:val="000000"/>
           <w:lang w:val="da-DK" w:eastAsia="da-DK"/>
         </w:rPr>
-        <w:t>Opgave: Arbejdspladsen er desværre lukket ned igen. Slet projektet.</w:t>
+        <w:t xml:space="preserve">Opgave: Arbejdspladsen er desværre lukket ned igen. </w:t>
+      </w:r>
+      <w:r>
+        <w:rPr>
+          <w:rFonts w:eastAsia="Times New Roman" w:cs="Arial"/>
+          <w:color w:val="000000"/>
+          <w:lang w:val="da-DK" w:eastAsia="da-DK"/>
+        </w:rPr>
+        <w:t>Fjern</w:t>
+      </w:r>
+      <w:r>
+        <w:rPr>
+          <w:rFonts w:eastAsia="Times New Roman" w:cs="Arial"/>
+          <w:color w:val="000000"/>
+          <w:lang w:val="da-DK" w:eastAsia="da-DK"/>
+        </w:rPr>
+        <w:t xml:space="preserve"> projektet.</w:t>
       </w:r>
     </w:p>
     <w:p>
@@ -2519,7 +2755,7 @@
     </w:p>
     <w:p>
       <w:pPr>
-        <w:pStyle w:val="Overskrift2"/>
+        <w:pStyle w:val="Heading2"/>
         <w:rPr>
           <w:rFonts w:eastAsia="Times New Roman" w:cs="Times New Roman"/>
           <w:b/>
@@ -3126,7 +3362,7 @@
     </w:p>
     <w:p>
       <w:pPr>
-        <w:pStyle w:val="Listeafsnit"/>
+        <w:pStyle w:val="ListParagraph"/>
         <w:numPr>
           <w:ilvl w:val="0"/>
           <w:numId w:val="9"/>
@@ -3150,7 +3386,7 @@
     </w:p>
     <w:p>
       <w:pPr>
-        <w:pStyle w:val="Listeafsnit"/>
+        <w:pStyle w:val="ListParagraph"/>
         <w:numPr>
           <w:ilvl w:val="1"/>
           <w:numId w:val="9"/>
@@ -3212,7 +3448,7 @@
     </w:p>
     <w:p>
       <w:pPr>
-        <w:pStyle w:val="Listeafsnit"/>
+        <w:pStyle w:val="ListParagraph"/>
         <w:numPr>
           <w:ilvl w:val="1"/>
           <w:numId w:val="9"/>
@@ -3272,7 +3508,7 @@
     </w:p>
     <w:p>
       <w:pPr>
-        <w:pStyle w:val="Listeafsnit"/>
+        <w:pStyle w:val="ListParagraph"/>
         <w:numPr>
           <w:ilvl w:val="1"/>
           <w:numId w:val="9"/>
@@ -3296,7 +3532,7 @@
     </w:p>
     <w:p>
       <w:pPr>
-        <w:pStyle w:val="Listeafsnit"/>
+        <w:pStyle w:val="ListParagraph"/>
         <w:numPr>
           <w:ilvl w:val="1"/>
           <w:numId w:val="9"/>
@@ -3330,7 +3566,7 @@
     </w:p>
     <w:p>
       <w:pPr>
-        <w:pStyle w:val="Listeafsnit"/>
+        <w:pStyle w:val="ListParagraph"/>
         <w:spacing w:line="276" w:lineRule="auto"/>
         <w:ind w:left="1440"/>
         <w:rPr>
@@ -3343,7 +3579,7 @@
     </w:p>
     <w:p>
       <w:pPr>
-        <w:pStyle w:val="Overskrift2"/>
+        <w:pStyle w:val="Heading2"/>
         <w:rPr>
           <w:rFonts w:eastAsia="Times New Roman" w:cs="Times New Roman"/>
           <w:b/>
@@ -3532,6 +3768,7 @@
           <w:color w:val="000000"/>
           <w:lang w:val="da-DK" w:eastAsia="da-DK"/>
         </w:rPr>
+        <w:lastRenderedPageBreak/>
         <w:t>Ville du bruge denne webapp selv?</w:t>
       </w:r>
     </w:p>
@@ -3577,7 +3814,7 @@
 
 <file path=word/numbering.xml><?xml version="1.0" encoding="utf-8"?>
 <w:numbering xmlns:wpc="http://schemas.microsoft.com/office/word/2010/wordprocessingCanvas" xmlns:mc="http://schemas.openxmlformats.org/markup-compatibility/2006" xmlns:o="urn:schemas-microsoft-com:office:office" xmlns:r="http://schemas.openxmlformats.org/officeDocument/2006/relationships" xmlns:m="http://schemas.openxmlformats.org/officeDocument/2006/math" xmlns:v="urn:schemas-microsoft-com:vml" xmlns:wp14="http://schemas.microsoft.com/office/word/2010/wordprocessingDrawing" xmlns:wp="http://schemas.openxmlformats.org/drawingml/2006/wordprocessingDrawing" xmlns:w10="urn:schemas-microsoft-com:office:word" xmlns:w="http://schemas.openxmlformats.org/wordprocessingml/2006/main" xmlns:w14="http://schemas.microsoft.com/office/word/2010/wordml" xmlns:w15="http://schemas.microsoft.com/office/word/2012/wordml" xmlns:wpg="http://schemas.microsoft.com/office/word/2010/wordprocessingGroup" xmlns:wpi="http://schemas.microsoft.com/office/word/2010/wordprocessingInk" xmlns:wne="http://schemas.microsoft.com/office/word/2006/wordml" xmlns:wps="http://schemas.microsoft.com/office/word/2010/wordprocessingShape" mc:Ignorable="w14 w15 wp14">
-  <w:abstractNum w:abstractNumId="0" w15:restartNumberingAfterBreak="0">
+  <w:abstractNum w:abstractNumId="0">
     <w:nsid w:val="06AB060B"/>
     <w:multiLevelType w:val="multilevel"/>
     <w:tmpl w:val="F4481038"/>
@@ -3726,7 +3963,7 @@
       </w:rPr>
     </w:lvl>
   </w:abstractNum>
-  <w:abstractNum w:abstractNumId="1" w15:restartNumberingAfterBreak="0">
+  <w:abstractNum w:abstractNumId="1">
     <w:nsid w:val="0A5814B7"/>
     <w:multiLevelType w:val="hybridMultilevel"/>
     <w:tmpl w:val="68A27D04"/>
@@ -3812,7 +4049,7 @@
       </w:pPr>
     </w:lvl>
   </w:abstractNum>
-  <w:abstractNum w:abstractNumId="2" w15:restartNumberingAfterBreak="0">
+  <w:abstractNum w:abstractNumId="2">
     <w:nsid w:val="0B9B7536"/>
     <w:multiLevelType w:val="hybridMultilevel"/>
     <w:tmpl w:val="BE24F0EA"/>
@@ -3925,7 +4162,7 @@
       </w:rPr>
     </w:lvl>
   </w:abstractNum>
-  <w:abstractNum w:abstractNumId="3" w15:restartNumberingAfterBreak="0">
+  <w:abstractNum w:abstractNumId="3">
     <w:nsid w:val="200F0E81"/>
     <w:multiLevelType w:val="hybridMultilevel"/>
     <w:tmpl w:val="E01C4F12"/>
@@ -4038,7 +4275,7 @@
       </w:rPr>
     </w:lvl>
   </w:abstractNum>
-  <w:abstractNum w:abstractNumId="4" w15:restartNumberingAfterBreak="0">
+  <w:abstractNum w:abstractNumId="4">
     <w:nsid w:val="2C447611"/>
     <w:multiLevelType w:val="hybridMultilevel"/>
     <w:tmpl w:val="736ECD82"/>
@@ -4151,7 +4388,7 @@
       </w:rPr>
     </w:lvl>
   </w:abstractNum>
-  <w:abstractNum w:abstractNumId="5" w15:restartNumberingAfterBreak="0">
+  <w:abstractNum w:abstractNumId="5">
     <w:nsid w:val="356F0F9E"/>
     <w:multiLevelType w:val="multilevel"/>
     <w:tmpl w:val="A15CC1CA"/>
@@ -4267,7 +4504,7 @@
       </w:pPr>
     </w:lvl>
   </w:abstractNum>
-  <w:abstractNum w:abstractNumId="6" w15:restartNumberingAfterBreak="0">
+  <w:abstractNum w:abstractNumId="6">
     <w:nsid w:val="38ED20AE"/>
     <w:multiLevelType w:val="hybridMultilevel"/>
     <w:tmpl w:val="EC80A198"/>
@@ -4357,7 +4594,7 @@
       </w:pPr>
     </w:lvl>
   </w:abstractNum>
-  <w:abstractNum w:abstractNumId="7" w15:restartNumberingAfterBreak="0">
+  <w:abstractNum w:abstractNumId="7">
     <w:nsid w:val="44CA2FE5"/>
     <w:multiLevelType w:val="multilevel"/>
     <w:tmpl w:val="CF64DCF8"/>
@@ -4502,7 +4739,7 @@
       </w:rPr>
     </w:lvl>
   </w:abstractNum>
-  <w:abstractNum w:abstractNumId="8" w15:restartNumberingAfterBreak="0">
+  <w:abstractNum w:abstractNumId="8">
     <w:nsid w:val="58F14E2B"/>
     <w:multiLevelType w:val="multilevel"/>
     <w:tmpl w:val="0E0665A0"/>
@@ -4651,7 +4888,7 @@
       </w:rPr>
     </w:lvl>
   </w:abstractNum>
-  <w:abstractNum w:abstractNumId="9" w15:restartNumberingAfterBreak="0">
+  <w:abstractNum w:abstractNumId="9">
     <w:nsid w:val="7554565F"/>
     <w:multiLevelType w:val="multilevel"/>
     <w:tmpl w:val="91EC9380"/>
@@ -5286,11 +5523,11 @@
       <w:lang w:val="en-GB"/>
     </w:rPr>
   </w:style>
-  <w:style w:type="paragraph" w:styleId="Overskrift1">
+  <w:style w:type="paragraph" w:styleId="Heading1">
     <w:name w:val="heading 1"/>
     <w:basedOn w:val="Normal"/>
     <w:next w:val="Normal"/>
-    <w:link w:val="Overskrift1Tegn"/>
+    <w:link w:val="Heading1Char"/>
     <w:uiPriority w:val="9"/>
     <w:qFormat/>
     <w:rsid w:val="00BA5B2A"/>
@@ -5307,11 +5544,11 @@
       <w:szCs w:val="32"/>
     </w:rPr>
   </w:style>
-  <w:style w:type="paragraph" w:styleId="Overskrift2">
+  <w:style w:type="paragraph" w:styleId="Heading2">
     <w:name w:val="heading 2"/>
     <w:basedOn w:val="Normal"/>
     <w:next w:val="Normal"/>
-    <w:link w:val="Overskrift2Tegn"/>
+    <w:link w:val="Heading2Char"/>
     <w:uiPriority w:val="9"/>
     <w:unhideWhenUsed/>
     <w:qFormat/>
@@ -5329,13 +5566,13 @@
       <w:szCs w:val="26"/>
     </w:rPr>
   </w:style>
-  <w:style w:type="character" w:default="1" w:styleId="Standardskrifttypeiafsnit">
+  <w:style w:type="character" w:default="1" w:styleId="DefaultParagraphFont">
     <w:name w:val="Default Paragraph Font"/>
     <w:uiPriority w:val="1"/>
     <w:semiHidden/>
     <w:unhideWhenUsed/>
   </w:style>
-  <w:style w:type="table" w:default="1" w:styleId="Tabel-Normal">
+  <w:style w:type="table" w:default="1" w:styleId="TableNormal">
     <w:name w:val="Normal Table"/>
     <w:uiPriority w:val="99"/>
     <w:semiHidden/>
@@ -5350,16 +5587,16 @@
       </w:tblCellMar>
     </w:tblPr>
   </w:style>
-  <w:style w:type="numbering" w:default="1" w:styleId="Ingenoversigt">
+  <w:style w:type="numbering" w:default="1" w:styleId="NoList">
     <w:name w:val="No List"/>
     <w:uiPriority w:val="99"/>
     <w:semiHidden/>
     <w:unhideWhenUsed/>
   </w:style>
-  <w:style w:type="character" w:customStyle="1" w:styleId="Overskrift1Tegn">
-    <w:name w:val="Overskrift 1 Tegn"/>
-    <w:basedOn w:val="Standardskrifttypeiafsnit"/>
-    <w:link w:val="Overskrift1"/>
+  <w:style w:type="character" w:customStyle="1" w:styleId="Heading1Char">
+    <w:name w:val="Heading 1 Char"/>
+    <w:basedOn w:val="DefaultParagraphFont"/>
+    <w:link w:val="Heading1"/>
     <w:uiPriority w:val="9"/>
     <w:rsid w:val="00BA5B2A"/>
     <w:rPr>
@@ -5369,10 +5606,10 @@
       <w:szCs w:val="32"/>
     </w:rPr>
   </w:style>
-  <w:style w:type="character" w:customStyle="1" w:styleId="Overskrift2Tegn">
-    <w:name w:val="Overskrift 2 Tegn"/>
-    <w:basedOn w:val="Standardskrifttypeiafsnit"/>
-    <w:link w:val="Overskrift2"/>
+  <w:style w:type="character" w:customStyle="1" w:styleId="Heading2Char">
+    <w:name w:val="Heading 2 Char"/>
+    <w:basedOn w:val="DefaultParagraphFont"/>
+    <w:link w:val="Heading2"/>
     <w:uiPriority w:val="9"/>
     <w:rsid w:val="00647197"/>
     <w:rPr>
@@ -5383,7 +5620,7 @@
       <w:lang w:val="en-GB"/>
     </w:rPr>
   </w:style>
-  <w:style w:type="paragraph" w:styleId="Listeafsnit">
+  <w:style w:type="paragraph" w:styleId="ListParagraph">
     <w:name w:val="List Paragraph"/>
     <w:basedOn w:val="Normal"/>
     <w:uiPriority w:val="34"/>
@@ -5394,9 +5631,9 @@
       <w:contextualSpacing/>
     </w:pPr>
   </w:style>
-  <w:style w:type="table" w:styleId="Tabel-Gitter">
+  <w:style w:type="table" w:styleId="TableGrid">
     <w:name w:val="Table Grid"/>
-    <w:basedOn w:val="Tabel-Normal"/>
+    <w:basedOn w:val="TableNormal"/>
     <w:uiPriority w:val="39"/>
     <w:rsid w:val="00647197"/>
     <w:pPr>
@@ -5406,6 +5643,7 @@
       <w:lang w:val="en-GB"/>
     </w:rPr>
     <w:tblPr>
+      <w:tblInd w:w="0" w:type="dxa"/>
       <w:tblBorders>
         <w:top w:val="single" w:sz="4" w:space="0" w:color="auto"/>
         <w:left w:val="single" w:sz="4" w:space="0" w:color="auto"/>
@@ -5414,6 +5652,12 @@
         <w:insideH w:val="single" w:sz="4" w:space="0" w:color="auto"/>
         <w:insideV w:val="single" w:sz="4" w:space="0" w:color="auto"/>
       </w:tblBorders>
+      <w:tblCellMar>
+        <w:top w:w="0" w:type="dxa"/>
+        <w:left w:w="108" w:type="dxa"/>
+        <w:bottom w:w="0" w:type="dxa"/>
+        <w:right w:w="108" w:type="dxa"/>
+      </w:tblCellMar>
     </w:tblPr>
   </w:style>
   <w:style w:type="paragraph" w:styleId="NormalWeb">

</xml_diff>

<commit_message>
Små ændringer til drejebog
Små ændringer til drejebog
</commit_message>
<xml_diff>
--- a/Drejebog_2.docx
+++ b/Drejebog_2.docx
@@ -40,25 +40,7 @@
           <w:color w:val="000000"/>
           <w:lang w:val="da-DK" w:eastAsia="da-DK"/>
         </w:rPr>
-        <w:t xml:space="preserve">Rens Internetbrowserens hukommelse (cache, historik, </w:t>
-      </w:r>
-      <w:proofErr w:type="spellStart"/>
-      <w:r>
-        <w:rPr>
-          <w:rFonts w:eastAsia="Times New Roman" w:cs="Arial"/>
-          <w:color w:val="000000"/>
-          <w:lang w:val="da-DK" w:eastAsia="da-DK"/>
-        </w:rPr>
-        <w:t>autocomplete</w:t>
-      </w:r>
-      <w:proofErr w:type="spellEnd"/>
-      <w:r>
-        <w:rPr>
-          <w:rFonts w:eastAsia="Times New Roman" w:cs="Arial"/>
-          <w:color w:val="000000"/>
-          <w:lang w:val="da-DK" w:eastAsia="da-DK"/>
-        </w:rPr>
-        <w:t>).</w:t>
+        <w:t>Rens Internetbrowserens hukommelse (cache, historik, autocomplete).</w:t>
       </w:r>
     </w:p>
     <w:p>
@@ -103,7 +85,6 @@
         </w:rPr>
       </w:pPr>
       <w:bookmarkStart w:id="1" w:name="_Toc447881033"/>
-      <w:proofErr w:type="spellStart"/>
       <w:r>
         <w:rPr>
           <w:rFonts w:eastAsia="Times New Roman"/>
@@ -112,7 +93,6 @@
         <w:t>Introduktion</w:t>
       </w:r>
       <w:bookmarkEnd w:id="1"/>
-      <w:proofErr w:type="spellEnd"/>
     </w:p>
     <w:p>
       <w:pPr>
@@ -266,59 +246,13 @@
           <w:lang w:eastAsia="da-DK"/>
         </w:rPr>
       </w:pPr>
-      <w:proofErr w:type="spellStart"/>
       <w:r>
         <w:rPr>
           <w:rFonts w:eastAsia="Times New Roman" w:cs="Arial"/>
           <w:color w:val="000000"/>
           <w:lang w:eastAsia="da-DK"/>
         </w:rPr>
-        <w:t>Har</w:t>
-      </w:r>
-      <w:proofErr w:type="spellEnd"/>
-      <w:r>
-        <w:rPr>
-          <w:rFonts w:eastAsia="Times New Roman" w:cs="Arial"/>
-          <w:color w:val="000000"/>
-          <w:lang w:eastAsia="da-DK"/>
-        </w:rPr>
-        <w:t xml:space="preserve"> du </w:t>
-      </w:r>
-      <w:proofErr w:type="spellStart"/>
-      <w:r>
-        <w:rPr>
-          <w:rFonts w:eastAsia="Times New Roman" w:cs="Arial"/>
-          <w:color w:val="000000"/>
-          <w:lang w:eastAsia="da-DK"/>
-        </w:rPr>
-        <w:t>nogle</w:t>
-      </w:r>
-      <w:proofErr w:type="spellEnd"/>
-      <w:r>
-        <w:rPr>
-          <w:rFonts w:eastAsia="Times New Roman" w:cs="Arial"/>
-          <w:color w:val="000000"/>
-          <w:lang w:eastAsia="da-DK"/>
-        </w:rPr>
-        <w:t xml:space="preserve"> </w:t>
-      </w:r>
-      <w:proofErr w:type="spellStart"/>
-      <w:r>
-        <w:rPr>
-          <w:rFonts w:eastAsia="Times New Roman" w:cs="Arial"/>
-          <w:color w:val="000000"/>
-          <w:lang w:eastAsia="da-DK"/>
-        </w:rPr>
-        <w:t>spørgsmål</w:t>
-      </w:r>
-      <w:proofErr w:type="spellEnd"/>
-      <w:r>
-        <w:rPr>
-          <w:rFonts w:eastAsia="Times New Roman" w:cs="Arial"/>
-          <w:color w:val="000000"/>
-          <w:lang w:eastAsia="da-DK"/>
-        </w:rPr>
-        <w:t>?</w:t>
+        <w:t>Har du nogle spørgsmål?</w:t>
       </w:r>
     </w:p>
     <w:p>
@@ -352,23 +286,7 @@
           <w:rFonts w:eastAsia="Times New Roman"/>
           <w:lang w:eastAsia="da-DK"/>
         </w:rPr>
-        <w:t xml:space="preserve">Interview </w:t>
-      </w:r>
-      <w:proofErr w:type="spellStart"/>
-      <w:r>
-        <w:rPr>
-          <w:rFonts w:eastAsia="Times New Roman"/>
-          <w:lang w:eastAsia="da-DK"/>
-        </w:rPr>
-        <w:t>før</w:t>
-      </w:r>
-      <w:proofErr w:type="spellEnd"/>
-      <w:r>
-        <w:rPr>
-          <w:rFonts w:eastAsia="Times New Roman"/>
-          <w:lang w:eastAsia="da-DK"/>
-        </w:rPr>
-        <w:t xml:space="preserve"> test</w:t>
+        <w:t>Interview før test</w:t>
       </w:r>
       <w:bookmarkEnd w:id="2"/>
     </w:p>
@@ -392,36 +310,8 @@
           <w:color w:val="000000"/>
           <w:lang w:eastAsia="da-DK"/>
         </w:rPr>
-        <w:t xml:space="preserve">Om </w:t>
-      </w:r>
-      <w:proofErr w:type="spellStart"/>
-      <w:r>
-        <w:rPr>
-          <w:rFonts w:eastAsia="Times New Roman" w:cs="Arial"/>
-          <w:color w:val="000000"/>
-          <w:lang w:eastAsia="da-DK"/>
-        </w:rPr>
-        <w:t>testdeltageren</w:t>
-      </w:r>
-      <w:proofErr w:type="spellEnd"/>
-      <w:r>
-        <w:rPr>
-          <w:rFonts w:eastAsia="Times New Roman" w:cs="Arial"/>
-          <w:color w:val="000000"/>
-          <w:lang w:eastAsia="da-DK"/>
-        </w:rPr>
-        <w:t xml:space="preserve">: Alder, </w:t>
-      </w:r>
-      <w:proofErr w:type="spellStart"/>
-      <w:r>
-        <w:rPr>
-          <w:rFonts w:eastAsia="Times New Roman" w:cs="Arial"/>
-          <w:color w:val="000000"/>
-          <w:lang w:eastAsia="da-DK"/>
-        </w:rPr>
-        <w:t>beskæftigelse</w:t>
-      </w:r>
-      <w:proofErr w:type="spellEnd"/>
+        <w:t>Om testdeltageren: Alder, beskæftigelse</w:t>
+      </w:r>
     </w:p>
     <w:p>
       <w:pPr>
@@ -489,43 +379,7 @@
           <w:color w:val="000000"/>
           <w:lang w:val="da-DK" w:eastAsia="da-DK"/>
         </w:rPr>
-        <w:t xml:space="preserve">Testen handler om </w:t>
-      </w:r>
-      <w:proofErr w:type="spellStart"/>
-      <w:r>
-        <w:rPr>
-          <w:rFonts w:eastAsia="Times New Roman" w:cs="Arial"/>
-          <w:color w:val="000000"/>
-          <w:lang w:val="da-DK" w:eastAsia="da-DK"/>
-        </w:rPr>
-        <w:t>webappen</w:t>
-      </w:r>
-      <w:proofErr w:type="spellEnd"/>
-      <w:r>
-        <w:rPr>
-          <w:rFonts w:eastAsia="Times New Roman" w:cs="Arial"/>
-          <w:color w:val="000000"/>
-          <w:lang w:val="da-DK" w:eastAsia="da-DK"/>
-        </w:rPr>
-        <w:t xml:space="preserve"> ”</w:t>
-      </w:r>
-      <w:proofErr w:type="spellStart"/>
-      <w:r>
-        <w:rPr>
-          <w:rFonts w:eastAsia="Times New Roman" w:cs="Arial"/>
-          <w:color w:val="000000"/>
-          <w:lang w:val="da-DK" w:eastAsia="da-DK"/>
-        </w:rPr>
-        <w:t>Breakfast</w:t>
-      </w:r>
-      <w:proofErr w:type="spellEnd"/>
-      <w:r>
-        <w:rPr>
-          <w:rFonts w:eastAsia="Times New Roman" w:cs="Arial"/>
-          <w:color w:val="000000"/>
-          <w:lang w:val="da-DK" w:eastAsia="da-DK"/>
-        </w:rPr>
-        <w:t xml:space="preserve"> Management”, der er en simpel webapp til at administrere en morgenmadsplan på arbejdspladsen (eller lignende), hvor medarbejderne skiftes til at købe ind til morgenmad f.eks. hver fredag.</w:t>
+        <w:t>Testen handler om webappen ”Breakfast Management”, der er en simpel webapp til at administrere en morgenmadsplan på arbejdspladsen (eller lignende), hvor medarbejderne skiftes til at købe ind til morgenmad f.eks. hver fredag.</w:t>
       </w:r>
     </w:p>
     <w:p>
@@ -600,7 +454,6 @@
         </w:rPr>
       </w:pPr>
       <w:bookmarkStart w:id="3" w:name="_Toc447881035"/>
-      <w:proofErr w:type="spellStart"/>
       <w:r>
         <w:rPr>
           <w:rFonts w:eastAsia="Times New Roman"/>
@@ -609,7 +462,6 @@
         <w:t>Testopgaver</w:t>
       </w:r>
       <w:bookmarkEnd w:id="3"/>
-      <w:proofErr w:type="spellEnd"/>
     </w:p>
     <w:p>
       <w:pPr>
@@ -703,25 +555,7 @@
           <w:color w:val="000000"/>
           <w:lang w:val="da-DK" w:eastAsia="da-DK"/>
         </w:rPr>
-        <w:t>Korrekt: Klik ”</w:t>
-      </w:r>
-      <w:proofErr w:type="gramStart"/>
-      <w:r>
-        <w:rPr>
-          <w:rFonts w:eastAsia="Times New Roman" w:cs="Arial"/>
-          <w:color w:val="000000"/>
-          <w:lang w:val="da-DK" w:eastAsia="da-DK"/>
-        </w:rPr>
-        <w:t>Registrer?”</w:t>
-      </w:r>
-      <w:proofErr w:type="gramEnd"/>
-      <w:r>
-        <w:rPr>
-          <w:rFonts w:eastAsia="Times New Roman" w:cs="Arial"/>
-          <w:color w:val="000000"/>
-          <w:lang w:val="da-DK" w:eastAsia="da-DK"/>
-        </w:rPr>
-        <w:t xml:space="preserve"> -&gt; skriv valgfrit brugernavn og kode -&gt; klik ”Registrer”.</w:t>
+        <w:t>Korrekt: Klik ”Registrer?” -&gt; skriv valgfrit brugernavn og kode -&gt; klik ”Registrer”.</w:t>
       </w:r>
     </w:p>
     <w:p>
@@ -734,23 +568,13 @@
           <w:lang w:eastAsia="da-DK"/>
         </w:rPr>
       </w:pPr>
-      <w:proofErr w:type="spellStart"/>
       <w:r>
         <w:rPr>
           <w:rFonts w:eastAsia="Times New Roman" w:cs="Arial"/>
           <w:color w:val="000000"/>
           <w:lang w:eastAsia="da-DK"/>
         </w:rPr>
-        <w:t>Tidsgrænse</w:t>
-      </w:r>
-      <w:proofErr w:type="spellEnd"/>
-      <w:r>
-        <w:rPr>
-          <w:rFonts w:eastAsia="Times New Roman" w:cs="Arial"/>
-          <w:color w:val="000000"/>
-          <w:lang w:eastAsia="da-DK"/>
-        </w:rPr>
-        <w:t>: 5 min.</w:t>
+        <w:t>Tidsgrænse: 5 min.</w:t>
       </w:r>
     </w:p>
     <w:p>
@@ -801,18 +625,8 @@
           <w:color w:val="000000"/>
           <w:lang w:val="da-DK" w:eastAsia="da-DK"/>
         </w:rPr>
-        <w:t xml:space="preserve"> og fået tildelt en udvalgt </w:t>
-      </w:r>
-      <w:proofErr w:type="spellStart"/>
-      <w:r>
-        <w:rPr>
-          <w:rFonts w:eastAsia="Times New Roman" w:cs="Arial"/>
-          <w:color w:val="000000"/>
-          <w:lang w:val="da-DK" w:eastAsia="da-DK"/>
-        </w:rPr>
-        <w:t>email</w:t>
-      </w:r>
-      <w:proofErr w:type="spellEnd"/>
+        <w:t xml:space="preserve"> og fået tildelt en udvalgt email</w:t>
+      </w:r>
       <w:r>
         <w:rPr>
           <w:rFonts w:eastAsia="Times New Roman" w:cs="Arial"/>
@@ -839,25 +653,7 @@
           <w:color w:val="000000"/>
           <w:lang w:val="da-DK" w:eastAsia="da-DK"/>
         </w:rPr>
-        <w:t xml:space="preserve">Korrekt: Klik ”Deltagere” -&gt; skriv persons navn OG </w:t>
-      </w:r>
-      <w:proofErr w:type="spellStart"/>
-      <w:r>
-        <w:rPr>
-          <w:rFonts w:eastAsia="Times New Roman" w:cs="Arial"/>
-          <w:color w:val="000000"/>
-          <w:lang w:val="da-DK" w:eastAsia="da-DK"/>
-        </w:rPr>
-        <w:t>email</w:t>
-      </w:r>
-      <w:proofErr w:type="spellEnd"/>
-      <w:r>
-        <w:rPr>
-          <w:rFonts w:eastAsia="Times New Roman" w:cs="Arial"/>
-          <w:color w:val="000000"/>
-          <w:lang w:val="da-DK" w:eastAsia="da-DK"/>
-        </w:rPr>
-        <w:t xml:space="preserve"> -&gt; tryk ”</w:t>
+        <w:t>Korrekt: Klik ”Deltagere” -&gt; skriv persons navn OG email -&gt; tryk ”</w:t>
       </w:r>
       <w:r>
         <w:rPr>
@@ -887,23 +683,13 @@
           <w:lang w:eastAsia="da-DK"/>
         </w:rPr>
       </w:pPr>
-      <w:proofErr w:type="spellStart"/>
       <w:r>
         <w:rPr>
           <w:rFonts w:eastAsia="Times New Roman" w:cs="Arial"/>
           <w:color w:val="000000"/>
           <w:lang w:eastAsia="da-DK"/>
         </w:rPr>
-        <w:t>Tidsgrænse</w:t>
-      </w:r>
-      <w:proofErr w:type="spellEnd"/>
-      <w:r>
-        <w:rPr>
-          <w:rFonts w:eastAsia="Times New Roman" w:cs="Arial"/>
-          <w:color w:val="000000"/>
-          <w:lang w:eastAsia="da-DK"/>
-        </w:rPr>
-        <w:t>: 5 min.</w:t>
+        <w:t>Tidsgrænse: 5 min.</w:t>
       </w:r>
     </w:p>
     <w:p>
@@ -1020,23 +806,13 @@
           <w:lang w:eastAsia="da-DK"/>
         </w:rPr>
       </w:pPr>
-      <w:proofErr w:type="spellStart"/>
       <w:r>
         <w:rPr>
           <w:rFonts w:eastAsia="Times New Roman" w:cs="Arial"/>
           <w:color w:val="000000"/>
           <w:lang w:eastAsia="da-DK"/>
         </w:rPr>
-        <w:t>Tidsgrænse</w:t>
-      </w:r>
-      <w:proofErr w:type="spellEnd"/>
-      <w:r>
-        <w:rPr>
-          <w:rFonts w:eastAsia="Times New Roman" w:cs="Arial"/>
-          <w:color w:val="000000"/>
-          <w:lang w:eastAsia="da-DK"/>
-        </w:rPr>
-        <w:t>: 5 min.</w:t>
+        <w:t>Tidsgrænse: 5 min.</w:t>
       </w:r>
     </w:p>
     <w:p>
@@ -1080,7 +856,39 @@
           <w:lang w:val="da-DK" w:eastAsia="da-DK"/>
         </w:rPr>
         <w:lastRenderedPageBreak/>
-        <w:t>Opgave: Du har fået at vide at morgenmad skal planlægges en ekstra dag foruden fredag. Rediger hvilke dage, der skal arrangeres morgenmad.</w:t>
+        <w:t xml:space="preserve">Opgave: Du </w:t>
+      </w:r>
+      <w:r>
+        <w:rPr>
+          <w:rFonts w:eastAsia="Times New Roman" w:cs="Arial"/>
+          <w:color w:val="000000"/>
+          <w:lang w:val="da-DK" w:eastAsia="da-DK"/>
+        </w:rPr>
+        <w:t>ønsker at</w:t>
+      </w:r>
+      <w:r>
+        <w:rPr>
+          <w:rFonts w:eastAsia="Times New Roman" w:cs="Arial"/>
+          <w:color w:val="000000"/>
+          <w:lang w:val="da-DK" w:eastAsia="da-DK"/>
+        </w:rPr>
+        <w:t xml:space="preserve"> planlægge</w:t>
+      </w:r>
+      <w:r>
+        <w:rPr>
+          <w:rFonts w:eastAsia="Times New Roman" w:cs="Arial"/>
+          <w:color w:val="000000"/>
+          <w:lang w:val="da-DK" w:eastAsia="da-DK"/>
+        </w:rPr>
+        <w:t xml:space="preserve"> morgenmad</w:t>
+      </w:r>
+      <w:r>
+        <w:rPr>
+          <w:rFonts w:eastAsia="Times New Roman" w:cs="Arial"/>
+          <w:color w:val="000000"/>
+          <w:lang w:val="da-DK" w:eastAsia="da-DK"/>
+        </w:rPr>
+        <w:t xml:space="preserve"> en ekstra dag foruden fredag. Rediger hvilke dage, der skal arrangeres morgenmad.</w:t>
       </w:r>
     </w:p>
     <w:p>
@@ -1137,23 +945,13 @@
           <w:lang w:eastAsia="da-DK"/>
         </w:rPr>
       </w:pPr>
-      <w:proofErr w:type="spellStart"/>
       <w:r>
         <w:rPr>
           <w:rFonts w:eastAsia="Times New Roman" w:cs="Arial"/>
           <w:color w:val="000000"/>
           <w:lang w:eastAsia="da-DK"/>
         </w:rPr>
-        <w:t>Tidsgrænse</w:t>
-      </w:r>
-      <w:proofErr w:type="spellEnd"/>
-      <w:r>
-        <w:rPr>
-          <w:rFonts w:eastAsia="Times New Roman" w:cs="Arial"/>
-          <w:color w:val="000000"/>
-          <w:lang w:eastAsia="da-DK"/>
-        </w:rPr>
-        <w:t>: 3 min.</w:t>
+        <w:t>Tidsgrænse: 3 min.</w:t>
       </w:r>
     </w:p>
     <w:p>
@@ -1229,23 +1027,13 @@
           <w:lang w:eastAsia="da-DK"/>
         </w:rPr>
       </w:pPr>
-      <w:proofErr w:type="spellStart"/>
       <w:r>
         <w:rPr>
           <w:rFonts w:eastAsia="Times New Roman" w:cs="Arial"/>
           <w:color w:val="000000"/>
           <w:lang w:eastAsia="da-DK"/>
         </w:rPr>
-        <w:t>Tidsgrænse</w:t>
-      </w:r>
-      <w:proofErr w:type="spellEnd"/>
-      <w:r>
-        <w:rPr>
-          <w:rFonts w:eastAsia="Times New Roman" w:cs="Arial"/>
-          <w:color w:val="000000"/>
-          <w:lang w:eastAsia="da-DK"/>
-        </w:rPr>
-        <w:t>: 2 min.</w:t>
+        <w:t>Tidsgrænse: 2 min.</w:t>
       </w:r>
     </w:p>
     <w:p>
@@ -1288,43 +1076,39 @@
           <w:color w:val="000000"/>
           <w:lang w:val="da-DK" w:eastAsia="da-DK"/>
         </w:rPr>
-        <w:t xml:space="preserve">Opgave: Du har skiftet </w:t>
-      </w:r>
-      <w:proofErr w:type="spellStart"/>
-      <w:r>
-        <w:rPr>
-          <w:rFonts w:eastAsia="Times New Roman" w:cs="Arial"/>
-          <w:color w:val="000000"/>
-          <w:lang w:val="da-DK" w:eastAsia="da-DK"/>
-        </w:rPr>
-        <w:t>email</w:t>
-      </w:r>
-      <w:proofErr w:type="spellEnd"/>
-      <w:r>
-        <w:rPr>
-          <w:rFonts w:eastAsia="Times New Roman" w:cs="Arial"/>
-          <w:color w:val="000000"/>
-          <w:lang w:val="da-DK" w:eastAsia="da-DK"/>
-        </w:rPr>
-        <w:t xml:space="preserve">. Rediger </w:t>
-      </w:r>
-      <w:proofErr w:type="spellStart"/>
-      <w:r>
-        <w:rPr>
-          <w:rFonts w:eastAsia="Times New Roman" w:cs="Arial"/>
-          <w:color w:val="000000"/>
-          <w:lang w:val="da-DK" w:eastAsia="da-DK"/>
-        </w:rPr>
-        <w:t>email</w:t>
-      </w:r>
-      <w:proofErr w:type="spellEnd"/>
-      <w:r>
-        <w:rPr>
-          <w:rFonts w:eastAsia="Times New Roman" w:cs="Arial"/>
-          <w:color w:val="000000"/>
-          <w:lang w:val="da-DK" w:eastAsia="da-DK"/>
-        </w:rPr>
-        <w:t xml:space="preserve"> for dig selv.</w:t>
+        <w:t xml:space="preserve">Opgave: </w:t>
+      </w:r>
+      <w:r>
+        <w:rPr>
+          <w:rFonts w:eastAsia="Times New Roman" w:cs="Arial"/>
+          <w:color w:val="000000"/>
+          <w:lang w:val="da-DK" w:eastAsia="da-DK"/>
+        </w:rPr>
+        <w:t>En kollega</w:t>
+      </w:r>
+      <w:r>
+        <w:rPr>
+          <w:rFonts w:eastAsia="Times New Roman" w:cs="Arial"/>
+          <w:color w:val="000000"/>
+          <w:lang w:val="da-DK" w:eastAsia="da-DK"/>
+        </w:rPr>
+        <w:t xml:space="preserve"> har skiftet e</w:t>
+      </w:r>
+      <w:r>
+        <w:rPr>
+          <w:rFonts w:eastAsia="Times New Roman" w:cs="Arial"/>
+          <w:color w:val="000000"/>
+          <w:lang w:val="da-DK" w:eastAsia="da-DK"/>
+        </w:rPr>
+        <w:t>mail. Rediger email for din kollega</w:t>
+      </w:r>
+      <w:r>
+        <w:rPr>
+          <w:rFonts w:eastAsia="Times New Roman" w:cs="Arial"/>
+          <w:color w:val="000000"/>
+          <w:lang w:val="da-DK" w:eastAsia="da-DK"/>
+        </w:rPr>
+        <w:t xml:space="preserve"> (ikke dig selv).</w:t>
       </w:r>
     </w:p>
     <w:p>
@@ -1344,25 +1128,7 @@
           <w:color w:val="000000"/>
           <w:lang w:val="da-DK" w:eastAsia="da-DK"/>
         </w:rPr>
-        <w:t xml:space="preserve">Korrekt: Klik ”Deltagere” -&gt; tryk ”ret” på valgte person -&gt; ændre </w:t>
-      </w:r>
-      <w:proofErr w:type="spellStart"/>
-      <w:r>
-        <w:rPr>
-          <w:rFonts w:eastAsia="Times New Roman" w:cs="Arial"/>
-          <w:color w:val="000000"/>
-          <w:lang w:val="da-DK" w:eastAsia="da-DK"/>
-        </w:rPr>
-        <w:t>email</w:t>
-      </w:r>
-      <w:proofErr w:type="spellEnd"/>
-      <w:r>
-        <w:rPr>
-          <w:rFonts w:eastAsia="Times New Roman" w:cs="Arial"/>
-          <w:color w:val="000000"/>
-          <w:lang w:val="da-DK" w:eastAsia="da-DK"/>
-        </w:rPr>
-        <w:t xml:space="preserve"> -&gt; tryk ”gem”.</w:t>
+        <w:t>Korrekt: Klik ”Deltagere” -&gt; tryk ”ret” på valgte person -&gt; ændre email -&gt; tryk ”gem”.</w:t>
       </w:r>
     </w:p>
     <w:p>
@@ -1375,23 +1141,13 @@
           <w:lang w:eastAsia="da-DK"/>
         </w:rPr>
       </w:pPr>
-      <w:proofErr w:type="spellStart"/>
       <w:r>
         <w:rPr>
           <w:rFonts w:eastAsia="Times New Roman" w:cs="Arial"/>
           <w:color w:val="000000"/>
           <w:lang w:eastAsia="da-DK"/>
         </w:rPr>
-        <w:t>Tidsgrænse</w:t>
-      </w:r>
-      <w:proofErr w:type="spellEnd"/>
-      <w:r>
-        <w:rPr>
-          <w:rFonts w:eastAsia="Times New Roman" w:cs="Arial"/>
-          <w:color w:val="000000"/>
-          <w:lang w:eastAsia="da-DK"/>
-        </w:rPr>
-        <w:t>: 2 min.</w:t>
+        <w:t>Tidsgrænse: 2 min.</w:t>
       </w:r>
     </w:p>
     <w:p>
@@ -1466,7 +1222,39 @@
           <w:color w:val="000000"/>
           <w:lang w:val="da-DK" w:eastAsia="da-DK"/>
         </w:rPr>
-        <w:t>I har besluttet jeg for at være to værter ved hvert arrangement. Ret dette til.</w:t>
+        <w:t>Du har besluttet dig</w:t>
+      </w:r>
+      <w:r>
+        <w:rPr>
+          <w:rFonts w:eastAsia="Times New Roman" w:cs="Arial"/>
+          <w:color w:val="000000"/>
+          <w:lang w:val="da-DK" w:eastAsia="da-DK"/>
+        </w:rPr>
+        <w:t xml:space="preserve"> for at to </w:t>
+      </w:r>
+      <w:r>
+        <w:rPr>
+          <w:rFonts w:eastAsia="Times New Roman" w:cs="Arial"/>
+          <w:color w:val="000000"/>
+          <w:lang w:val="da-DK" w:eastAsia="da-DK"/>
+        </w:rPr>
+        <w:t xml:space="preserve">personer </w:t>
+      </w:r>
+      <w:r>
+        <w:rPr>
+          <w:rFonts w:eastAsia="Times New Roman" w:cs="Arial"/>
+          <w:color w:val="000000"/>
+          <w:lang w:val="da-DK" w:eastAsia="da-DK"/>
+        </w:rPr>
+        <w:t xml:space="preserve">skal sørge for mad </w:t>
+      </w:r>
+      <w:r>
+        <w:rPr>
+          <w:rFonts w:eastAsia="Times New Roman" w:cs="Arial"/>
+          <w:color w:val="000000"/>
+          <w:lang w:val="da-DK" w:eastAsia="da-DK"/>
+        </w:rPr>
+        <w:t>ved hvert arrangement. Ret dette til.</w:t>
       </w:r>
     </w:p>
     <w:p>
@@ -1564,23 +1352,13 @@
           <w:lang w:eastAsia="da-DK"/>
         </w:rPr>
       </w:pPr>
-      <w:proofErr w:type="spellStart"/>
       <w:r>
         <w:rPr>
           <w:rFonts w:eastAsia="Times New Roman" w:cs="Arial"/>
           <w:color w:val="000000"/>
           <w:lang w:eastAsia="da-DK"/>
         </w:rPr>
-        <w:t>Tidsgrænse</w:t>
-      </w:r>
-      <w:proofErr w:type="spellEnd"/>
-      <w:r>
-        <w:rPr>
-          <w:rFonts w:eastAsia="Times New Roman" w:cs="Arial"/>
-          <w:color w:val="000000"/>
-          <w:lang w:eastAsia="da-DK"/>
-        </w:rPr>
-        <w:t>: 3 min.</w:t>
+        <w:t>Tidsgrænse: 3 min.</w:t>
       </w:r>
     </w:p>
     <w:p>
@@ -1681,23 +1459,13 @@
           <w:lang w:eastAsia="da-DK"/>
         </w:rPr>
       </w:pPr>
-      <w:proofErr w:type="spellStart"/>
       <w:r>
         <w:rPr>
           <w:rFonts w:eastAsia="Times New Roman" w:cs="Arial"/>
           <w:color w:val="000000"/>
           <w:lang w:eastAsia="da-DK"/>
         </w:rPr>
-        <w:t>Tidsgrænse</w:t>
-      </w:r>
-      <w:proofErr w:type="spellEnd"/>
-      <w:r>
-        <w:rPr>
-          <w:rFonts w:eastAsia="Times New Roman" w:cs="Arial"/>
-          <w:color w:val="000000"/>
-          <w:lang w:eastAsia="da-DK"/>
-        </w:rPr>
-        <w:t>: 3 min.</w:t>
+        <w:t>Tidsgrænse: 3 min.</w:t>
       </w:r>
     </w:p>
     <w:p>
@@ -1764,17 +1532,7 @@
           <w:color w:val="000000"/>
           <w:lang w:val="da-DK" w:eastAsia="da-DK"/>
         </w:rPr>
-        <w:t xml:space="preserve"> mindst en vare </w:t>
-      </w:r>
-      <w:bookmarkStart w:id="4" w:name="_GoBack"/>
-      <w:bookmarkEnd w:id="4"/>
-      <w:r>
-        <w:rPr>
-          <w:rFonts w:eastAsia="Times New Roman" w:cs="Arial"/>
-          <w:color w:val="000000"/>
-          <w:lang w:val="da-DK" w:eastAsia="da-DK"/>
-        </w:rPr>
-        <w:t>som værende indkøbt</w:t>
+        <w:t xml:space="preserve"> mindst en vare som værende indkøbt</w:t>
       </w:r>
       <w:r>
         <w:rPr>
@@ -1802,25 +1560,7 @@
           <w:color w:val="000000"/>
           <w:lang w:val="da-DK" w:eastAsia="da-DK"/>
         </w:rPr>
-        <w:t xml:space="preserve">Korrekt: Klik ”Plan” -&gt; tryk på valgte produkt under ”Hvad skal købes </w:t>
-      </w:r>
-      <w:proofErr w:type="gramStart"/>
-      <w:r>
-        <w:rPr>
-          <w:rFonts w:eastAsia="Times New Roman" w:cs="Arial"/>
-          <w:color w:val="000000"/>
-          <w:lang w:val="da-DK" w:eastAsia="da-DK"/>
-        </w:rPr>
-        <w:t>ind?”</w:t>
-      </w:r>
-      <w:proofErr w:type="gramEnd"/>
-      <w:r>
-        <w:rPr>
-          <w:rFonts w:eastAsia="Times New Roman" w:cs="Arial"/>
-          <w:color w:val="000000"/>
-          <w:lang w:val="da-DK" w:eastAsia="da-DK"/>
-        </w:rPr>
-        <w:t xml:space="preserve"> </w:t>
+        <w:t xml:space="preserve">Korrekt: Klik ”Plan” -&gt; tryk på valgte produkt under ”Hvad skal købes ind?” </w:t>
       </w:r>
       <w:r>
         <w:rPr>
@@ -1828,145 +1568,27 @@
           <w:color w:val="000000"/>
           <w:lang w:eastAsia="da-DK"/>
         </w:rPr>
-        <w:t xml:space="preserve">ELLER </w:t>
-      </w:r>
-      <w:proofErr w:type="spellStart"/>
-      <w:r>
-        <w:rPr>
-          <w:rFonts w:eastAsia="Times New Roman" w:cs="Arial"/>
-          <w:color w:val="000000"/>
+        <w:t>ELLER klik “Produkter” -&gt; tryk på valgte produkt.</w:t>
+      </w:r>
+    </w:p>
+    <w:p>
+      <w:pPr>
+        <w:spacing w:line="276" w:lineRule="auto"/>
+        <w:ind w:left="720"/>
+        <w:rPr>
+          <w:rFonts w:eastAsia="Times New Roman" w:cs="Times New Roman"/>
+          <w:sz w:val="24"/>
+          <w:szCs w:val="24"/>
           <w:lang w:eastAsia="da-DK"/>
         </w:rPr>
-        <w:t>klik</w:t>
-      </w:r>
-      <w:proofErr w:type="spellEnd"/>
+      </w:pPr>
       <w:r>
         <w:rPr>
           <w:rFonts w:eastAsia="Times New Roman" w:cs="Arial"/>
           <w:color w:val="000000"/>
           <w:lang w:eastAsia="da-DK"/>
         </w:rPr>
-        <w:t xml:space="preserve"> “</w:t>
-      </w:r>
-      <w:proofErr w:type="spellStart"/>
-      <w:r>
-        <w:rPr>
-          <w:rFonts w:eastAsia="Times New Roman" w:cs="Arial"/>
-          <w:color w:val="000000"/>
-          <w:lang w:eastAsia="da-DK"/>
-        </w:rPr>
-        <w:t>Produkter</w:t>
-      </w:r>
-      <w:proofErr w:type="spellEnd"/>
-      <w:r>
-        <w:rPr>
-          <w:rFonts w:eastAsia="Times New Roman" w:cs="Arial"/>
-          <w:color w:val="000000"/>
-          <w:lang w:eastAsia="da-DK"/>
-        </w:rPr>
-        <w:t xml:space="preserve">” -&gt; </w:t>
-      </w:r>
-      <w:proofErr w:type="spellStart"/>
-      <w:r>
-        <w:rPr>
-          <w:rFonts w:eastAsia="Times New Roman" w:cs="Arial"/>
-          <w:color w:val="000000"/>
-          <w:lang w:eastAsia="da-DK"/>
-        </w:rPr>
-        <w:t>tryk</w:t>
-      </w:r>
-      <w:proofErr w:type="spellEnd"/>
-      <w:r>
-        <w:rPr>
-          <w:rFonts w:eastAsia="Times New Roman" w:cs="Arial"/>
-          <w:color w:val="000000"/>
-          <w:lang w:eastAsia="da-DK"/>
-        </w:rPr>
-        <w:t xml:space="preserve"> </w:t>
-      </w:r>
-      <w:proofErr w:type="spellStart"/>
-      <w:r>
-        <w:rPr>
-          <w:rFonts w:eastAsia="Times New Roman" w:cs="Arial"/>
-          <w:color w:val="000000"/>
-          <w:lang w:eastAsia="da-DK"/>
-        </w:rPr>
-        <w:t>på</w:t>
-      </w:r>
-      <w:proofErr w:type="spellEnd"/>
-      <w:r>
-        <w:rPr>
-          <w:rFonts w:eastAsia="Times New Roman" w:cs="Arial"/>
-          <w:color w:val="000000"/>
-          <w:lang w:eastAsia="da-DK"/>
-        </w:rPr>
-        <w:t xml:space="preserve"> </w:t>
-      </w:r>
-      <w:proofErr w:type="spellStart"/>
-      <w:r>
-        <w:rPr>
-          <w:rFonts w:eastAsia="Times New Roman" w:cs="Arial"/>
-          <w:color w:val="000000"/>
-          <w:lang w:eastAsia="da-DK"/>
-        </w:rPr>
-        <w:t>valgte</w:t>
-      </w:r>
-      <w:proofErr w:type="spellEnd"/>
-      <w:r>
-        <w:rPr>
-          <w:rFonts w:eastAsia="Times New Roman" w:cs="Arial"/>
-          <w:color w:val="000000"/>
-          <w:lang w:eastAsia="da-DK"/>
-        </w:rPr>
-        <w:t xml:space="preserve"> </w:t>
-      </w:r>
-      <w:proofErr w:type="spellStart"/>
-      <w:r>
-        <w:rPr>
-          <w:rFonts w:eastAsia="Times New Roman" w:cs="Arial"/>
-          <w:color w:val="000000"/>
-          <w:lang w:eastAsia="da-DK"/>
-        </w:rPr>
-        <w:t>produkt</w:t>
-      </w:r>
-      <w:proofErr w:type="spellEnd"/>
-      <w:r>
-        <w:rPr>
-          <w:rFonts w:eastAsia="Times New Roman" w:cs="Arial"/>
-          <w:color w:val="000000"/>
-          <w:lang w:eastAsia="da-DK"/>
-        </w:rPr>
-        <w:t>.</w:t>
-      </w:r>
-    </w:p>
-    <w:p>
-      <w:pPr>
-        <w:spacing w:line="276" w:lineRule="auto"/>
-        <w:ind w:left="720"/>
-        <w:rPr>
-          <w:rFonts w:eastAsia="Times New Roman" w:cs="Times New Roman"/>
-          <w:sz w:val="24"/>
-          <w:szCs w:val="24"/>
-          <w:lang w:eastAsia="da-DK"/>
-        </w:rPr>
-      </w:pPr>
-      <w:proofErr w:type="spellStart"/>
-      <w:r>
-        <w:rPr>
-          <w:rFonts w:eastAsia="Times New Roman" w:cs="Arial"/>
-          <w:color w:val="000000"/>
-          <w:lang w:eastAsia="da-DK"/>
-        </w:rPr>
-        <w:t>Tidsgrænse</w:t>
-      </w:r>
-      <w:proofErr w:type="spellEnd"/>
-      <w:r>
-        <w:rPr>
-          <w:rFonts w:eastAsia="Times New Roman" w:cs="Arial"/>
-          <w:color w:val="000000"/>
-          <w:lang w:eastAsia="da-DK"/>
-        </w:rPr>
-        <w:t>: 2 min.</w:t>
+        <w:t>Tidsgrænse: 2 min.</w:t>
       </w:r>
     </w:p>
     <w:p>
@@ -2059,23 +1681,13 @@
           <w:lang w:eastAsia="da-DK"/>
         </w:rPr>
       </w:pPr>
-      <w:proofErr w:type="spellStart"/>
       <w:r>
         <w:rPr>
           <w:rFonts w:eastAsia="Times New Roman" w:cs="Arial"/>
           <w:color w:val="000000"/>
           <w:lang w:eastAsia="da-DK"/>
         </w:rPr>
-        <w:t>Tidsgrænse</w:t>
-      </w:r>
-      <w:proofErr w:type="spellEnd"/>
-      <w:r>
-        <w:rPr>
-          <w:rFonts w:eastAsia="Times New Roman" w:cs="Arial"/>
-          <w:color w:val="000000"/>
-          <w:lang w:eastAsia="da-DK"/>
-        </w:rPr>
-        <w:t>: 2 min.</w:t>
+        <w:t>Tidsgrænse: 2 min.</w:t>
       </w:r>
     </w:p>
     <w:p>
@@ -2152,23 +1764,13 @@
           <w:lang w:eastAsia="da-DK"/>
         </w:rPr>
       </w:pPr>
-      <w:proofErr w:type="spellStart"/>
       <w:r>
         <w:rPr>
           <w:rFonts w:eastAsia="Times New Roman" w:cs="Arial"/>
           <w:color w:val="000000"/>
           <w:lang w:eastAsia="da-DK"/>
         </w:rPr>
-        <w:t>Tidsgrænse</w:t>
-      </w:r>
-      <w:proofErr w:type="spellEnd"/>
-      <w:r>
-        <w:rPr>
-          <w:rFonts w:eastAsia="Times New Roman" w:cs="Arial"/>
-          <w:color w:val="000000"/>
-          <w:lang w:eastAsia="da-DK"/>
-        </w:rPr>
-        <w:t>: 2 min.</w:t>
+        <w:t>Tidsgrænse: 2 min.</w:t>
       </w:r>
     </w:p>
     <w:p>
@@ -2333,23 +1935,13 @@
           <w:lang w:eastAsia="da-DK"/>
         </w:rPr>
       </w:pPr>
-      <w:proofErr w:type="spellStart"/>
       <w:r>
         <w:rPr>
           <w:rFonts w:eastAsia="Times New Roman" w:cs="Arial"/>
           <w:color w:val="000000"/>
           <w:lang w:eastAsia="da-DK"/>
         </w:rPr>
-        <w:t>Tidsgrænse</w:t>
-      </w:r>
-      <w:proofErr w:type="spellEnd"/>
-      <w:r>
-        <w:rPr>
-          <w:rFonts w:eastAsia="Times New Roman" w:cs="Arial"/>
-          <w:color w:val="000000"/>
-          <w:lang w:eastAsia="da-DK"/>
-        </w:rPr>
-        <w:t>: 2 min.</w:t>
+        <w:t>Tidsgrænse: 2 min.</w:t>
       </w:r>
     </w:p>
     <w:p>
@@ -2372,6 +1964,7 @@
           <w:color w:val="000000"/>
           <w:lang w:val="da-DK" w:eastAsia="da-DK"/>
         </w:rPr>
+        <w:lastRenderedPageBreak/>
         <w:t>Baggrund: Test af lethed ved at logge af.</w:t>
       </w:r>
     </w:p>
@@ -2392,26 +1985,7 @@
           <w:color w:val="000000"/>
           <w:lang w:val="da-DK" w:eastAsia="da-DK"/>
         </w:rPr>
-        <w:lastRenderedPageBreak/>
-        <w:t xml:space="preserve">Opgave: Du er færdig med </w:t>
-      </w:r>
-      <w:proofErr w:type="spellStart"/>
-      <w:r>
-        <w:rPr>
-          <w:rFonts w:eastAsia="Times New Roman" w:cs="Arial"/>
-          <w:color w:val="000000"/>
-          <w:lang w:val="da-DK" w:eastAsia="da-DK"/>
-        </w:rPr>
-        <w:t>appen</w:t>
-      </w:r>
-      <w:proofErr w:type="spellEnd"/>
-      <w:r>
-        <w:rPr>
-          <w:rFonts w:eastAsia="Times New Roman" w:cs="Arial"/>
-          <w:color w:val="000000"/>
-          <w:lang w:val="da-DK" w:eastAsia="da-DK"/>
-        </w:rPr>
-        <w:t xml:space="preserve"> for nu. Log af.</w:t>
+        <w:t>Opgave: Du er færdig med appen for nu. Log af.</w:t>
       </w:r>
     </w:p>
     <w:p>
@@ -2476,23 +2050,13 @@
           <w:lang w:eastAsia="da-DK"/>
         </w:rPr>
       </w:pPr>
-      <w:proofErr w:type="spellStart"/>
       <w:r>
         <w:rPr>
           <w:rFonts w:eastAsia="Times New Roman" w:cs="Arial"/>
           <w:color w:val="000000"/>
           <w:lang w:eastAsia="da-DK"/>
         </w:rPr>
-        <w:t>Tidsgrænse</w:t>
-      </w:r>
-      <w:proofErr w:type="spellEnd"/>
-      <w:r>
-        <w:rPr>
-          <w:rFonts w:eastAsia="Times New Roman" w:cs="Arial"/>
-          <w:color w:val="000000"/>
-          <w:lang w:eastAsia="da-DK"/>
-        </w:rPr>
-        <w:t>: 2 min.</w:t>
+        <w:t>Tidsgrænse: 2 min.</w:t>
       </w:r>
     </w:p>
     <w:p>
@@ -2509,70 +2073,14 @@
           <w:lang w:eastAsia="da-DK"/>
         </w:rPr>
       </w:pPr>
-      <w:proofErr w:type="spellStart"/>
       <w:r>
         <w:rPr>
           <w:rFonts w:eastAsia="Times New Roman" w:cs="Times New Roman"/>
           <w:szCs w:val="24"/>
           <w:lang w:eastAsia="da-DK"/>
         </w:rPr>
-        <w:t>Baggrund</w:t>
-      </w:r>
-      <w:proofErr w:type="spellEnd"/>
-      <w:r>
-        <w:rPr>
-          <w:rFonts w:eastAsia="Times New Roman" w:cs="Times New Roman"/>
-          <w:szCs w:val="24"/>
-          <w:lang w:eastAsia="da-DK"/>
-        </w:rPr>
-        <w:t xml:space="preserve">: Test </w:t>
-      </w:r>
-      <w:proofErr w:type="spellStart"/>
-      <w:r>
-        <w:rPr>
-          <w:rFonts w:eastAsia="Times New Roman" w:cs="Times New Roman"/>
-          <w:szCs w:val="24"/>
-          <w:lang w:eastAsia="da-DK"/>
-        </w:rPr>
-        <w:t>af</w:t>
-      </w:r>
-      <w:proofErr w:type="spellEnd"/>
-      <w:r>
-        <w:rPr>
-          <w:rFonts w:eastAsia="Times New Roman" w:cs="Times New Roman"/>
-          <w:szCs w:val="24"/>
-          <w:lang w:eastAsia="da-DK"/>
-        </w:rPr>
-        <w:t xml:space="preserve"> </w:t>
-      </w:r>
-      <w:proofErr w:type="spellStart"/>
-      <w:r>
-        <w:rPr>
-          <w:rFonts w:eastAsia="Times New Roman" w:cs="Times New Roman"/>
-          <w:szCs w:val="24"/>
-          <w:lang w:eastAsia="da-DK"/>
-        </w:rPr>
-        <w:t>glemt</w:t>
-      </w:r>
-      <w:proofErr w:type="spellEnd"/>
-      <w:r>
-        <w:rPr>
-          <w:rFonts w:eastAsia="Times New Roman" w:cs="Times New Roman"/>
-          <w:szCs w:val="24"/>
-          <w:lang w:eastAsia="da-DK"/>
-        </w:rPr>
-        <w:t xml:space="preserve"> </w:t>
-      </w:r>
-      <w:proofErr w:type="spellStart"/>
-      <w:r>
-        <w:rPr>
-          <w:rFonts w:eastAsia="Times New Roman" w:cs="Times New Roman"/>
-          <w:szCs w:val="24"/>
-          <w:lang w:eastAsia="da-DK"/>
-        </w:rPr>
-        <w:t>kodeord</w:t>
-      </w:r>
-      <w:proofErr w:type="spellEnd"/>
+        <w:t>Baggrund: Test af glemt kodeord</w:t>
+      </w:r>
     </w:p>
     <w:p>
       <w:pPr>
@@ -2617,62 +2125,26 @@
           <w:szCs w:val="24"/>
           <w:lang w:val="da-DK" w:eastAsia="da-DK"/>
         </w:rPr>
-        <w:t xml:space="preserve">Klik ”Glemt dit </w:t>
-      </w:r>
-      <w:proofErr w:type="gramStart"/>
-      <w:r>
-        <w:rPr>
-          <w:rFonts w:eastAsia="Times New Roman" w:cs="Times New Roman"/>
-          <w:szCs w:val="24"/>
-          <w:lang w:val="da-DK" w:eastAsia="da-DK"/>
-        </w:rPr>
-        <w:t>kodeord?”</w:t>
-      </w:r>
-      <w:proofErr w:type="gramEnd"/>
-      <w:r>
-        <w:rPr>
-          <w:rFonts w:eastAsia="Times New Roman" w:cs="Times New Roman"/>
-          <w:szCs w:val="24"/>
-          <w:lang w:val="da-DK" w:eastAsia="da-DK"/>
-        </w:rPr>
-        <w:t xml:space="preserve"> -&gt; Indtast navn og </w:t>
-      </w:r>
-      <w:proofErr w:type="spellStart"/>
-      <w:r>
-        <w:rPr>
-          <w:rFonts w:eastAsia="Times New Roman" w:cs="Times New Roman"/>
-          <w:szCs w:val="24"/>
-          <w:lang w:val="da-DK" w:eastAsia="da-DK"/>
-        </w:rPr>
-        <w:t>email</w:t>
-      </w:r>
-      <w:proofErr w:type="spellEnd"/>
-      <w:r>
-        <w:rPr>
-          <w:rFonts w:eastAsia="Times New Roman" w:cs="Times New Roman"/>
-          <w:szCs w:val="24"/>
-          <w:lang w:val="da-DK" w:eastAsia="da-DK"/>
-        </w:rPr>
-        <w:t xml:space="preserve"> -&gt; tjek tilsendt </w:t>
-      </w:r>
-      <w:proofErr w:type="spellStart"/>
-      <w:r>
-        <w:rPr>
-          <w:rFonts w:eastAsia="Times New Roman" w:cs="Times New Roman"/>
-          <w:szCs w:val="24"/>
-          <w:lang w:val="da-DK" w:eastAsia="da-DK"/>
-        </w:rPr>
-        <w:t>email</w:t>
-      </w:r>
-      <w:proofErr w:type="spellEnd"/>
-      <w:r>
-        <w:rPr>
-          <w:rFonts w:eastAsia="Times New Roman" w:cs="Times New Roman"/>
-          <w:szCs w:val="24"/>
-          <w:lang w:val="da-DK" w:eastAsia="da-DK"/>
-        </w:rPr>
-        <w:t xml:space="preserve"> -&gt; indtast sikkerhedskode og nyt kodeord.</w:t>
-      </w:r>
+        <w:t>Klik ”Glemt dit kodeord?” -&gt; Indtast navn og email -&gt; tjek tilsendt email -&gt; indtas</w:t>
+      </w:r>
+      <w:r>
+        <w:rPr>
+          <w:rFonts w:eastAsia="Times New Roman" w:cs="Times New Roman"/>
+          <w:szCs w:val="24"/>
+          <w:lang w:val="da-DK" w:eastAsia="da-DK"/>
+        </w:rPr>
+        <w:t>t sikkerhedskode og nyt kodeord -&gt; Log in</w:t>
+      </w:r>
+      <w:r>
+        <w:rPr>
+          <w:rFonts w:eastAsia="Times New Roman" w:cs="Times New Roman"/>
+          <w:szCs w:val="24"/>
+          <w:lang w:val="da-DK" w:eastAsia="da-DK"/>
+        </w:rPr>
+        <w:t>.</w:t>
+      </w:r>
+      <w:bookmarkStart w:id="4" w:name="_GoBack"/>
+      <w:bookmarkEnd w:id="4"/>
     </w:p>
     <w:p>
       <w:pPr>
@@ -2723,7 +2195,7 @@
           <w:color w:val="000000"/>
           <w:lang w:val="da-DK" w:eastAsia="da-DK"/>
         </w:rPr>
-        <w:t>Fjern</w:t>
+        <w:t>Slet</w:t>
       </w:r>
       <w:r>
         <w:rPr>
@@ -2927,7 +2399,6 @@
                 <w:lang w:eastAsia="da-DK"/>
               </w:rPr>
             </w:pPr>
-            <w:proofErr w:type="spellStart"/>
             <w:r>
               <w:rPr>
                 <w:rFonts w:eastAsia="Times New Roman" w:cs="Arial"/>
@@ -2936,31 +2407,8 @@
                 <w:color w:val="000000"/>
                 <w:lang w:eastAsia="da-DK"/>
               </w:rPr>
-              <w:t>Tabel</w:t>
+              <w:t>Tabel pr. testopgave</w:t>
             </w:r>
-            <w:proofErr w:type="spellEnd"/>
-            <w:r>
-              <w:rPr>
-                <w:rFonts w:eastAsia="Times New Roman" w:cs="Arial"/>
-                <w:b/>
-                <w:bCs/>
-                <w:color w:val="000000"/>
-                <w:lang w:eastAsia="da-DK"/>
-              </w:rPr>
-              <w:t xml:space="preserve"> pr. </w:t>
-            </w:r>
-            <w:proofErr w:type="spellStart"/>
-            <w:r>
-              <w:rPr>
-                <w:rFonts w:eastAsia="Times New Roman" w:cs="Arial"/>
-                <w:b/>
-                <w:bCs/>
-                <w:color w:val="000000"/>
-                <w:lang w:eastAsia="da-DK"/>
-              </w:rPr>
-              <w:t>testopgave</w:t>
-            </w:r>
-            <w:proofErr w:type="spellEnd"/>
           </w:p>
         </w:tc>
         <w:tc>
@@ -2990,7 +2438,6 @@
                 <w:lang w:eastAsia="da-DK"/>
               </w:rPr>
             </w:pPr>
-            <w:proofErr w:type="spellStart"/>
             <w:r>
               <w:rPr>
                 <w:rFonts w:eastAsia="Times New Roman" w:cs="Arial"/>
@@ -2999,7 +2446,6 @@
               </w:rPr>
               <w:t>Skala</w:t>
             </w:r>
-            <w:proofErr w:type="spellEnd"/>
           </w:p>
         </w:tc>
       </w:tr>
@@ -3031,7 +2477,6 @@
                 <w:lang w:eastAsia="da-DK"/>
               </w:rPr>
             </w:pPr>
-            <w:proofErr w:type="spellStart"/>
             <w:r>
               <w:rPr>
                 <w:rFonts w:eastAsia="Times New Roman" w:cs="Arial"/>
@@ -3040,7 +2485,6 @@
               </w:rPr>
               <w:t>Gennemførsel</w:t>
             </w:r>
-            <w:proofErr w:type="spellEnd"/>
           </w:p>
         </w:tc>
         <w:tc>
@@ -3115,36 +2559,8 @@
                 <w:color w:val="000000"/>
                 <w:lang w:eastAsia="da-DK"/>
               </w:rPr>
-              <w:t xml:space="preserve">Minimum </w:t>
+              <w:t>Minimum af spild</w:t>
             </w:r>
-            <w:proofErr w:type="spellStart"/>
-            <w:r>
-              <w:rPr>
-                <w:rFonts w:eastAsia="Times New Roman" w:cs="Arial"/>
-                <w:color w:val="000000"/>
-                <w:lang w:eastAsia="da-DK"/>
-              </w:rPr>
-              <w:t>af</w:t>
-            </w:r>
-            <w:proofErr w:type="spellEnd"/>
-            <w:r>
-              <w:rPr>
-                <w:rFonts w:eastAsia="Times New Roman" w:cs="Arial"/>
-                <w:color w:val="000000"/>
-                <w:lang w:eastAsia="da-DK"/>
-              </w:rPr>
-              <w:t xml:space="preserve"> </w:t>
-            </w:r>
-            <w:proofErr w:type="spellStart"/>
-            <w:r>
-              <w:rPr>
-                <w:rFonts w:eastAsia="Times New Roman" w:cs="Arial"/>
-                <w:color w:val="000000"/>
-                <w:lang w:eastAsia="da-DK"/>
-              </w:rPr>
-              <w:t>spild</w:t>
-            </w:r>
-            <w:proofErr w:type="spellEnd"/>
           </w:p>
         </w:tc>
         <w:tc>
@@ -3213,7 +2629,6 @@
                 <w:lang w:eastAsia="da-DK"/>
               </w:rPr>
             </w:pPr>
-            <w:proofErr w:type="spellStart"/>
             <w:r>
               <w:rPr>
                 <w:rFonts w:eastAsia="Times New Roman" w:cs="Arial"/>
@@ -3222,7 +2637,6 @@
               </w:rPr>
               <w:t>Brugertilfredshed</w:t>
             </w:r>
-            <w:proofErr w:type="spellEnd"/>
           </w:p>
         </w:tc>
         <w:tc>
@@ -3409,52 +2823,14 @@
           <w:lang w:eastAsia="da-DK"/>
         </w:rPr>
       </w:pPr>
-      <w:proofErr w:type="spellStart"/>
       <w:r>
         <w:rPr>
           <w:rFonts w:eastAsia="Times New Roman" w:cs="Arial"/>
           <w:color w:val="000000"/>
           <w:lang w:eastAsia="da-DK"/>
         </w:rPr>
-        <w:t>Grimt</w:t>
-      </w:r>
-      <w:proofErr w:type="spellEnd"/>
-      <w:r>
-        <w:rPr>
-          <w:rFonts w:eastAsia="Times New Roman" w:cs="Arial"/>
-          <w:color w:val="000000"/>
-          <w:lang w:eastAsia="da-DK"/>
-        </w:rPr>
-        <w:t xml:space="preserve"> </w:t>
-      </w:r>
-      <w:proofErr w:type="spellStart"/>
-      <w:r>
-        <w:rPr>
-          <w:rFonts w:eastAsia="Times New Roman" w:cs="Arial"/>
-          <w:color w:val="000000"/>
-          <w:lang w:eastAsia="da-DK"/>
-        </w:rPr>
-        <w:t>til</w:t>
-      </w:r>
-      <w:proofErr w:type="spellEnd"/>
-      <w:r>
-        <w:rPr>
-          <w:rFonts w:eastAsia="Times New Roman" w:cs="Arial"/>
-          <w:color w:val="000000"/>
-          <w:lang w:eastAsia="da-DK"/>
-        </w:rPr>
-        <w:t xml:space="preserve"> </w:t>
-      </w:r>
-      <w:proofErr w:type="spellStart"/>
-      <w:r>
-        <w:rPr>
-          <w:rFonts w:eastAsia="Times New Roman" w:cs="Arial"/>
-          <w:color w:val="000000"/>
-          <w:lang w:eastAsia="da-DK"/>
-        </w:rPr>
-        <w:t>smukt</w:t>
-      </w:r>
-      <w:proofErr w:type="spellEnd"/>
+        <w:t>Grimt til smukt</w:t>
+      </w:r>
     </w:p>
     <w:p>
       <w:pPr>
@@ -3495,52 +2871,14 @@
           <w:lang w:eastAsia="da-DK"/>
         </w:rPr>
       </w:pPr>
-      <w:proofErr w:type="spellStart"/>
       <w:r>
         <w:rPr>
           <w:rFonts w:eastAsia="Times New Roman" w:cs="Arial"/>
           <w:color w:val="000000"/>
           <w:lang w:eastAsia="da-DK"/>
         </w:rPr>
-        <w:t>Upraktisk</w:t>
-      </w:r>
-      <w:proofErr w:type="spellEnd"/>
-      <w:r>
-        <w:rPr>
-          <w:rFonts w:eastAsia="Times New Roman" w:cs="Arial"/>
-          <w:color w:val="000000"/>
-          <w:lang w:eastAsia="da-DK"/>
-        </w:rPr>
-        <w:t xml:space="preserve"> </w:t>
-      </w:r>
-      <w:proofErr w:type="spellStart"/>
-      <w:r>
-        <w:rPr>
-          <w:rFonts w:eastAsia="Times New Roman" w:cs="Arial"/>
-          <w:color w:val="000000"/>
-          <w:lang w:eastAsia="da-DK"/>
-        </w:rPr>
-        <w:t>til</w:t>
-      </w:r>
-      <w:proofErr w:type="spellEnd"/>
-      <w:r>
-        <w:rPr>
-          <w:rFonts w:eastAsia="Times New Roman" w:cs="Arial"/>
-          <w:color w:val="000000"/>
-          <w:lang w:eastAsia="da-DK"/>
-        </w:rPr>
-        <w:t xml:space="preserve"> </w:t>
-      </w:r>
-      <w:proofErr w:type="spellStart"/>
-      <w:r>
-        <w:rPr>
-          <w:rFonts w:eastAsia="Times New Roman" w:cs="Arial"/>
-          <w:color w:val="000000"/>
-          <w:lang w:eastAsia="da-DK"/>
-        </w:rPr>
-        <w:t>praktisk</w:t>
-      </w:r>
-      <w:proofErr w:type="spellEnd"/>
+        <w:t>Upraktisk til praktisk</w:t>
+      </w:r>
     </w:p>
     <w:p>
       <w:pPr>
@@ -3563,43 +2901,7 @@
           <w:color w:val="000000"/>
           <w:lang w:eastAsia="da-DK"/>
         </w:rPr>
-        <w:t xml:space="preserve">Giver </w:t>
-      </w:r>
-      <w:proofErr w:type="spellStart"/>
-      <w:r>
-        <w:rPr>
-          <w:rFonts w:eastAsia="Times New Roman" w:cs="Arial"/>
-          <w:color w:val="000000"/>
-          <w:lang w:eastAsia="da-DK"/>
-        </w:rPr>
-        <w:t>navigationen</w:t>
-      </w:r>
-      <w:proofErr w:type="spellEnd"/>
-      <w:r>
-        <w:rPr>
-          <w:rFonts w:eastAsia="Times New Roman" w:cs="Arial"/>
-          <w:color w:val="000000"/>
-          <w:lang w:eastAsia="da-DK"/>
-        </w:rPr>
-        <w:t xml:space="preserve"> </w:t>
-      </w:r>
-      <w:proofErr w:type="spellStart"/>
-      <w:r>
-        <w:rPr>
-          <w:rFonts w:eastAsia="Times New Roman" w:cs="Arial"/>
-          <w:color w:val="000000"/>
-          <w:lang w:eastAsia="da-DK"/>
-        </w:rPr>
-        <w:t>mening</w:t>
-      </w:r>
-      <w:proofErr w:type="spellEnd"/>
-      <w:r>
-        <w:rPr>
-          <w:rFonts w:eastAsia="Times New Roman" w:cs="Arial"/>
-          <w:color w:val="000000"/>
-          <w:lang w:eastAsia="da-DK"/>
-        </w:rPr>
-        <w:t>?</w:t>
+        <w:t>Giver navigationen mening?</w:t>
       </w:r>
     </w:p>
     <w:p>
@@ -3641,23 +2943,13 @@
           <w:lang w:eastAsia="da-DK"/>
         </w:rPr>
       </w:pPr>
-      <w:proofErr w:type="spellStart"/>
       <w:r>
         <w:rPr>
           <w:rFonts w:eastAsia="Times New Roman" w:cs="Arial"/>
           <w:color w:val="000000"/>
           <w:lang w:eastAsia="da-DK"/>
         </w:rPr>
-        <w:t>Osv</w:t>
-      </w:r>
-      <w:proofErr w:type="spellEnd"/>
-      <w:r>
-        <w:rPr>
-          <w:rFonts w:eastAsia="Times New Roman" w:cs="Arial"/>
-          <w:color w:val="000000"/>
-          <w:lang w:eastAsia="da-DK"/>
-        </w:rPr>
-        <w:t>.</w:t>
+        <w:t>Osv.</w:t>
       </w:r>
     </w:p>
     <w:p>
@@ -3691,23 +2983,7 @@
           <w:rFonts w:eastAsia="Times New Roman"/>
           <w:lang w:eastAsia="da-DK"/>
         </w:rPr>
-        <w:t xml:space="preserve">Interview </w:t>
-      </w:r>
-      <w:proofErr w:type="spellStart"/>
-      <w:r>
-        <w:rPr>
-          <w:rFonts w:eastAsia="Times New Roman"/>
-          <w:lang w:eastAsia="da-DK"/>
-        </w:rPr>
-        <w:t>efter</w:t>
-      </w:r>
-      <w:proofErr w:type="spellEnd"/>
-      <w:r>
-        <w:rPr>
-          <w:rFonts w:eastAsia="Times New Roman"/>
-          <w:lang w:eastAsia="da-DK"/>
-        </w:rPr>
-        <w:t xml:space="preserve"> test</w:t>
+        <w:t>Interview efter test</w:t>
       </w:r>
       <w:bookmarkEnd w:id="6"/>
     </w:p>
@@ -3777,25 +3053,7 @@
           <w:color w:val="000000"/>
           <w:lang w:val="da-DK" w:eastAsia="da-DK"/>
         </w:rPr>
-        <w:t xml:space="preserve">Hvilken funktionalitet savnede du i </w:t>
-      </w:r>
-      <w:proofErr w:type="spellStart"/>
-      <w:r>
-        <w:rPr>
-          <w:rFonts w:eastAsia="Times New Roman" w:cs="Arial"/>
-          <w:color w:val="000000"/>
-          <w:lang w:val="da-DK" w:eastAsia="da-DK"/>
-        </w:rPr>
-        <w:t>webappen</w:t>
-      </w:r>
-      <w:proofErr w:type="spellEnd"/>
-      <w:r>
-        <w:rPr>
-          <w:rFonts w:eastAsia="Times New Roman" w:cs="Arial"/>
-          <w:color w:val="000000"/>
-          <w:lang w:val="da-DK" w:eastAsia="da-DK"/>
-        </w:rPr>
-        <w:t>?</w:t>
+        <w:t>Hvilken funktionalitet savnede du i webappen?</w:t>
       </w:r>
     </w:p>
     <w:p>
@@ -3818,25 +3076,7 @@
           <w:color w:val="000000"/>
           <w:lang w:val="da-DK" w:eastAsia="da-DK"/>
         </w:rPr>
-        <w:t xml:space="preserve">Kender du andre, tilsvarende </w:t>
-      </w:r>
-      <w:proofErr w:type="spellStart"/>
-      <w:r>
-        <w:rPr>
-          <w:rFonts w:eastAsia="Times New Roman" w:cs="Arial"/>
-          <w:color w:val="000000"/>
-          <w:lang w:val="da-DK" w:eastAsia="da-DK"/>
-        </w:rPr>
-        <w:t>webapps</w:t>
-      </w:r>
-      <w:proofErr w:type="spellEnd"/>
-      <w:r>
-        <w:rPr>
-          <w:rFonts w:eastAsia="Times New Roman" w:cs="Arial"/>
-          <w:color w:val="000000"/>
-          <w:lang w:val="da-DK" w:eastAsia="da-DK"/>
-        </w:rPr>
-        <w:t>?</w:t>
+        <w:t>Kender du andre, tilsvarende webapps?</w:t>
       </w:r>
     </w:p>
     <w:p>
@@ -3859,6 +3099,7 @@
           <w:color w:val="000000"/>
           <w:lang w:val="da-DK" w:eastAsia="da-DK"/>
         </w:rPr>
+        <w:lastRenderedPageBreak/>
         <w:t>Vil du anbefale denne webapp til andre?</w:t>
       </w:r>
     </w:p>
@@ -3882,7 +3123,6 @@
           <w:color w:val="000000"/>
           <w:lang w:val="da-DK" w:eastAsia="da-DK"/>
         </w:rPr>
-        <w:lastRenderedPageBreak/>
         <w:t>Ville du bruge denne webapp selv?</w:t>
       </w:r>
     </w:p>

</xml_diff>

<commit_message>
Revert "Små ændringer til drejebog"
</commit_message>
<xml_diff>
--- a/Drejebog_2.docx
+++ b/Drejebog_2.docx
@@ -40,7 +40,25 @@
           <w:color w:val="000000"/>
           <w:lang w:val="da-DK" w:eastAsia="da-DK"/>
         </w:rPr>
-        <w:t>Rens Internetbrowserens hukommelse (cache, historik, autocomplete).</w:t>
+        <w:t xml:space="preserve">Rens Internetbrowserens hukommelse (cache, historik, </w:t>
+      </w:r>
+      <w:proofErr w:type="spellStart"/>
+      <w:r>
+        <w:rPr>
+          <w:rFonts w:eastAsia="Times New Roman" w:cs="Arial"/>
+          <w:color w:val="000000"/>
+          <w:lang w:val="da-DK" w:eastAsia="da-DK"/>
+        </w:rPr>
+        <w:t>autocomplete</w:t>
+      </w:r>
+      <w:proofErr w:type="spellEnd"/>
+      <w:r>
+        <w:rPr>
+          <w:rFonts w:eastAsia="Times New Roman" w:cs="Arial"/>
+          <w:color w:val="000000"/>
+          <w:lang w:val="da-DK" w:eastAsia="da-DK"/>
+        </w:rPr>
+        <w:t>).</w:t>
       </w:r>
     </w:p>
     <w:p>
@@ -85,6 +103,7 @@
         </w:rPr>
       </w:pPr>
       <w:bookmarkStart w:id="1" w:name="_Toc447881033"/>
+      <w:proofErr w:type="spellStart"/>
       <w:r>
         <w:rPr>
           <w:rFonts w:eastAsia="Times New Roman"/>
@@ -93,6 +112,7 @@
         <w:t>Introduktion</w:t>
       </w:r>
       <w:bookmarkEnd w:id="1"/>
+      <w:proofErr w:type="spellEnd"/>
     </w:p>
     <w:p>
       <w:pPr>
@@ -246,13 +266,59 @@
           <w:lang w:eastAsia="da-DK"/>
         </w:rPr>
       </w:pPr>
-      <w:r>
-        <w:rPr>
-          <w:rFonts w:eastAsia="Times New Roman" w:cs="Arial"/>
-          <w:color w:val="000000"/>
-          <w:lang w:eastAsia="da-DK"/>
-        </w:rPr>
-        <w:t>Har du nogle spørgsmål?</w:t>
+      <w:proofErr w:type="spellStart"/>
+      <w:r>
+        <w:rPr>
+          <w:rFonts w:eastAsia="Times New Roman" w:cs="Arial"/>
+          <w:color w:val="000000"/>
+          <w:lang w:eastAsia="da-DK"/>
+        </w:rPr>
+        <w:t>Har</w:t>
+      </w:r>
+      <w:proofErr w:type="spellEnd"/>
+      <w:r>
+        <w:rPr>
+          <w:rFonts w:eastAsia="Times New Roman" w:cs="Arial"/>
+          <w:color w:val="000000"/>
+          <w:lang w:eastAsia="da-DK"/>
+        </w:rPr>
+        <w:t xml:space="preserve"> du </w:t>
+      </w:r>
+      <w:proofErr w:type="spellStart"/>
+      <w:r>
+        <w:rPr>
+          <w:rFonts w:eastAsia="Times New Roman" w:cs="Arial"/>
+          <w:color w:val="000000"/>
+          <w:lang w:eastAsia="da-DK"/>
+        </w:rPr>
+        <w:t>nogle</w:t>
+      </w:r>
+      <w:proofErr w:type="spellEnd"/>
+      <w:r>
+        <w:rPr>
+          <w:rFonts w:eastAsia="Times New Roman" w:cs="Arial"/>
+          <w:color w:val="000000"/>
+          <w:lang w:eastAsia="da-DK"/>
+        </w:rPr>
+        <w:t xml:space="preserve"> </w:t>
+      </w:r>
+      <w:proofErr w:type="spellStart"/>
+      <w:r>
+        <w:rPr>
+          <w:rFonts w:eastAsia="Times New Roman" w:cs="Arial"/>
+          <w:color w:val="000000"/>
+          <w:lang w:eastAsia="da-DK"/>
+        </w:rPr>
+        <w:t>spørgsmål</w:t>
+      </w:r>
+      <w:proofErr w:type="spellEnd"/>
+      <w:r>
+        <w:rPr>
+          <w:rFonts w:eastAsia="Times New Roman" w:cs="Arial"/>
+          <w:color w:val="000000"/>
+          <w:lang w:eastAsia="da-DK"/>
+        </w:rPr>
+        <w:t>?</w:t>
       </w:r>
     </w:p>
     <w:p>
@@ -286,7 +352,23 @@
           <w:rFonts w:eastAsia="Times New Roman"/>
           <w:lang w:eastAsia="da-DK"/>
         </w:rPr>
-        <w:t>Interview før test</w:t>
+        <w:t xml:space="preserve">Interview </w:t>
+      </w:r>
+      <w:proofErr w:type="spellStart"/>
+      <w:r>
+        <w:rPr>
+          <w:rFonts w:eastAsia="Times New Roman"/>
+          <w:lang w:eastAsia="da-DK"/>
+        </w:rPr>
+        <w:t>før</w:t>
+      </w:r>
+      <w:proofErr w:type="spellEnd"/>
+      <w:r>
+        <w:rPr>
+          <w:rFonts w:eastAsia="Times New Roman"/>
+          <w:lang w:eastAsia="da-DK"/>
+        </w:rPr>
+        <w:t xml:space="preserve"> test</w:t>
       </w:r>
       <w:bookmarkEnd w:id="2"/>
     </w:p>
@@ -310,8 +392,36 @@
           <w:color w:val="000000"/>
           <w:lang w:eastAsia="da-DK"/>
         </w:rPr>
-        <w:t>Om testdeltageren: Alder, beskæftigelse</w:t>
-      </w:r>
+        <w:t xml:space="preserve">Om </w:t>
+      </w:r>
+      <w:proofErr w:type="spellStart"/>
+      <w:r>
+        <w:rPr>
+          <w:rFonts w:eastAsia="Times New Roman" w:cs="Arial"/>
+          <w:color w:val="000000"/>
+          <w:lang w:eastAsia="da-DK"/>
+        </w:rPr>
+        <w:t>testdeltageren</w:t>
+      </w:r>
+      <w:proofErr w:type="spellEnd"/>
+      <w:r>
+        <w:rPr>
+          <w:rFonts w:eastAsia="Times New Roman" w:cs="Arial"/>
+          <w:color w:val="000000"/>
+          <w:lang w:eastAsia="da-DK"/>
+        </w:rPr>
+        <w:t xml:space="preserve">: Alder, </w:t>
+      </w:r>
+      <w:proofErr w:type="spellStart"/>
+      <w:r>
+        <w:rPr>
+          <w:rFonts w:eastAsia="Times New Roman" w:cs="Arial"/>
+          <w:color w:val="000000"/>
+          <w:lang w:eastAsia="da-DK"/>
+        </w:rPr>
+        <w:t>beskæftigelse</w:t>
+      </w:r>
+      <w:proofErr w:type="spellEnd"/>
     </w:p>
     <w:p>
       <w:pPr>
@@ -379,7 +489,43 @@
           <w:color w:val="000000"/>
           <w:lang w:val="da-DK" w:eastAsia="da-DK"/>
         </w:rPr>
-        <w:t>Testen handler om webappen ”Breakfast Management”, der er en simpel webapp til at administrere en morgenmadsplan på arbejdspladsen (eller lignende), hvor medarbejderne skiftes til at købe ind til morgenmad f.eks. hver fredag.</w:t>
+        <w:t xml:space="preserve">Testen handler om </w:t>
+      </w:r>
+      <w:proofErr w:type="spellStart"/>
+      <w:r>
+        <w:rPr>
+          <w:rFonts w:eastAsia="Times New Roman" w:cs="Arial"/>
+          <w:color w:val="000000"/>
+          <w:lang w:val="da-DK" w:eastAsia="da-DK"/>
+        </w:rPr>
+        <w:t>webappen</w:t>
+      </w:r>
+      <w:proofErr w:type="spellEnd"/>
+      <w:r>
+        <w:rPr>
+          <w:rFonts w:eastAsia="Times New Roman" w:cs="Arial"/>
+          <w:color w:val="000000"/>
+          <w:lang w:val="da-DK" w:eastAsia="da-DK"/>
+        </w:rPr>
+        <w:t xml:space="preserve"> ”</w:t>
+      </w:r>
+      <w:proofErr w:type="spellStart"/>
+      <w:r>
+        <w:rPr>
+          <w:rFonts w:eastAsia="Times New Roman" w:cs="Arial"/>
+          <w:color w:val="000000"/>
+          <w:lang w:val="da-DK" w:eastAsia="da-DK"/>
+        </w:rPr>
+        <w:t>Breakfast</w:t>
+      </w:r>
+      <w:proofErr w:type="spellEnd"/>
+      <w:r>
+        <w:rPr>
+          <w:rFonts w:eastAsia="Times New Roman" w:cs="Arial"/>
+          <w:color w:val="000000"/>
+          <w:lang w:val="da-DK" w:eastAsia="da-DK"/>
+        </w:rPr>
+        <w:t xml:space="preserve"> Management”, der er en simpel webapp til at administrere en morgenmadsplan på arbejdspladsen (eller lignende), hvor medarbejderne skiftes til at købe ind til morgenmad f.eks. hver fredag.</w:t>
       </w:r>
     </w:p>
     <w:p>
@@ -454,6 +600,7 @@
         </w:rPr>
       </w:pPr>
       <w:bookmarkStart w:id="3" w:name="_Toc447881035"/>
+      <w:proofErr w:type="spellStart"/>
       <w:r>
         <w:rPr>
           <w:rFonts w:eastAsia="Times New Roman"/>
@@ -462,6 +609,7 @@
         <w:t>Testopgaver</w:t>
       </w:r>
       <w:bookmarkEnd w:id="3"/>
+      <w:proofErr w:type="spellEnd"/>
     </w:p>
     <w:p>
       <w:pPr>
@@ -555,7 +703,25 @@
           <w:color w:val="000000"/>
           <w:lang w:val="da-DK" w:eastAsia="da-DK"/>
         </w:rPr>
-        <w:t>Korrekt: Klik ”Registrer?” -&gt; skriv valgfrit brugernavn og kode -&gt; klik ”Registrer”.</w:t>
+        <w:t>Korrekt: Klik ”</w:t>
+      </w:r>
+      <w:proofErr w:type="gramStart"/>
+      <w:r>
+        <w:rPr>
+          <w:rFonts w:eastAsia="Times New Roman" w:cs="Arial"/>
+          <w:color w:val="000000"/>
+          <w:lang w:val="da-DK" w:eastAsia="da-DK"/>
+        </w:rPr>
+        <w:t>Registrer?”</w:t>
+      </w:r>
+      <w:proofErr w:type="gramEnd"/>
+      <w:r>
+        <w:rPr>
+          <w:rFonts w:eastAsia="Times New Roman" w:cs="Arial"/>
+          <w:color w:val="000000"/>
+          <w:lang w:val="da-DK" w:eastAsia="da-DK"/>
+        </w:rPr>
+        <w:t xml:space="preserve"> -&gt; skriv valgfrit brugernavn og kode -&gt; klik ”Registrer”.</w:t>
       </w:r>
     </w:p>
     <w:p>
@@ -568,13 +734,23 @@
           <w:lang w:eastAsia="da-DK"/>
         </w:rPr>
       </w:pPr>
-      <w:r>
-        <w:rPr>
-          <w:rFonts w:eastAsia="Times New Roman" w:cs="Arial"/>
-          <w:color w:val="000000"/>
-          <w:lang w:eastAsia="da-DK"/>
-        </w:rPr>
-        <w:t>Tidsgrænse: 5 min.</w:t>
+      <w:proofErr w:type="spellStart"/>
+      <w:r>
+        <w:rPr>
+          <w:rFonts w:eastAsia="Times New Roman" w:cs="Arial"/>
+          <w:color w:val="000000"/>
+          <w:lang w:eastAsia="da-DK"/>
+        </w:rPr>
+        <w:t>Tidsgrænse</w:t>
+      </w:r>
+      <w:proofErr w:type="spellEnd"/>
+      <w:r>
+        <w:rPr>
+          <w:rFonts w:eastAsia="Times New Roman" w:cs="Arial"/>
+          <w:color w:val="000000"/>
+          <w:lang w:eastAsia="da-DK"/>
+        </w:rPr>
+        <w:t>: 5 min.</w:t>
       </w:r>
     </w:p>
     <w:p>
@@ -625,8 +801,18 @@
           <w:color w:val="000000"/>
           <w:lang w:val="da-DK" w:eastAsia="da-DK"/>
         </w:rPr>
-        <w:t xml:space="preserve"> og fået tildelt en udvalgt email</w:t>
-      </w:r>
+        <w:t xml:space="preserve"> og fået tildelt en udvalgt </w:t>
+      </w:r>
+      <w:proofErr w:type="spellStart"/>
+      <w:r>
+        <w:rPr>
+          <w:rFonts w:eastAsia="Times New Roman" w:cs="Arial"/>
+          <w:color w:val="000000"/>
+          <w:lang w:val="da-DK" w:eastAsia="da-DK"/>
+        </w:rPr>
+        <w:t>email</w:t>
+      </w:r>
+      <w:proofErr w:type="spellEnd"/>
       <w:r>
         <w:rPr>
           <w:rFonts w:eastAsia="Times New Roman" w:cs="Arial"/>
@@ -653,7 +839,25 @@
           <w:color w:val="000000"/>
           <w:lang w:val="da-DK" w:eastAsia="da-DK"/>
         </w:rPr>
-        <w:t>Korrekt: Klik ”Deltagere” -&gt; skriv persons navn OG email -&gt; tryk ”</w:t>
+        <w:t xml:space="preserve">Korrekt: Klik ”Deltagere” -&gt; skriv persons navn OG </w:t>
+      </w:r>
+      <w:proofErr w:type="spellStart"/>
+      <w:r>
+        <w:rPr>
+          <w:rFonts w:eastAsia="Times New Roman" w:cs="Arial"/>
+          <w:color w:val="000000"/>
+          <w:lang w:val="da-DK" w:eastAsia="da-DK"/>
+        </w:rPr>
+        <w:t>email</w:t>
+      </w:r>
+      <w:proofErr w:type="spellEnd"/>
+      <w:r>
+        <w:rPr>
+          <w:rFonts w:eastAsia="Times New Roman" w:cs="Arial"/>
+          <w:color w:val="000000"/>
+          <w:lang w:val="da-DK" w:eastAsia="da-DK"/>
+        </w:rPr>
+        <w:t xml:space="preserve"> -&gt; tryk ”</w:t>
       </w:r>
       <w:r>
         <w:rPr>
@@ -683,13 +887,23 @@
           <w:lang w:eastAsia="da-DK"/>
         </w:rPr>
       </w:pPr>
-      <w:r>
-        <w:rPr>
-          <w:rFonts w:eastAsia="Times New Roman" w:cs="Arial"/>
-          <w:color w:val="000000"/>
-          <w:lang w:eastAsia="da-DK"/>
-        </w:rPr>
-        <w:t>Tidsgrænse: 5 min.</w:t>
+      <w:proofErr w:type="spellStart"/>
+      <w:r>
+        <w:rPr>
+          <w:rFonts w:eastAsia="Times New Roman" w:cs="Arial"/>
+          <w:color w:val="000000"/>
+          <w:lang w:eastAsia="da-DK"/>
+        </w:rPr>
+        <w:t>Tidsgrænse</w:t>
+      </w:r>
+      <w:proofErr w:type="spellEnd"/>
+      <w:r>
+        <w:rPr>
+          <w:rFonts w:eastAsia="Times New Roman" w:cs="Arial"/>
+          <w:color w:val="000000"/>
+          <w:lang w:eastAsia="da-DK"/>
+        </w:rPr>
+        <w:t>: 5 min.</w:t>
       </w:r>
     </w:p>
     <w:p>
@@ -806,13 +1020,23 @@
           <w:lang w:eastAsia="da-DK"/>
         </w:rPr>
       </w:pPr>
-      <w:r>
-        <w:rPr>
-          <w:rFonts w:eastAsia="Times New Roman" w:cs="Arial"/>
-          <w:color w:val="000000"/>
-          <w:lang w:eastAsia="da-DK"/>
-        </w:rPr>
-        <w:t>Tidsgrænse: 5 min.</w:t>
+      <w:proofErr w:type="spellStart"/>
+      <w:r>
+        <w:rPr>
+          <w:rFonts w:eastAsia="Times New Roman" w:cs="Arial"/>
+          <w:color w:val="000000"/>
+          <w:lang w:eastAsia="da-DK"/>
+        </w:rPr>
+        <w:t>Tidsgrænse</w:t>
+      </w:r>
+      <w:proofErr w:type="spellEnd"/>
+      <w:r>
+        <w:rPr>
+          <w:rFonts w:eastAsia="Times New Roman" w:cs="Arial"/>
+          <w:color w:val="000000"/>
+          <w:lang w:eastAsia="da-DK"/>
+        </w:rPr>
+        <w:t>: 5 min.</w:t>
       </w:r>
     </w:p>
     <w:p>
@@ -856,39 +1080,7 @@
           <w:lang w:val="da-DK" w:eastAsia="da-DK"/>
         </w:rPr>
         <w:lastRenderedPageBreak/>
-        <w:t xml:space="preserve">Opgave: Du </w:t>
-      </w:r>
-      <w:r>
-        <w:rPr>
-          <w:rFonts w:eastAsia="Times New Roman" w:cs="Arial"/>
-          <w:color w:val="000000"/>
-          <w:lang w:val="da-DK" w:eastAsia="da-DK"/>
-        </w:rPr>
-        <w:t>ønsker at</w:t>
-      </w:r>
-      <w:r>
-        <w:rPr>
-          <w:rFonts w:eastAsia="Times New Roman" w:cs="Arial"/>
-          <w:color w:val="000000"/>
-          <w:lang w:val="da-DK" w:eastAsia="da-DK"/>
-        </w:rPr>
-        <w:t xml:space="preserve"> planlægge</w:t>
-      </w:r>
-      <w:r>
-        <w:rPr>
-          <w:rFonts w:eastAsia="Times New Roman" w:cs="Arial"/>
-          <w:color w:val="000000"/>
-          <w:lang w:val="da-DK" w:eastAsia="da-DK"/>
-        </w:rPr>
-        <w:t xml:space="preserve"> morgenmad</w:t>
-      </w:r>
-      <w:r>
-        <w:rPr>
-          <w:rFonts w:eastAsia="Times New Roman" w:cs="Arial"/>
-          <w:color w:val="000000"/>
-          <w:lang w:val="da-DK" w:eastAsia="da-DK"/>
-        </w:rPr>
-        <w:t xml:space="preserve"> en ekstra dag foruden fredag. Rediger hvilke dage, der skal arrangeres morgenmad.</w:t>
+        <w:t>Opgave: Du har fået at vide at morgenmad skal planlægges en ekstra dag foruden fredag. Rediger hvilke dage, der skal arrangeres morgenmad.</w:t>
       </w:r>
     </w:p>
     <w:p>
@@ -945,13 +1137,23 @@
           <w:lang w:eastAsia="da-DK"/>
         </w:rPr>
       </w:pPr>
-      <w:r>
-        <w:rPr>
-          <w:rFonts w:eastAsia="Times New Roman" w:cs="Arial"/>
-          <w:color w:val="000000"/>
-          <w:lang w:eastAsia="da-DK"/>
-        </w:rPr>
-        <w:t>Tidsgrænse: 3 min.</w:t>
+      <w:proofErr w:type="spellStart"/>
+      <w:r>
+        <w:rPr>
+          <w:rFonts w:eastAsia="Times New Roman" w:cs="Arial"/>
+          <w:color w:val="000000"/>
+          <w:lang w:eastAsia="da-DK"/>
+        </w:rPr>
+        <w:t>Tidsgrænse</w:t>
+      </w:r>
+      <w:proofErr w:type="spellEnd"/>
+      <w:r>
+        <w:rPr>
+          <w:rFonts w:eastAsia="Times New Roman" w:cs="Arial"/>
+          <w:color w:val="000000"/>
+          <w:lang w:eastAsia="da-DK"/>
+        </w:rPr>
+        <w:t>: 3 min.</w:t>
       </w:r>
     </w:p>
     <w:p>
@@ -1027,13 +1229,23 @@
           <w:lang w:eastAsia="da-DK"/>
         </w:rPr>
       </w:pPr>
-      <w:r>
-        <w:rPr>
-          <w:rFonts w:eastAsia="Times New Roman" w:cs="Arial"/>
-          <w:color w:val="000000"/>
-          <w:lang w:eastAsia="da-DK"/>
-        </w:rPr>
-        <w:t>Tidsgrænse: 2 min.</w:t>
+      <w:proofErr w:type="spellStart"/>
+      <w:r>
+        <w:rPr>
+          <w:rFonts w:eastAsia="Times New Roman" w:cs="Arial"/>
+          <w:color w:val="000000"/>
+          <w:lang w:eastAsia="da-DK"/>
+        </w:rPr>
+        <w:t>Tidsgrænse</w:t>
+      </w:r>
+      <w:proofErr w:type="spellEnd"/>
+      <w:r>
+        <w:rPr>
+          <w:rFonts w:eastAsia="Times New Roman" w:cs="Arial"/>
+          <w:color w:val="000000"/>
+          <w:lang w:eastAsia="da-DK"/>
+        </w:rPr>
+        <w:t>: 2 min.</w:t>
       </w:r>
     </w:p>
     <w:p>
@@ -1076,39 +1288,43 @@
           <w:color w:val="000000"/>
           <w:lang w:val="da-DK" w:eastAsia="da-DK"/>
         </w:rPr>
-        <w:t xml:space="preserve">Opgave: </w:t>
-      </w:r>
-      <w:r>
-        <w:rPr>
-          <w:rFonts w:eastAsia="Times New Roman" w:cs="Arial"/>
-          <w:color w:val="000000"/>
-          <w:lang w:val="da-DK" w:eastAsia="da-DK"/>
-        </w:rPr>
-        <w:t>En kollega</w:t>
-      </w:r>
-      <w:r>
-        <w:rPr>
-          <w:rFonts w:eastAsia="Times New Roman" w:cs="Arial"/>
-          <w:color w:val="000000"/>
-          <w:lang w:val="da-DK" w:eastAsia="da-DK"/>
-        </w:rPr>
-        <w:t xml:space="preserve"> har skiftet e</w:t>
-      </w:r>
-      <w:r>
-        <w:rPr>
-          <w:rFonts w:eastAsia="Times New Roman" w:cs="Arial"/>
-          <w:color w:val="000000"/>
-          <w:lang w:val="da-DK" w:eastAsia="da-DK"/>
-        </w:rPr>
-        <w:t>mail. Rediger email for din kollega</w:t>
-      </w:r>
-      <w:r>
-        <w:rPr>
-          <w:rFonts w:eastAsia="Times New Roman" w:cs="Arial"/>
-          <w:color w:val="000000"/>
-          <w:lang w:val="da-DK" w:eastAsia="da-DK"/>
-        </w:rPr>
-        <w:t xml:space="preserve"> (ikke dig selv).</w:t>
+        <w:t xml:space="preserve">Opgave: Du har skiftet </w:t>
+      </w:r>
+      <w:proofErr w:type="spellStart"/>
+      <w:r>
+        <w:rPr>
+          <w:rFonts w:eastAsia="Times New Roman" w:cs="Arial"/>
+          <w:color w:val="000000"/>
+          <w:lang w:val="da-DK" w:eastAsia="da-DK"/>
+        </w:rPr>
+        <w:t>email</w:t>
+      </w:r>
+      <w:proofErr w:type="spellEnd"/>
+      <w:r>
+        <w:rPr>
+          <w:rFonts w:eastAsia="Times New Roman" w:cs="Arial"/>
+          <w:color w:val="000000"/>
+          <w:lang w:val="da-DK" w:eastAsia="da-DK"/>
+        </w:rPr>
+        <w:t xml:space="preserve">. Rediger </w:t>
+      </w:r>
+      <w:proofErr w:type="spellStart"/>
+      <w:r>
+        <w:rPr>
+          <w:rFonts w:eastAsia="Times New Roman" w:cs="Arial"/>
+          <w:color w:val="000000"/>
+          <w:lang w:val="da-DK" w:eastAsia="da-DK"/>
+        </w:rPr>
+        <w:t>email</w:t>
+      </w:r>
+      <w:proofErr w:type="spellEnd"/>
+      <w:r>
+        <w:rPr>
+          <w:rFonts w:eastAsia="Times New Roman" w:cs="Arial"/>
+          <w:color w:val="000000"/>
+          <w:lang w:val="da-DK" w:eastAsia="da-DK"/>
+        </w:rPr>
+        <w:t xml:space="preserve"> for dig selv.</w:t>
       </w:r>
     </w:p>
     <w:p>
@@ -1128,7 +1344,25 @@
           <w:color w:val="000000"/>
           <w:lang w:val="da-DK" w:eastAsia="da-DK"/>
         </w:rPr>
-        <w:t>Korrekt: Klik ”Deltagere” -&gt; tryk ”ret” på valgte person -&gt; ændre email -&gt; tryk ”gem”.</w:t>
+        <w:t xml:space="preserve">Korrekt: Klik ”Deltagere” -&gt; tryk ”ret” på valgte person -&gt; ændre </w:t>
+      </w:r>
+      <w:proofErr w:type="spellStart"/>
+      <w:r>
+        <w:rPr>
+          <w:rFonts w:eastAsia="Times New Roman" w:cs="Arial"/>
+          <w:color w:val="000000"/>
+          <w:lang w:val="da-DK" w:eastAsia="da-DK"/>
+        </w:rPr>
+        <w:t>email</w:t>
+      </w:r>
+      <w:proofErr w:type="spellEnd"/>
+      <w:r>
+        <w:rPr>
+          <w:rFonts w:eastAsia="Times New Roman" w:cs="Arial"/>
+          <w:color w:val="000000"/>
+          <w:lang w:val="da-DK" w:eastAsia="da-DK"/>
+        </w:rPr>
+        <w:t xml:space="preserve"> -&gt; tryk ”gem”.</w:t>
       </w:r>
     </w:p>
     <w:p>
@@ -1141,13 +1375,23 @@
           <w:lang w:eastAsia="da-DK"/>
         </w:rPr>
       </w:pPr>
-      <w:r>
-        <w:rPr>
-          <w:rFonts w:eastAsia="Times New Roman" w:cs="Arial"/>
-          <w:color w:val="000000"/>
-          <w:lang w:eastAsia="da-DK"/>
-        </w:rPr>
-        <w:t>Tidsgrænse: 2 min.</w:t>
+      <w:proofErr w:type="spellStart"/>
+      <w:r>
+        <w:rPr>
+          <w:rFonts w:eastAsia="Times New Roman" w:cs="Arial"/>
+          <w:color w:val="000000"/>
+          <w:lang w:eastAsia="da-DK"/>
+        </w:rPr>
+        <w:t>Tidsgrænse</w:t>
+      </w:r>
+      <w:proofErr w:type="spellEnd"/>
+      <w:r>
+        <w:rPr>
+          <w:rFonts w:eastAsia="Times New Roman" w:cs="Arial"/>
+          <w:color w:val="000000"/>
+          <w:lang w:eastAsia="da-DK"/>
+        </w:rPr>
+        <w:t>: 2 min.</w:t>
       </w:r>
     </w:p>
     <w:p>
@@ -1222,39 +1466,7 @@
           <w:color w:val="000000"/>
           <w:lang w:val="da-DK" w:eastAsia="da-DK"/>
         </w:rPr>
-        <w:t>Du har besluttet dig</w:t>
-      </w:r>
-      <w:r>
-        <w:rPr>
-          <w:rFonts w:eastAsia="Times New Roman" w:cs="Arial"/>
-          <w:color w:val="000000"/>
-          <w:lang w:val="da-DK" w:eastAsia="da-DK"/>
-        </w:rPr>
-        <w:t xml:space="preserve"> for at to </w:t>
-      </w:r>
-      <w:r>
-        <w:rPr>
-          <w:rFonts w:eastAsia="Times New Roman" w:cs="Arial"/>
-          <w:color w:val="000000"/>
-          <w:lang w:val="da-DK" w:eastAsia="da-DK"/>
-        </w:rPr>
-        <w:t xml:space="preserve">personer </w:t>
-      </w:r>
-      <w:r>
-        <w:rPr>
-          <w:rFonts w:eastAsia="Times New Roman" w:cs="Arial"/>
-          <w:color w:val="000000"/>
-          <w:lang w:val="da-DK" w:eastAsia="da-DK"/>
-        </w:rPr>
-        <w:t xml:space="preserve">skal sørge for mad </w:t>
-      </w:r>
-      <w:r>
-        <w:rPr>
-          <w:rFonts w:eastAsia="Times New Roman" w:cs="Arial"/>
-          <w:color w:val="000000"/>
-          <w:lang w:val="da-DK" w:eastAsia="da-DK"/>
-        </w:rPr>
-        <w:t>ved hvert arrangement. Ret dette til.</w:t>
+        <w:t>I har besluttet jeg for at være to værter ved hvert arrangement. Ret dette til.</w:t>
       </w:r>
     </w:p>
     <w:p>
@@ -1352,13 +1564,23 @@
           <w:lang w:eastAsia="da-DK"/>
         </w:rPr>
       </w:pPr>
-      <w:r>
-        <w:rPr>
-          <w:rFonts w:eastAsia="Times New Roman" w:cs="Arial"/>
-          <w:color w:val="000000"/>
-          <w:lang w:eastAsia="da-DK"/>
-        </w:rPr>
-        <w:t>Tidsgrænse: 3 min.</w:t>
+      <w:proofErr w:type="spellStart"/>
+      <w:r>
+        <w:rPr>
+          <w:rFonts w:eastAsia="Times New Roman" w:cs="Arial"/>
+          <w:color w:val="000000"/>
+          <w:lang w:eastAsia="da-DK"/>
+        </w:rPr>
+        <w:t>Tidsgrænse</w:t>
+      </w:r>
+      <w:proofErr w:type="spellEnd"/>
+      <w:r>
+        <w:rPr>
+          <w:rFonts w:eastAsia="Times New Roman" w:cs="Arial"/>
+          <w:color w:val="000000"/>
+          <w:lang w:eastAsia="da-DK"/>
+        </w:rPr>
+        <w:t>: 3 min.</w:t>
       </w:r>
     </w:p>
     <w:p>
@@ -1459,13 +1681,23 @@
           <w:lang w:eastAsia="da-DK"/>
         </w:rPr>
       </w:pPr>
-      <w:r>
-        <w:rPr>
-          <w:rFonts w:eastAsia="Times New Roman" w:cs="Arial"/>
-          <w:color w:val="000000"/>
-          <w:lang w:eastAsia="da-DK"/>
-        </w:rPr>
-        <w:t>Tidsgrænse: 3 min.</w:t>
+      <w:proofErr w:type="spellStart"/>
+      <w:r>
+        <w:rPr>
+          <w:rFonts w:eastAsia="Times New Roman" w:cs="Arial"/>
+          <w:color w:val="000000"/>
+          <w:lang w:eastAsia="da-DK"/>
+        </w:rPr>
+        <w:t>Tidsgrænse</w:t>
+      </w:r>
+      <w:proofErr w:type="spellEnd"/>
+      <w:r>
+        <w:rPr>
+          <w:rFonts w:eastAsia="Times New Roman" w:cs="Arial"/>
+          <w:color w:val="000000"/>
+          <w:lang w:eastAsia="da-DK"/>
+        </w:rPr>
+        <w:t>: 3 min.</w:t>
       </w:r>
     </w:p>
     <w:p>
@@ -1532,7 +1764,17 @@
           <w:color w:val="000000"/>
           <w:lang w:val="da-DK" w:eastAsia="da-DK"/>
         </w:rPr>
-        <w:t xml:space="preserve"> mindst en vare som værende indkøbt</w:t>
+        <w:t xml:space="preserve"> mindst en vare </w:t>
+      </w:r>
+      <w:bookmarkStart w:id="4" w:name="_GoBack"/>
+      <w:bookmarkEnd w:id="4"/>
+      <w:r>
+        <w:rPr>
+          <w:rFonts w:eastAsia="Times New Roman" w:cs="Arial"/>
+          <w:color w:val="000000"/>
+          <w:lang w:val="da-DK" w:eastAsia="da-DK"/>
+        </w:rPr>
+        <w:t>som værende indkøbt</w:t>
       </w:r>
       <w:r>
         <w:rPr>
@@ -1560,15 +1802,141 @@
           <w:color w:val="000000"/>
           <w:lang w:val="da-DK" w:eastAsia="da-DK"/>
         </w:rPr>
-        <w:t xml:space="preserve">Korrekt: Klik ”Plan” -&gt; tryk på valgte produkt under ”Hvad skal købes ind?” </w:t>
-      </w:r>
-      <w:r>
-        <w:rPr>
-          <w:rFonts w:eastAsia="Times New Roman" w:cs="Arial"/>
-          <w:color w:val="000000"/>
-          <w:lang w:eastAsia="da-DK"/>
-        </w:rPr>
-        <w:t>ELLER klik “Produkter” -&gt; tryk på valgte produkt.</w:t>
+        <w:t xml:space="preserve">Korrekt: Klik ”Plan” -&gt; tryk på valgte produkt under ”Hvad skal købes </w:t>
+      </w:r>
+      <w:proofErr w:type="gramStart"/>
+      <w:r>
+        <w:rPr>
+          <w:rFonts w:eastAsia="Times New Roman" w:cs="Arial"/>
+          <w:color w:val="000000"/>
+          <w:lang w:val="da-DK" w:eastAsia="da-DK"/>
+        </w:rPr>
+        <w:t>ind?”</w:t>
+      </w:r>
+      <w:proofErr w:type="gramEnd"/>
+      <w:r>
+        <w:rPr>
+          <w:rFonts w:eastAsia="Times New Roman" w:cs="Arial"/>
+          <w:color w:val="000000"/>
+          <w:lang w:val="da-DK" w:eastAsia="da-DK"/>
+        </w:rPr>
+        <w:t xml:space="preserve"> </w:t>
+      </w:r>
+      <w:r>
+        <w:rPr>
+          <w:rFonts w:eastAsia="Times New Roman" w:cs="Arial"/>
+          <w:color w:val="000000"/>
+          <w:lang w:eastAsia="da-DK"/>
+        </w:rPr>
+        <w:t xml:space="preserve">ELLER </w:t>
+      </w:r>
+      <w:proofErr w:type="spellStart"/>
+      <w:r>
+        <w:rPr>
+          <w:rFonts w:eastAsia="Times New Roman" w:cs="Arial"/>
+          <w:color w:val="000000"/>
+          <w:lang w:eastAsia="da-DK"/>
+        </w:rPr>
+        <w:t>klik</w:t>
+      </w:r>
+      <w:proofErr w:type="spellEnd"/>
+      <w:r>
+        <w:rPr>
+          <w:rFonts w:eastAsia="Times New Roman" w:cs="Arial"/>
+          <w:color w:val="000000"/>
+          <w:lang w:eastAsia="da-DK"/>
+        </w:rPr>
+        <w:t xml:space="preserve"> “</w:t>
+      </w:r>
+      <w:proofErr w:type="spellStart"/>
+      <w:r>
+        <w:rPr>
+          <w:rFonts w:eastAsia="Times New Roman" w:cs="Arial"/>
+          <w:color w:val="000000"/>
+          <w:lang w:eastAsia="da-DK"/>
+        </w:rPr>
+        <w:t>Produkter</w:t>
+      </w:r>
+      <w:proofErr w:type="spellEnd"/>
+      <w:r>
+        <w:rPr>
+          <w:rFonts w:eastAsia="Times New Roman" w:cs="Arial"/>
+          <w:color w:val="000000"/>
+          <w:lang w:eastAsia="da-DK"/>
+        </w:rPr>
+        <w:t xml:space="preserve">” -&gt; </w:t>
+      </w:r>
+      <w:proofErr w:type="spellStart"/>
+      <w:r>
+        <w:rPr>
+          <w:rFonts w:eastAsia="Times New Roman" w:cs="Arial"/>
+          <w:color w:val="000000"/>
+          <w:lang w:eastAsia="da-DK"/>
+        </w:rPr>
+        <w:t>tryk</w:t>
+      </w:r>
+      <w:proofErr w:type="spellEnd"/>
+      <w:r>
+        <w:rPr>
+          <w:rFonts w:eastAsia="Times New Roman" w:cs="Arial"/>
+          <w:color w:val="000000"/>
+          <w:lang w:eastAsia="da-DK"/>
+        </w:rPr>
+        <w:t xml:space="preserve"> </w:t>
+      </w:r>
+      <w:proofErr w:type="spellStart"/>
+      <w:r>
+        <w:rPr>
+          <w:rFonts w:eastAsia="Times New Roman" w:cs="Arial"/>
+          <w:color w:val="000000"/>
+          <w:lang w:eastAsia="da-DK"/>
+        </w:rPr>
+        <w:t>på</w:t>
+      </w:r>
+      <w:proofErr w:type="spellEnd"/>
+      <w:r>
+        <w:rPr>
+          <w:rFonts w:eastAsia="Times New Roman" w:cs="Arial"/>
+          <w:color w:val="000000"/>
+          <w:lang w:eastAsia="da-DK"/>
+        </w:rPr>
+        <w:t xml:space="preserve"> </w:t>
+      </w:r>
+      <w:proofErr w:type="spellStart"/>
+      <w:r>
+        <w:rPr>
+          <w:rFonts w:eastAsia="Times New Roman" w:cs="Arial"/>
+          <w:color w:val="000000"/>
+          <w:lang w:eastAsia="da-DK"/>
+        </w:rPr>
+        <w:t>valgte</w:t>
+      </w:r>
+      <w:proofErr w:type="spellEnd"/>
+      <w:r>
+        <w:rPr>
+          <w:rFonts w:eastAsia="Times New Roman" w:cs="Arial"/>
+          <w:color w:val="000000"/>
+          <w:lang w:eastAsia="da-DK"/>
+        </w:rPr>
+        <w:t xml:space="preserve"> </w:t>
+      </w:r>
+      <w:proofErr w:type="spellStart"/>
+      <w:r>
+        <w:rPr>
+          <w:rFonts w:eastAsia="Times New Roman" w:cs="Arial"/>
+          <w:color w:val="000000"/>
+          <w:lang w:eastAsia="da-DK"/>
+        </w:rPr>
+        <w:t>produkt</w:t>
+      </w:r>
+      <w:proofErr w:type="spellEnd"/>
+      <w:r>
+        <w:rPr>
+          <w:rFonts w:eastAsia="Times New Roman" w:cs="Arial"/>
+          <w:color w:val="000000"/>
+          <w:lang w:eastAsia="da-DK"/>
+        </w:rPr>
+        <w:t>.</w:t>
       </w:r>
     </w:p>
     <w:p>
@@ -1582,13 +1950,23 @@
           <w:lang w:eastAsia="da-DK"/>
         </w:rPr>
       </w:pPr>
-      <w:r>
-        <w:rPr>
-          <w:rFonts w:eastAsia="Times New Roman" w:cs="Arial"/>
-          <w:color w:val="000000"/>
-          <w:lang w:eastAsia="da-DK"/>
-        </w:rPr>
-        <w:t>Tidsgrænse: 2 min.</w:t>
+      <w:proofErr w:type="spellStart"/>
+      <w:r>
+        <w:rPr>
+          <w:rFonts w:eastAsia="Times New Roman" w:cs="Arial"/>
+          <w:color w:val="000000"/>
+          <w:lang w:eastAsia="da-DK"/>
+        </w:rPr>
+        <w:t>Tidsgrænse</w:t>
+      </w:r>
+      <w:proofErr w:type="spellEnd"/>
+      <w:r>
+        <w:rPr>
+          <w:rFonts w:eastAsia="Times New Roman" w:cs="Arial"/>
+          <w:color w:val="000000"/>
+          <w:lang w:eastAsia="da-DK"/>
+        </w:rPr>
+        <w:t>: 2 min.</w:t>
       </w:r>
     </w:p>
     <w:p>
@@ -1681,13 +2059,23 @@
           <w:lang w:eastAsia="da-DK"/>
         </w:rPr>
       </w:pPr>
-      <w:r>
-        <w:rPr>
-          <w:rFonts w:eastAsia="Times New Roman" w:cs="Arial"/>
-          <w:color w:val="000000"/>
-          <w:lang w:eastAsia="da-DK"/>
-        </w:rPr>
-        <w:t>Tidsgrænse: 2 min.</w:t>
+      <w:proofErr w:type="spellStart"/>
+      <w:r>
+        <w:rPr>
+          <w:rFonts w:eastAsia="Times New Roman" w:cs="Arial"/>
+          <w:color w:val="000000"/>
+          <w:lang w:eastAsia="da-DK"/>
+        </w:rPr>
+        <w:t>Tidsgrænse</w:t>
+      </w:r>
+      <w:proofErr w:type="spellEnd"/>
+      <w:r>
+        <w:rPr>
+          <w:rFonts w:eastAsia="Times New Roman" w:cs="Arial"/>
+          <w:color w:val="000000"/>
+          <w:lang w:eastAsia="da-DK"/>
+        </w:rPr>
+        <w:t>: 2 min.</w:t>
       </w:r>
     </w:p>
     <w:p>
@@ -1764,13 +2152,23 @@
           <w:lang w:eastAsia="da-DK"/>
         </w:rPr>
       </w:pPr>
-      <w:r>
-        <w:rPr>
-          <w:rFonts w:eastAsia="Times New Roman" w:cs="Arial"/>
-          <w:color w:val="000000"/>
-          <w:lang w:eastAsia="da-DK"/>
-        </w:rPr>
-        <w:t>Tidsgrænse: 2 min.</w:t>
+      <w:proofErr w:type="spellStart"/>
+      <w:r>
+        <w:rPr>
+          <w:rFonts w:eastAsia="Times New Roman" w:cs="Arial"/>
+          <w:color w:val="000000"/>
+          <w:lang w:eastAsia="da-DK"/>
+        </w:rPr>
+        <w:t>Tidsgrænse</w:t>
+      </w:r>
+      <w:proofErr w:type="spellEnd"/>
+      <w:r>
+        <w:rPr>
+          <w:rFonts w:eastAsia="Times New Roman" w:cs="Arial"/>
+          <w:color w:val="000000"/>
+          <w:lang w:eastAsia="da-DK"/>
+        </w:rPr>
+        <w:t>: 2 min.</w:t>
       </w:r>
     </w:p>
     <w:p>
@@ -1935,13 +2333,23 @@
           <w:lang w:eastAsia="da-DK"/>
         </w:rPr>
       </w:pPr>
-      <w:r>
-        <w:rPr>
-          <w:rFonts w:eastAsia="Times New Roman" w:cs="Arial"/>
-          <w:color w:val="000000"/>
-          <w:lang w:eastAsia="da-DK"/>
-        </w:rPr>
-        <w:t>Tidsgrænse: 2 min.</w:t>
+      <w:proofErr w:type="spellStart"/>
+      <w:r>
+        <w:rPr>
+          <w:rFonts w:eastAsia="Times New Roman" w:cs="Arial"/>
+          <w:color w:val="000000"/>
+          <w:lang w:eastAsia="da-DK"/>
+        </w:rPr>
+        <w:t>Tidsgrænse</w:t>
+      </w:r>
+      <w:proofErr w:type="spellEnd"/>
+      <w:r>
+        <w:rPr>
+          <w:rFonts w:eastAsia="Times New Roman" w:cs="Arial"/>
+          <w:color w:val="000000"/>
+          <w:lang w:eastAsia="da-DK"/>
+        </w:rPr>
+        <w:t>: 2 min.</w:t>
       </w:r>
     </w:p>
     <w:p>
@@ -1964,8 +2372,46 @@
           <w:color w:val="000000"/>
           <w:lang w:val="da-DK" w:eastAsia="da-DK"/>
         </w:rPr>
+        <w:t>Baggrund: Test af lethed ved at logge af.</w:t>
+      </w:r>
+    </w:p>
+    <w:p>
+      <w:pPr>
+        <w:spacing w:line="276" w:lineRule="auto"/>
+        <w:ind w:left="720"/>
+        <w:rPr>
+          <w:rFonts w:eastAsia="Times New Roman" w:cs="Times New Roman"/>
+          <w:sz w:val="24"/>
+          <w:szCs w:val="24"/>
+          <w:lang w:val="da-DK" w:eastAsia="da-DK"/>
+        </w:rPr>
+      </w:pPr>
+      <w:r>
+        <w:rPr>
+          <w:rFonts w:eastAsia="Times New Roman" w:cs="Arial"/>
+          <w:color w:val="000000"/>
+          <w:lang w:val="da-DK" w:eastAsia="da-DK"/>
+        </w:rPr>
         <w:lastRenderedPageBreak/>
-        <w:t>Baggrund: Test af lethed ved at logge af.</w:t>
+        <w:t xml:space="preserve">Opgave: Du er færdig med </w:t>
+      </w:r>
+      <w:proofErr w:type="spellStart"/>
+      <w:r>
+        <w:rPr>
+          <w:rFonts w:eastAsia="Times New Roman" w:cs="Arial"/>
+          <w:color w:val="000000"/>
+          <w:lang w:val="da-DK" w:eastAsia="da-DK"/>
+        </w:rPr>
+        <w:t>appen</w:t>
+      </w:r>
+      <w:proofErr w:type="spellEnd"/>
+      <w:r>
+        <w:rPr>
+          <w:rFonts w:eastAsia="Times New Roman" w:cs="Arial"/>
+          <w:color w:val="000000"/>
+          <w:lang w:val="da-DK" w:eastAsia="da-DK"/>
+        </w:rPr>
+        <w:t xml:space="preserve"> for nu. Log af.</w:t>
       </w:r>
     </w:p>
     <w:p>
@@ -1985,7 +2431,39 @@
           <w:color w:val="000000"/>
           <w:lang w:val="da-DK" w:eastAsia="da-DK"/>
         </w:rPr>
-        <w:t>Opgave: Du er færdig med appen for nu. Log af.</w:t>
+        <w:t>Korrekt: Klik ”</w:t>
+      </w:r>
+      <w:r>
+        <w:rPr>
+          <w:rFonts w:eastAsia="Times New Roman" w:cs="Arial"/>
+          <w:color w:val="000000"/>
+          <w:lang w:val="da-DK" w:eastAsia="da-DK"/>
+        </w:rPr>
+        <w:t>Indstillinger</w:t>
+      </w:r>
+      <w:r>
+        <w:rPr>
+          <w:rFonts w:eastAsia="Times New Roman" w:cs="Arial"/>
+          <w:color w:val="000000"/>
+          <w:lang w:val="da-DK" w:eastAsia="da-DK"/>
+        </w:rPr>
+        <w:t xml:space="preserve">” -&gt; klik ”Log </w:t>
+      </w:r>
+      <w:r>
+        <w:rPr>
+          <w:rFonts w:eastAsia="Times New Roman" w:cs="Arial"/>
+          <w:color w:val="000000"/>
+          <w:lang w:val="da-DK" w:eastAsia="da-DK"/>
+        </w:rPr>
+        <w:t>ud</w:t>
+      </w:r>
+      <w:r>
+        <w:rPr>
+          <w:rFonts w:eastAsia="Times New Roman" w:cs="Arial"/>
+          <w:color w:val="000000"/>
+          <w:lang w:val="da-DK" w:eastAsia="da-DK"/>
+        </w:rPr>
+        <w:t>”.</w:t>
       </w:r>
     </w:p>
     <w:p>
@@ -1993,70 +2471,28 @@
         <w:spacing w:line="276" w:lineRule="auto"/>
         <w:ind w:left="720"/>
         <w:rPr>
-          <w:rFonts w:eastAsia="Times New Roman" w:cs="Times New Roman"/>
-          <w:sz w:val="24"/>
-          <w:szCs w:val="24"/>
-          <w:lang w:val="da-DK" w:eastAsia="da-DK"/>
-        </w:rPr>
-      </w:pPr>
-      <w:r>
-        <w:rPr>
-          <w:rFonts w:eastAsia="Times New Roman" w:cs="Arial"/>
-          <w:color w:val="000000"/>
-          <w:lang w:val="da-DK" w:eastAsia="da-DK"/>
-        </w:rPr>
-        <w:t>Korrekt: Klik ”</w:t>
-      </w:r>
-      <w:r>
-        <w:rPr>
-          <w:rFonts w:eastAsia="Times New Roman" w:cs="Arial"/>
-          <w:color w:val="000000"/>
-          <w:lang w:val="da-DK" w:eastAsia="da-DK"/>
-        </w:rPr>
-        <w:t>Indstillinger</w:t>
-      </w:r>
-      <w:r>
-        <w:rPr>
-          <w:rFonts w:eastAsia="Times New Roman" w:cs="Arial"/>
-          <w:color w:val="000000"/>
-          <w:lang w:val="da-DK" w:eastAsia="da-DK"/>
-        </w:rPr>
-        <w:t xml:space="preserve">” -&gt; klik ”Log </w:t>
-      </w:r>
-      <w:r>
-        <w:rPr>
-          <w:rFonts w:eastAsia="Times New Roman" w:cs="Arial"/>
-          <w:color w:val="000000"/>
-          <w:lang w:val="da-DK" w:eastAsia="da-DK"/>
-        </w:rPr>
-        <w:t>ud</w:t>
-      </w:r>
-      <w:r>
-        <w:rPr>
-          <w:rFonts w:eastAsia="Times New Roman" w:cs="Arial"/>
-          <w:color w:val="000000"/>
-          <w:lang w:val="da-DK" w:eastAsia="da-DK"/>
-        </w:rPr>
-        <w:t>”.</w:t>
-      </w:r>
-    </w:p>
-    <w:p>
-      <w:pPr>
-        <w:spacing w:line="276" w:lineRule="auto"/>
-        <w:ind w:left="720"/>
-        <w:rPr>
-          <w:rFonts w:eastAsia="Times New Roman" w:cs="Arial"/>
-          <w:color w:val="000000"/>
-          <w:lang w:eastAsia="da-DK"/>
-        </w:rPr>
-      </w:pPr>
-      <w:r>
-        <w:rPr>
-          <w:rFonts w:eastAsia="Times New Roman" w:cs="Arial"/>
-          <w:color w:val="000000"/>
-          <w:lang w:eastAsia="da-DK"/>
-        </w:rPr>
-        <w:t>Tidsgrænse: 2 min.</w:t>
+          <w:rFonts w:eastAsia="Times New Roman" w:cs="Arial"/>
+          <w:color w:val="000000"/>
+          <w:lang w:eastAsia="da-DK"/>
+        </w:rPr>
+      </w:pPr>
+      <w:proofErr w:type="spellStart"/>
+      <w:r>
+        <w:rPr>
+          <w:rFonts w:eastAsia="Times New Roman" w:cs="Arial"/>
+          <w:color w:val="000000"/>
+          <w:lang w:eastAsia="da-DK"/>
+        </w:rPr>
+        <w:t>Tidsgrænse</w:t>
+      </w:r>
+      <w:proofErr w:type="spellEnd"/>
+      <w:r>
+        <w:rPr>
+          <w:rFonts w:eastAsia="Times New Roman" w:cs="Arial"/>
+          <w:color w:val="000000"/>
+          <w:lang w:eastAsia="da-DK"/>
+        </w:rPr>
+        <w:t>: 2 min.</w:t>
       </w:r>
     </w:p>
     <w:p>
@@ -2073,14 +2509,70 @@
           <w:lang w:eastAsia="da-DK"/>
         </w:rPr>
       </w:pPr>
-      <w:r>
-        <w:rPr>
-          <w:rFonts w:eastAsia="Times New Roman" w:cs="Times New Roman"/>
-          <w:szCs w:val="24"/>
-          <w:lang w:eastAsia="da-DK"/>
-        </w:rPr>
-        <w:t>Baggrund: Test af glemt kodeord</w:t>
-      </w:r>
+      <w:proofErr w:type="spellStart"/>
+      <w:r>
+        <w:rPr>
+          <w:rFonts w:eastAsia="Times New Roman" w:cs="Times New Roman"/>
+          <w:szCs w:val="24"/>
+          <w:lang w:eastAsia="da-DK"/>
+        </w:rPr>
+        <w:t>Baggrund</w:t>
+      </w:r>
+      <w:proofErr w:type="spellEnd"/>
+      <w:r>
+        <w:rPr>
+          <w:rFonts w:eastAsia="Times New Roman" w:cs="Times New Roman"/>
+          <w:szCs w:val="24"/>
+          <w:lang w:eastAsia="da-DK"/>
+        </w:rPr>
+        <w:t xml:space="preserve">: Test </w:t>
+      </w:r>
+      <w:proofErr w:type="spellStart"/>
+      <w:r>
+        <w:rPr>
+          <w:rFonts w:eastAsia="Times New Roman" w:cs="Times New Roman"/>
+          <w:szCs w:val="24"/>
+          <w:lang w:eastAsia="da-DK"/>
+        </w:rPr>
+        <w:t>af</w:t>
+      </w:r>
+      <w:proofErr w:type="spellEnd"/>
+      <w:r>
+        <w:rPr>
+          <w:rFonts w:eastAsia="Times New Roman" w:cs="Times New Roman"/>
+          <w:szCs w:val="24"/>
+          <w:lang w:eastAsia="da-DK"/>
+        </w:rPr>
+        <w:t xml:space="preserve"> </w:t>
+      </w:r>
+      <w:proofErr w:type="spellStart"/>
+      <w:r>
+        <w:rPr>
+          <w:rFonts w:eastAsia="Times New Roman" w:cs="Times New Roman"/>
+          <w:szCs w:val="24"/>
+          <w:lang w:eastAsia="da-DK"/>
+        </w:rPr>
+        <w:t>glemt</w:t>
+      </w:r>
+      <w:proofErr w:type="spellEnd"/>
+      <w:r>
+        <w:rPr>
+          <w:rFonts w:eastAsia="Times New Roman" w:cs="Times New Roman"/>
+          <w:szCs w:val="24"/>
+          <w:lang w:eastAsia="da-DK"/>
+        </w:rPr>
+        <w:t xml:space="preserve"> </w:t>
+      </w:r>
+      <w:proofErr w:type="spellStart"/>
+      <w:r>
+        <w:rPr>
+          <w:rFonts w:eastAsia="Times New Roman" w:cs="Times New Roman"/>
+          <w:szCs w:val="24"/>
+          <w:lang w:eastAsia="da-DK"/>
+        </w:rPr>
+        <w:t>kodeord</w:t>
+      </w:r>
+      <w:proofErr w:type="spellEnd"/>
     </w:p>
     <w:p>
       <w:pPr>
@@ -2125,26 +2617,62 @@
           <w:szCs w:val="24"/>
           <w:lang w:val="da-DK" w:eastAsia="da-DK"/>
         </w:rPr>
-        <w:t>Klik ”Glemt dit kodeord?” -&gt; Indtast navn og email -&gt; tjek tilsendt email -&gt; indtas</w:t>
-      </w:r>
-      <w:r>
-        <w:rPr>
-          <w:rFonts w:eastAsia="Times New Roman" w:cs="Times New Roman"/>
-          <w:szCs w:val="24"/>
-          <w:lang w:val="da-DK" w:eastAsia="da-DK"/>
-        </w:rPr>
-        <w:t>t sikkerhedskode og nyt kodeord -&gt; Log in</w:t>
-      </w:r>
-      <w:r>
-        <w:rPr>
-          <w:rFonts w:eastAsia="Times New Roman" w:cs="Times New Roman"/>
-          <w:szCs w:val="24"/>
-          <w:lang w:val="da-DK" w:eastAsia="da-DK"/>
-        </w:rPr>
-        <w:t>.</w:t>
-      </w:r>
-      <w:bookmarkStart w:id="4" w:name="_GoBack"/>
-      <w:bookmarkEnd w:id="4"/>
+        <w:t xml:space="preserve">Klik ”Glemt dit </w:t>
+      </w:r>
+      <w:proofErr w:type="gramStart"/>
+      <w:r>
+        <w:rPr>
+          <w:rFonts w:eastAsia="Times New Roman" w:cs="Times New Roman"/>
+          <w:szCs w:val="24"/>
+          <w:lang w:val="da-DK" w:eastAsia="da-DK"/>
+        </w:rPr>
+        <w:t>kodeord?”</w:t>
+      </w:r>
+      <w:proofErr w:type="gramEnd"/>
+      <w:r>
+        <w:rPr>
+          <w:rFonts w:eastAsia="Times New Roman" w:cs="Times New Roman"/>
+          <w:szCs w:val="24"/>
+          <w:lang w:val="da-DK" w:eastAsia="da-DK"/>
+        </w:rPr>
+        <w:t xml:space="preserve"> -&gt; Indtast navn og </w:t>
+      </w:r>
+      <w:proofErr w:type="spellStart"/>
+      <w:r>
+        <w:rPr>
+          <w:rFonts w:eastAsia="Times New Roman" w:cs="Times New Roman"/>
+          <w:szCs w:val="24"/>
+          <w:lang w:val="da-DK" w:eastAsia="da-DK"/>
+        </w:rPr>
+        <w:t>email</w:t>
+      </w:r>
+      <w:proofErr w:type="spellEnd"/>
+      <w:r>
+        <w:rPr>
+          <w:rFonts w:eastAsia="Times New Roman" w:cs="Times New Roman"/>
+          <w:szCs w:val="24"/>
+          <w:lang w:val="da-DK" w:eastAsia="da-DK"/>
+        </w:rPr>
+        <w:t xml:space="preserve"> -&gt; tjek tilsendt </w:t>
+      </w:r>
+      <w:proofErr w:type="spellStart"/>
+      <w:r>
+        <w:rPr>
+          <w:rFonts w:eastAsia="Times New Roman" w:cs="Times New Roman"/>
+          <w:szCs w:val="24"/>
+          <w:lang w:val="da-DK" w:eastAsia="da-DK"/>
+        </w:rPr>
+        <w:t>email</w:t>
+      </w:r>
+      <w:proofErr w:type="spellEnd"/>
+      <w:r>
+        <w:rPr>
+          <w:rFonts w:eastAsia="Times New Roman" w:cs="Times New Roman"/>
+          <w:szCs w:val="24"/>
+          <w:lang w:val="da-DK" w:eastAsia="da-DK"/>
+        </w:rPr>
+        <w:t xml:space="preserve"> -&gt; indtast sikkerhedskode og nyt kodeord.</w:t>
+      </w:r>
     </w:p>
     <w:p>
       <w:pPr>
@@ -2195,7 +2723,7 @@
           <w:color w:val="000000"/>
           <w:lang w:val="da-DK" w:eastAsia="da-DK"/>
         </w:rPr>
-        <w:t>Slet</w:t>
+        <w:t>Fjern</w:t>
       </w:r>
       <w:r>
         <w:rPr>
@@ -2399,6 +2927,7 @@
                 <w:lang w:eastAsia="da-DK"/>
               </w:rPr>
             </w:pPr>
+            <w:proofErr w:type="spellStart"/>
             <w:r>
               <w:rPr>
                 <w:rFonts w:eastAsia="Times New Roman" w:cs="Arial"/>
@@ -2407,8 +2936,31 @@
                 <w:color w:val="000000"/>
                 <w:lang w:eastAsia="da-DK"/>
               </w:rPr>
-              <w:t>Tabel pr. testopgave</w:t>
+              <w:t>Tabel</w:t>
             </w:r>
+            <w:proofErr w:type="spellEnd"/>
+            <w:r>
+              <w:rPr>
+                <w:rFonts w:eastAsia="Times New Roman" w:cs="Arial"/>
+                <w:b/>
+                <w:bCs/>
+                <w:color w:val="000000"/>
+                <w:lang w:eastAsia="da-DK"/>
+              </w:rPr>
+              <w:t xml:space="preserve"> pr. </w:t>
+            </w:r>
+            <w:proofErr w:type="spellStart"/>
+            <w:r>
+              <w:rPr>
+                <w:rFonts w:eastAsia="Times New Roman" w:cs="Arial"/>
+                <w:b/>
+                <w:bCs/>
+                <w:color w:val="000000"/>
+                <w:lang w:eastAsia="da-DK"/>
+              </w:rPr>
+              <w:t>testopgave</w:t>
+            </w:r>
+            <w:proofErr w:type="spellEnd"/>
           </w:p>
         </w:tc>
         <w:tc>
@@ -2438,6 +2990,7 @@
                 <w:lang w:eastAsia="da-DK"/>
               </w:rPr>
             </w:pPr>
+            <w:proofErr w:type="spellStart"/>
             <w:r>
               <w:rPr>
                 <w:rFonts w:eastAsia="Times New Roman" w:cs="Arial"/>
@@ -2446,6 +2999,7 @@
               </w:rPr>
               <w:t>Skala</w:t>
             </w:r>
+            <w:proofErr w:type="spellEnd"/>
           </w:p>
         </w:tc>
       </w:tr>
@@ -2477,6 +3031,7 @@
                 <w:lang w:eastAsia="da-DK"/>
               </w:rPr>
             </w:pPr>
+            <w:proofErr w:type="spellStart"/>
             <w:r>
               <w:rPr>
                 <w:rFonts w:eastAsia="Times New Roman" w:cs="Arial"/>
@@ -2485,6 +3040,7 @@
               </w:rPr>
               <w:t>Gennemførsel</w:t>
             </w:r>
+            <w:proofErr w:type="spellEnd"/>
           </w:p>
         </w:tc>
         <w:tc>
@@ -2559,8 +3115,36 @@
                 <w:color w:val="000000"/>
                 <w:lang w:eastAsia="da-DK"/>
               </w:rPr>
-              <w:t>Minimum af spild</w:t>
+              <w:t xml:space="preserve">Minimum </w:t>
             </w:r>
+            <w:proofErr w:type="spellStart"/>
+            <w:r>
+              <w:rPr>
+                <w:rFonts w:eastAsia="Times New Roman" w:cs="Arial"/>
+                <w:color w:val="000000"/>
+                <w:lang w:eastAsia="da-DK"/>
+              </w:rPr>
+              <w:t>af</w:t>
+            </w:r>
+            <w:proofErr w:type="spellEnd"/>
+            <w:r>
+              <w:rPr>
+                <w:rFonts w:eastAsia="Times New Roman" w:cs="Arial"/>
+                <w:color w:val="000000"/>
+                <w:lang w:eastAsia="da-DK"/>
+              </w:rPr>
+              <w:t xml:space="preserve"> </w:t>
+            </w:r>
+            <w:proofErr w:type="spellStart"/>
+            <w:r>
+              <w:rPr>
+                <w:rFonts w:eastAsia="Times New Roman" w:cs="Arial"/>
+                <w:color w:val="000000"/>
+                <w:lang w:eastAsia="da-DK"/>
+              </w:rPr>
+              <w:t>spild</w:t>
+            </w:r>
+            <w:proofErr w:type="spellEnd"/>
           </w:p>
         </w:tc>
         <w:tc>
@@ -2629,6 +3213,7 @@
                 <w:lang w:eastAsia="da-DK"/>
               </w:rPr>
             </w:pPr>
+            <w:proofErr w:type="spellStart"/>
             <w:r>
               <w:rPr>
                 <w:rFonts w:eastAsia="Times New Roman" w:cs="Arial"/>
@@ -2637,6 +3222,7 @@
               </w:rPr>
               <w:t>Brugertilfredshed</w:t>
             </w:r>
+            <w:proofErr w:type="spellEnd"/>
           </w:p>
         </w:tc>
         <w:tc>
@@ -2823,14 +3409,52 @@
           <w:lang w:eastAsia="da-DK"/>
         </w:rPr>
       </w:pPr>
-      <w:r>
-        <w:rPr>
-          <w:rFonts w:eastAsia="Times New Roman" w:cs="Arial"/>
-          <w:color w:val="000000"/>
-          <w:lang w:eastAsia="da-DK"/>
-        </w:rPr>
-        <w:t>Grimt til smukt</w:t>
-      </w:r>
+      <w:proofErr w:type="spellStart"/>
+      <w:r>
+        <w:rPr>
+          <w:rFonts w:eastAsia="Times New Roman" w:cs="Arial"/>
+          <w:color w:val="000000"/>
+          <w:lang w:eastAsia="da-DK"/>
+        </w:rPr>
+        <w:t>Grimt</w:t>
+      </w:r>
+      <w:proofErr w:type="spellEnd"/>
+      <w:r>
+        <w:rPr>
+          <w:rFonts w:eastAsia="Times New Roman" w:cs="Arial"/>
+          <w:color w:val="000000"/>
+          <w:lang w:eastAsia="da-DK"/>
+        </w:rPr>
+        <w:t xml:space="preserve"> </w:t>
+      </w:r>
+      <w:proofErr w:type="spellStart"/>
+      <w:r>
+        <w:rPr>
+          <w:rFonts w:eastAsia="Times New Roman" w:cs="Arial"/>
+          <w:color w:val="000000"/>
+          <w:lang w:eastAsia="da-DK"/>
+        </w:rPr>
+        <w:t>til</w:t>
+      </w:r>
+      <w:proofErr w:type="spellEnd"/>
+      <w:r>
+        <w:rPr>
+          <w:rFonts w:eastAsia="Times New Roman" w:cs="Arial"/>
+          <w:color w:val="000000"/>
+          <w:lang w:eastAsia="da-DK"/>
+        </w:rPr>
+        <w:t xml:space="preserve"> </w:t>
+      </w:r>
+      <w:proofErr w:type="spellStart"/>
+      <w:r>
+        <w:rPr>
+          <w:rFonts w:eastAsia="Times New Roman" w:cs="Arial"/>
+          <w:color w:val="000000"/>
+          <w:lang w:eastAsia="da-DK"/>
+        </w:rPr>
+        <w:t>smukt</w:t>
+      </w:r>
+      <w:proofErr w:type="spellEnd"/>
     </w:p>
     <w:p>
       <w:pPr>
@@ -2871,14 +3495,52 @@
           <w:lang w:eastAsia="da-DK"/>
         </w:rPr>
       </w:pPr>
-      <w:r>
-        <w:rPr>
-          <w:rFonts w:eastAsia="Times New Roman" w:cs="Arial"/>
-          <w:color w:val="000000"/>
-          <w:lang w:eastAsia="da-DK"/>
-        </w:rPr>
-        <w:t>Upraktisk til praktisk</w:t>
-      </w:r>
+      <w:proofErr w:type="spellStart"/>
+      <w:r>
+        <w:rPr>
+          <w:rFonts w:eastAsia="Times New Roman" w:cs="Arial"/>
+          <w:color w:val="000000"/>
+          <w:lang w:eastAsia="da-DK"/>
+        </w:rPr>
+        <w:t>Upraktisk</w:t>
+      </w:r>
+      <w:proofErr w:type="spellEnd"/>
+      <w:r>
+        <w:rPr>
+          <w:rFonts w:eastAsia="Times New Roman" w:cs="Arial"/>
+          <w:color w:val="000000"/>
+          <w:lang w:eastAsia="da-DK"/>
+        </w:rPr>
+        <w:t xml:space="preserve"> </w:t>
+      </w:r>
+      <w:proofErr w:type="spellStart"/>
+      <w:r>
+        <w:rPr>
+          <w:rFonts w:eastAsia="Times New Roman" w:cs="Arial"/>
+          <w:color w:val="000000"/>
+          <w:lang w:eastAsia="da-DK"/>
+        </w:rPr>
+        <w:t>til</w:t>
+      </w:r>
+      <w:proofErr w:type="spellEnd"/>
+      <w:r>
+        <w:rPr>
+          <w:rFonts w:eastAsia="Times New Roman" w:cs="Arial"/>
+          <w:color w:val="000000"/>
+          <w:lang w:eastAsia="da-DK"/>
+        </w:rPr>
+        <w:t xml:space="preserve"> </w:t>
+      </w:r>
+      <w:proofErr w:type="spellStart"/>
+      <w:r>
+        <w:rPr>
+          <w:rFonts w:eastAsia="Times New Roman" w:cs="Arial"/>
+          <w:color w:val="000000"/>
+          <w:lang w:eastAsia="da-DK"/>
+        </w:rPr>
+        <w:t>praktisk</w:t>
+      </w:r>
+      <w:proofErr w:type="spellEnd"/>
     </w:p>
     <w:p>
       <w:pPr>
@@ -2901,7 +3563,43 @@
           <w:color w:val="000000"/>
           <w:lang w:eastAsia="da-DK"/>
         </w:rPr>
-        <w:t>Giver navigationen mening?</w:t>
+        <w:t xml:space="preserve">Giver </w:t>
+      </w:r>
+      <w:proofErr w:type="spellStart"/>
+      <w:r>
+        <w:rPr>
+          <w:rFonts w:eastAsia="Times New Roman" w:cs="Arial"/>
+          <w:color w:val="000000"/>
+          <w:lang w:eastAsia="da-DK"/>
+        </w:rPr>
+        <w:t>navigationen</w:t>
+      </w:r>
+      <w:proofErr w:type="spellEnd"/>
+      <w:r>
+        <w:rPr>
+          <w:rFonts w:eastAsia="Times New Roman" w:cs="Arial"/>
+          <w:color w:val="000000"/>
+          <w:lang w:eastAsia="da-DK"/>
+        </w:rPr>
+        <w:t xml:space="preserve"> </w:t>
+      </w:r>
+      <w:proofErr w:type="spellStart"/>
+      <w:r>
+        <w:rPr>
+          <w:rFonts w:eastAsia="Times New Roman" w:cs="Arial"/>
+          <w:color w:val="000000"/>
+          <w:lang w:eastAsia="da-DK"/>
+        </w:rPr>
+        <w:t>mening</w:t>
+      </w:r>
+      <w:proofErr w:type="spellEnd"/>
+      <w:r>
+        <w:rPr>
+          <w:rFonts w:eastAsia="Times New Roman" w:cs="Arial"/>
+          <w:color w:val="000000"/>
+          <w:lang w:eastAsia="da-DK"/>
+        </w:rPr>
+        <w:t>?</w:t>
       </w:r>
     </w:p>
     <w:p>
@@ -2943,13 +3641,23 @@
           <w:lang w:eastAsia="da-DK"/>
         </w:rPr>
       </w:pPr>
-      <w:r>
-        <w:rPr>
-          <w:rFonts w:eastAsia="Times New Roman" w:cs="Arial"/>
-          <w:color w:val="000000"/>
-          <w:lang w:eastAsia="da-DK"/>
-        </w:rPr>
-        <w:t>Osv.</w:t>
+      <w:proofErr w:type="spellStart"/>
+      <w:r>
+        <w:rPr>
+          <w:rFonts w:eastAsia="Times New Roman" w:cs="Arial"/>
+          <w:color w:val="000000"/>
+          <w:lang w:eastAsia="da-DK"/>
+        </w:rPr>
+        <w:t>Osv</w:t>
+      </w:r>
+      <w:proofErr w:type="spellEnd"/>
+      <w:r>
+        <w:rPr>
+          <w:rFonts w:eastAsia="Times New Roman" w:cs="Arial"/>
+          <w:color w:val="000000"/>
+          <w:lang w:eastAsia="da-DK"/>
+        </w:rPr>
+        <w:t>.</w:t>
       </w:r>
     </w:p>
     <w:p>
@@ -2983,7 +3691,23 @@
           <w:rFonts w:eastAsia="Times New Roman"/>
           <w:lang w:eastAsia="da-DK"/>
         </w:rPr>
-        <w:t>Interview efter test</w:t>
+        <w:t xml:space="preserve">Interview </w:t>
+      </w:r>
+      <w:proofErr w:type="spellStart"/>
+      <w:r>
+        <w:rPr>
+          <w:rFonts w:eastAsia="Times New Roman"/>
+          <w:lang w:eastAsia="da-DK"/>
+        </w:rPr>
+        <w:t>efter</w:t>
+      </w:r>
+      <w:proofErr w:type="spellEnd"/>
+      <w:r>
+        <w:rPr>
+          <w:rFonts w:eastAsia="Times New Roman"/>
+          <w:lang w:eastAsia="da-DK"/>
+        </w:rPr>
+        <w:t xml:space="preserve"> test</w:t>
       </w:r>
       <w:bookmarkEnd w:id="6"/>
     </w:p>
@@ -3053,7 +3777,25 @@
           <w:color w:val="000000"/>
           <w:lang w:val="da-DK" w:eastAsia="da-DK"/>
         </w:rPr>
-        <w:t>Hvilken funktionalitet savnede du i webappen?</w:t>
+        <w:t xml:space="preserve">Hvilken funktionalitet savnede du i </w:t>
+      </w:r>
+      <w:proofErr w:type="spellStart"/>
+      <w:r>
+        <w:rPr>
+          <w:rFonts w:eastAsia="Times New Roman" w:cs="Arial"/>
+          <w:color w:val="000000"/>
+          <w:lang w:val="da-DK" w:eastAsia="da-DK"/>
+        </w:rPr>
+        <w:t>webappen</w:t>
+      </w:r>
+      <w:proofErr w:type="spellEnd"/>
+      <w:r>
+        <w:rPr>
+          <w:rFonts w:eastAsia="Times New Roman" w:cs="Arial"/>
+          <w:color w:val="000000"/>
+          <w:lang w:val="da-DK" w:eastAsia="da-DK"/>
+        </w:rPr>
+        <w:t>?</w:t>
       </w:r>
     </w:p>
     <w:p>
@@ -3076,7 +3818,25 @@
           <w:color w:val="000000"/>
           <w:lang w:val="da-DK" w:eastAsia="da-DK"/>
         </w:rPr>
-        <w:t>Kender du andre, tilsvarende webapps?</w:t>
+        <w:t xml:space="preserve">Kender du andre, tilsvarende </w:t>
+      </w:r>
+      <w:proofErr w:type="spellStart"/>
+      <w:r>
+        <w:rPr>
+          <w:rFonts w:eastAsia="Times New Roman" w:cs="Arial"/>
+          <w:color w:val="000000"/>
+          <w:lang w:val="da-DK" w:eastAsia="da-DK"/>
+        </w:rPr>
+        <w:t>webapps</w:t>
+      </w:r>
+      <w:proofErr w:type="spellEnd"/>
+      <w:r>
+        <w:rPr>
+          <w:rFonts w:eastAsia="Times New Roman" w:cs="Arial"/>
+          <w:color w:val="000000"/>
+          <w:lang w:val="da-DK" w:eastAsia="da-DK"/>
+        </w:rPr>
+        <w:t>?</w:t>
       </w:r>
     </w:p>
     <w:p>
@@ -3099,7 +3859,6 @@
           <w:color w:val="000000"/>
           <w:lang w:val="da-DK" w:eastAsia="da-DK"/>
         </w:rPr>
-        <w:lastRenderedPageBreak/>
         <w:t>Vil du anbefale denne webapp til andre?</w:t>
       </w:r>
     </w:p>
@@ -3123,6 +3882,7 @@
           <w:color w:val="000000"/>
           <w:lang w:val="da-DK" w:eastAsia="da-DK"/>
         </w:rPr>
+        <w:lastRenderedPageBreak/>
         <w:t>Ville du bruge denne webapp selv?</w:t>
       </w:r>
     </w:p>

</xml_diff>